<commit_message>
numeracao de paginas, agradecimentos key words concertadas
</commit_message>
<xml_diff>
--- a/TCC.docx
+++ b/TCC.docx
@@ -1616,6 +1616,233 @@
     </w:p>
     <w:p>
       <w:pPr>
+        <w:spacing w:after="0" w:line="360" w:lineRule="auto"/>
+        <w:jc w:val="both"/>
+        <w:rPr>
+          <w:rFonts w:ascii="Times New Roman" w:hAnsi="Times New Roman" w:cs="Times New Roman"/>
+          <w:sz w:val="24"/>
+          <w:szCs w:val="24"/>
+        </w:rPr>
+      </w:pPr>
+      <w:proofErr w:type="gramStart"/>
+      <w:r>
+        <w:rPr>
+          <w:rFonts w:ascii="Times New Roman" w:hAnsi="Times New Roman" w:cs="Times New Roman"/>
+          <w:sz w:val="24"/>
+          <w:szCs w:val="24"/>
+        </w:rPr>
+        <w:t>À</w:t>
+      </w:r>
+      <w:proofErr w:type="gramEnd"/>
+      <w:r>
+        <w:rPr>
+          <w:rFonts w:ascii="Times New Roman" w:hAnsi="Times New Roman" w:cs="Times New Roman"/>
+          <w:sz w:val="24"/>
+          <w:szCs w:val="24"/>
+        </w:rPr>
+        <w:t xml:space="preserve"> Deus, por ter </w:t>
+      </w:r>
+      <w:r>
+        <w:rPr>
+          <w:rFonts w:ascii="Times New Roman" w:hAnsi="Times New Roman" w:cs="Times New Roman"/>
+          <w:sz w:val="24"/>
+          <w:szCs w:val="24"/>
+        </w:rPr>
+        <w:t xml:space="preserve">me </w:t>
+      </w:r>
+      <w:r>
+        <w:rPr>
+          <w:rFonts w:ascii="Times New Roman" w:hAnsi="Times New Roman" w:cs="Times New Roman"/>
+          <w:sz w:val="24"/>
+          <w:szCs w:val="24"/>
+        </w:rPr>
+        <w:t>permitido chegar até aqui.</w:t>
+      </w:r>
+    </w:p>
+    <w:p>
+      <w:pPr>
+        <w:spacing w:after="0" w:line="360" w:lineRule="auto"/>
+        <w:jc w:val="both"/>
+        <w:rPr>
+          <w:rFonts w:ascii="Times New Roman" w:hAnsi="Times New Roman" w:cs="Times New Roman"/>
+          <w:sz w:val="24"/>
+          <w:szCs w:val="24"/>
+        </w:rPr>
+      </w:pPr>
+    </w:p>
+    <w:p>
+      <w:pPr>
+        <w:spacing w:after="0" w:line="360" w:lineRule="auto"/>
+        <w:jc w:val="both"/>
+        <w:rPr>
+          <w:rFonts w:ascii="Times New Roman" w:hAnsi="Times New Roman" w:cs="Times New Roman"/>
+          <w:sz w:val="24"/>
+          <w:szCs w:val="24"/>
+        </w:rPr>
+      </w:pPr>
+      <w:r>
+        <w:rPr>
+          <w:rFonts w:ascii="Times New Roman" w:hAnsi="Times New Roman" w:cs="Times New Roman"/>
+          <w:sz w:val="24"/>
+          <w:szCs w:val="24"/>
+        </w:rPr>
+        <w:t xml:space="preserve">À minha família </w:t>
+      </w:r>
+      <w:r>
+        <w:rPr>
+          <w:rFonts w:ascii="Times New Roman" w:hAnsi="Times New Roman" w:cs="Times New Roman"/>
+          <w:sz w:val="24"/>
+          <w:szCs w:val="24"/>
+        </w:rPr>
+        <w:t>pelo incentivo e apoio constantes.</w:t>
+      </w:r>
+    </w:p>
+    <w:p>
+      <w:pPr>
+        <w:spacing w:after="0" w:line="360" w:lineRule="auto"/>
+        <w:jc w:val="both"/>
+        <w:rPr>
+          <w:rFonts w:ascii="Times New Roman" w:hAnsi="Times New Roman" w:cs="Times New Roman"/>
+          <w:sz w:val="24"/>
+          <w:szCs w:val="24"/>
+        </w:rPr>
+      </w:pPr>
+    </w:p>
+    <w:p>
+      <w:pPr>
+        <w:spacing w:after="0" w:line="360" w:lineRule="auto"/>
+        <w:jc w:val="both"/>
+        <w:rPr>
+          <w:rFonts w:ascii="Times New Roman" w:hAnsi="Times New Roman" w:cs="Times New Roman"/>
+          <w:sz w:val="24"/>
+          <w:szCs w:val="24"/>
+        </w:rPr>
+      </w:pPr>
+      <w:r>
+        <w:rPr>
+          <w:rFonts w:ascii="Times New Roman" w:hAnsi="Times New Roman" w:cs="Times New Roman"/>
+          <w:sz w:val="24"/>
+          <w:szCs w:val="24"/>
+        </w:rPr>
+        <w:t>Aos professores da instituição, que me ajudaram a obter o conhecimento necessário para me tornar quem sou hoje.</w:t>
+      </w:r>
+    </w:p>
+    <w:p>
+      <w:pPr>
+        <w:spacing w:after="0" w:line="360" w:lineRule="auto"/>
+        <w:jc w:val="both"/>
+        <w:rPr>
+          <w:rFonts w:ascii="Times New Roman" w:hAnsi="Times New Roman" w:cs="Times New Roman"/>
+          <w:sz w:val="24"/>
+          <w:szCs w:val="24"/>
+        </w:rPr>
+      </w:pPr>
+    </w:p>
+    <w:p>
+      <w:pPr>
+        <w:spacing w:after="0" w:line="360" w:lineRule="auto"/>
+        <w:jc w:val="both"/>
+        <w:rPr>
+          <w:rFonts w:ascii="Times New Roman" w:hAnsi="Times New Roman" w:cs="Times New Roman"/>
+          <w:sz w:val="24"/>
+          <w:szCs w:val="24"/>
+        </w:rPr>
+      </w:pPr>
+      <w:r>
+        <w:rPr>
+          <w:rFonts w:ascii="Times New Roman" w:hAnsi="Times New Roman" w:cs="Times New Roman"/>
+          <w:sz w:val="24"/>
+          <w:szCs w:val="24"/>
+        </w:rPr>
+        <w:t xml:space="preserve">Ao meu </w:t>
+      </w:r>
+      <w:r>
+        <w:rPr>
+          <w:rFonts w:ascii="Times New Roman" w:hAnsi="Times New Roman" w:cs="Times New Roman"/>
+          <w:sz w:val="24"/>
+          <w:szCs w:val="24"/>
+        </w:rPr>
+        <w:t xml:space="preserve">professor e </w:t>
+      </w:r>
+      <w:r>
+        <w:rPr>
+          <w:rFonts w:ascii="Times New Roman" w:hAnsi="Times New Roman" w:cs="Times New Roman"/>
+          <w:sz w:val="24"/>
+          <w:szCs w:val="24"/>
+        </w:rPr>
+        <w:t xml:space="preserve">orientador, </w:t>
+      </w:r>
+      <w:r>
+        <w:rPr>
+          <w:rFonts w:ascii="Times New Roman" w:hAnsi="Times New Roman" w:cs="Times New Roman"/>
+          <w:sz w:val="24"/>
+          <w:szCs w:val="24"/>
+        </w:rPr>
+        <w:t xml:space="preserve">Dr. </w:t>
+      </w:r>
+      <w:r>
+        <w:rPr>
+          <w:rFonts w:ascii="Times New Roman" w:hAnsi="Times New Roman" w:cs="Times New Roman"/>
+          <w:sz w:val="24"/>
+          <w:szCs w:val="24"/>
+        </w:rPr>
+        <w:t xml:space="preserve">Maurício </w:t>
+      </w:r>
+      <w:proofErr w:type="spellStart"/>
+      <w:r>
+        <w:rPr>
+          <w:rFonts w:ascii="Times New Roman" w:hAnsi="Times New Roman" w:cs="Times New Roman"/>
+          <w:sz w:val="24"/>
+          <w:szCs w:val="24"/>
+        </w:rPr>
+        <w:t>Quelhas</w:t>
+      </w:r>
+      <w:proofErr w:type="spellEnd"/>
+      <w:r>
+        <w:rPr>
+          <w:rFonts w:ascii="Times New Roman" w:hAnsi="Times New Roman" w:cs="Times New Roman"/>
+          <w:sz w:val="24"/>
+          <w:szCs w:val="24"/>
+        </w:rPr>
+        <w:t xml:space="preserve"> </w:t>
+      </w:r>
+      <w:proofErr w:type="spellStart"/>
+      <w:r>
+        <w:rPr>
+          <w:rFonts w:ascii="Times New Roman" w:hAnsi="Times New Roman" w:cs="Times New Roman"/>
+          <w:sz w:val="24"/>
+          <w:szCs w:val="24"/>
+        </w:rPr>
+        <w:t>Antolin</w:t>
+      </w:r>
+      <w:proofErr w:type="spellEnd"/>
+      <w:r>
+        <w:rPr>
+          <w:rFonts w:ascii="Times New Roman" w:hAnsi="Times New Roman" w:cs="Times New Roman"/>
+          <w:sz w:val="24"/>
+          <w:szCs w:val="24"/>
+        </w:rPr>
+        <w:t>, por ter me convidado para participar deste trabalho, e pelo auxílio, incentivo e toda ajuda necessária para que eu pudesse terminá-lo</w:t>
+      </w:r>
+      <w:r>
+        <w:rPr>
+          <w:rFonts w:ascii="Times New Roman" w:hAnsi="Times New Roman" w:cs="Times New Roman"/>
+          <w:sz w:val="24"/>
+          <w:szCs w:val="24"/>
+        </w:rPr>
+        <w:t xml:space="preserve"> com êxito</w:t>
+      </w:r>
+      <w:r>
+        <w:rPr>
+          <w:rFonts w:ascii="Times New Roman" w:hAnsi="Times New Roman" w:cs="Times New Roman"/>
+          <w:sz w:val="24"/>
+          <w:szCs w:val="24"/>
+        </w:rPr>
+        <w:t>.</w:t>
+      </w:r>
+    </w:p>
+    <w:p>
+      <w:pPr>
         <w:spacing w:after="0"/>
         <w:jc w:val="both"/>
         <w:rPr>
@@ -1917,6 +2144,7 @@
           <w:rFonts w:ascii="Times New Roman" w:hAnsi="Times New Roman" w:cs="Times New Roman"/>
           <w:sz w:val="24"/>
           <w:szCs w:val="24"/>
+          <w:lang w:val="en-US"/>
         </w:rPr>
       </w:pPr>
       <w:r>
@@ -1941,79 +2169,87 @@
           <w:sz w:val="24"/>
           <w:szCs w:val="24"/>
         </w:rPr>
+        <w:t xml:space="preserve">Análise de Risco. Estimativas Visuais em Tempo Real. </w:t>
+      </w:r>
+      <w:proofErr w:type="spellStart"/>
+      <w:proofErr w:type="gramStart"/>
+      <w:r>
+        <w:rPr>
+          <w:rFonts w:ascii="Times New Roman" w:hAnsi="Times New Roman" w:cs="Times New Roman"/>
+          <w:sz w:val="24"/>
+          <w:szCs w:val="24"/>
+          <w:lang w:val="en-US"/>
+        </w:rPr>
+        <w:t>Processamento</w:t>
+      </w:r>
+      <w:proofErr w:type="spellEnd"/>
+      <w:r>
+        <w:rPr>
+          <w:rFonts w:ascii="Times New Roman" w:hAnsi="Times New Roman" w:cs="Times New Roman"/>
+          <w:sz w:val="24"/>
+          <w:szCs w:val="24"/>
+          <w:lang w:val="en-US"/>
+        </w:rPr>
+        <w:t xml:space="preserve"> de Dados.</w:t>
+      </w:r>
+      <w:proofErr w:type="gramEnd"/>
+      <w:r>
+        <w:rPr>
+          <w:rFonts w:ascii="Times New Roman" w:hAnsi="Times New Roman" w:cs="Times New Roman"/>
+          <w:sz w:val="24"/>
+          <w:szCs w:val="24"/>
+          <w:lang w:val="en-US"/>
+        </w:rPr>
+        <w:t xml:space="preserve"> </w:t>
+      </w:r>
+      <w:proofErr w:type="spellStart"/>
+      <w:r>
+        <w:rPr>
+          <w:rFonts w:ascii="Times New Roman" w:hAnsi="Times New Roman" w:cs="Times New Roman"/>
+          <w:sz w:val="24"/>
+          <w:szCs w:val="24"/>
+          <w:lang w:val="en-US"/>
+        </w:rPr>
         <w:t>Risco</w:t>
       </w:r>
-      <w:r>
-        <w:rPr>
-          <w:rFonts w:ascii="Times New Roman" w:hAnsi="Times New Roman" w:cs="Times New Roman"/>
-          <w:sz w:val="24"/>
-          <w:szCs w:val="24"/>
-        </w:rPr>
-        <w:t xml:space="preserve"> R</w:t>
-      </w:r>
-      <w:r>
-        <w:rPr>
-          <w:rFonts w:ascii="Times New Roman" w:hAnsi="Times New Roman" w:cs="Times New Roman"/>
-          <w:sz w:val="24"/>
-          <w:szCs w:val="24"/>
+      <w:proofErr w:type="spellEnd"/>
+      <w:r>
+        <w:rPr>
+          <w:rFonts w:ascii="Times New Roman" w:hAnsi="Times New Roman" w:cs="Times New Roman"/>
+          <w:sz w:val="24"/>
+          <w:szCs w:val="24"/>
+          <w:lang w:val="en-US"/>
+        </w:rPr>
+        <w:t xml:space="preserve"> </w:t>
+      </w:r>
+      <w:proofErr w:type="spellStart"/>
+      <w:r>
+        <w:rPr>
+          <w:rFonts w:ascii="Times New Roman" w:hAnsi="Times New Roman" w:cs="Times New Roman"/>
+          <w:sz w:val="24"/>
+          <w:szCs w:val="24"/>
+          <w:lang w:val="en-US"/>
+        </w:rPr>
+        <w:t>R</w:t>
+      </w:r>
+      <w:r>
+        <w:rPr>
+          <w:rFonts w:ascii="Times New Roman" w:hAnsi="Times New Roman" w:cs="Times New Roman"/>
+          <w:sz w:val="24"/>
+          <w:szCs w:val="24"/>
+          <w:lang w:val="en-US"/>
         </w:rPr>
         <w:t>adiológico</w:t>
       </w:r>
-      <w:r>
-        <w:rPr>
-          <w:rFonts w:ascii="Times New Roman" w:hAnsi="Times New Roman" w:cs="Times New Roman"/>
-          <w:sz w:val="24"/>
-          <w:szCs w:val="24"/>
+      <w:proofErr w:type="spellEnd"/>
+      <w:r>
+        <w:rPr>
+          <w:rFonts w:ascii="Times New Roman" w:hAnsi="Times New Roman" w:cs="Times New Roman"/>
+          <w:sz w:val="24"/>
+          <w:szCs w:val="24"/>
+          <w:lang w:val="en-US"/>
         </w:rPr>
         <w:t>.</w:t>
-      </w:r>
-      <w:r>
-        <w:rPr>
-          <w:rFonts w:ascii="Times New Roman" w:hAnsi="Times New Roman" w:cs="Times New Roman"/>
-          <w:sz w:val="24"/>
-          <w:szCs w:val="24"/>
-        </w:rPr>
-        <w:t xml:space="preserve"> Processamento</w:t>
-      </w:r>
-      <w:r>
-        <w:rPr>
-          <w:rFonts w:ascii="Times New Roman" w:hAnsi="Times New Roman" w:cs="Times New Roman"/>
-          <w:sz w:val="24"/>
-          <w:szCs w:val="24"/>
-        </w:rPr>
-        <w:t xml:space="preserve"> de Dados</w:t>
-      </w:r>
-      <w:r>
-        <w:rPr>
-          <w:rFonts w:ascii="Times New Roman" w:hAnsi="Times New Roman" w:cs="Times New Roman"/>
-          <w:sz w:val="24"/>
-          <w:szCs w:val="24"/>
-        </w:rPr>
-        <w:t>. Estimativas Visuais</w:t>
-      </w:r>
-      <w:r>
-        <w:rPr>
-          <w:rFonts w:ascii="Times New Roman" w:hAnsi="Times New Roman" w:cs="Times New Roman"/>
-          <w:sz w:val="24"/>
-          <w:szCs w:val="24"/>
-        </w:rPr>
-        <w:t xml:space="preserve"> em Tempo Real</w:t>
-      </w:r>
-      <w:r>
-        <w:rPr>
-          <w:rFonts w:ascii="Times New Roman" w:hAnsi="Times New Roman" w:cs="Times New Roman"/>
-          <w:sz w:val="24"/>
-          <w:szCs w:val="24"/>
-        </w:rPr>
-        <w:t>.</w:t>
-      </w:r>
-      <w:r>
-        <w:rPr>
-          <w:rFonts w:ascii="Times New Roman" w:hAnsi="Times New Roman" w:cs="Times New Roman"/>
-          <w:sz w:val="24"/>
-          <w:szCs w:val="24"/>
-        </w:rPr>
-        <w:t xml:space="preserve"> Análise de Risco.</w:t>
       </w:r>
     </w:p>
     <w:p>
@@ -2025,6 +2261,7 @@
           <w:b/>
           <w:sz w:val="32"/>
           <w:szCs w:val="32"/>
+          <w:lang w:val="en-US"/>
         </w:rPr>
       </w:pPr>
       <w:r>
@@ -2032,6 +2269,7 @@
           <w:rFonts w:ascii="Times New Roman" w:hAnsi="Times New Roman" w:cs="Times New Roman"/>
           <w:sz w:val="28"/>
           <w:szCs w:val="28"/>
+          <w:lang w:val="en-US"/>
         </w:rPr>
         <w:br w:type="page"/>
       </w:r>
@@ -2045,6 +2283,7 @@
           <w:b/>
           <w:sz w:val="32"/>
           <w:szCs w:val="32"/>
+          <w:lang w:val="en-US"/>
         </w:rPr>
       </w:pPr>
       <w:r>
@@ -2053,6 +2292,7 @@
           <w:b/>
           <w:sz w:val="32"/>
           <w:szCs w:val="32"/>
+          <w:lang w:val="en-US"/>
         </w:rPr>
         <w:lastRenderedPageBreak/>
         <w:t>ABSTRACT</w:t>
@@ -2067,6 +2307,7 @@
           <w:b/>
           <w:sz w:val="32"/>
           <w:szCs w:val="32"/>
+          <w:lang w:val="en-US"/>
         </w:rPr>
       </w:pPr>
     </w:p>
@@ -2079,6 +2320,7 @@
           <w:b/>
           <w:sz w:val="32"/>
           <w:szCs w:val="32"/>
+          <w:lang w:val="en-US"/>
         </w:rPr>
       </w:pPr>
     </w:p>
@@ -2310,6 +2552,15 @@
           <w:szCs w:val="24"/>
           <w:lang w:val="en-US"/>
         </w:rPr>
+        <w:t xml:space="preserve">Data Processing. </w:t>
+      </w:r>
+      <w:r>
+        <w:rPr>
+          <w:rFonts w:ascii="Times New Roman" w:hAnsi="Times New Roman" w:cs="Times New Roman"/>
+          <w:sz w:val="24"/>
+          <w:szCs w:val="24"/>
+          <w:lang w:val="en-US"/>
+        </w:rPr>
         <w:t>Radiological R</w:t>
       </w:r>
       <w:r>
@@ -2320,35 +2571,6 @@
           <w:lang w:val="en-US"/>
         </w:rPr>
         <w:t xml:space="preserve">isk. </w:t>
-      </w:r>
-      <w:proofErr w:type="gramStart"/>
-      <w:r>
-        <w:rPr>
-          <w:rFonts w:ascii="Times New Roman" w:hAnsi="Times New Roman" w:cs="Times New Roman"/>
-          <w:sz w:val="24"/>
-          <w:szCs w:val="24"/>
-          <w:lang w:val="en-US"/>
-        </w:rPr>
-        <w:t>Data P</w:t>
-      </w:r>
-      <w:r>
-        <w:rPr>
-          <w:rFonts w:ascii="Times New Roman" w:hAnsi="Times New Roman" w:cs="Times New Roman"/>
-          <w:sz w:val="24"/>
-          <w:szCs w:val="24"/>
-          <w:lang w:val="en-US"/>
-        </w:rPr>
-        <w:t>rocessing.</w:t>
-      </w:r>
-      <w:proofErr w:type="gramEnd"/>
-      <w:r>
-        <w:rPr>
-          <w:rFonts w:ascii="Times New Roman" w:hAnsi="Times New Roman" w:cs="Times New Roman"/>
-          <w:sz w:val="24"/>
-          <w:szCs w:val="24"/>
-          <w:lang w:val="en-US"/>
-        </w:rPr>
-        <w:t xml:space="preserve"> </w:t>
       </w:r>
       <w:proofErr w:type="gramStart"/>
       <w:r>
@@ -7461,8 +7683,26 @@
           <w:sz w:val="32"/>
           <w:szCs w:val="32"/>
         </w:rPr>
+        <w:sectPr>
+          <w:pgSz w:w="11906" w:h="16838" w:code="9"/>
+          <w:pgMar w:top="1701" w:right="1134" w:bottom="1134" w:left="1701" w:header="851" w:footer="851" w:gutter="0"/>
+          <w:pgNumType w:start="1"/>
+          <w:cols w:space="708"/>
+          <w:docGrid w:linePitch="360"/>
+        </w:sectPr>
       </w:pPr>
       <w:bookmarkStart w:id="2" w:name="_Toc530798648"/>
+    </w:p>
+    <w:p>
+      <w:pPr>
+        <w:pStyle w:val="Ttulo1"/>
+        <w:spacing w:before="0"/>
+        <w:jc w:val="center"/>
+        <w:rPr>
+          <w:sz w:val="32"/>
+          <w:szCs w:val="32"/>
+        </w:rPr>
+      </w:pPr>
       <w:r>
         <w:rPr>
           <w:sz w:val="32"/>
@@ -17650,7 +17890,6 @@
                     </w:rPr>
                     <m:t>t</m:t>
                   </m:r>
-                  <w:proofErr w:type="gramStart"/>
                   <m:r>
                     <m:rPr>
                       <m:sty m:val="p"/>
@@ -17662,7 +17901,6 @@
                     </w:rPr>
                     <m:t>)</m:t>
                   </m:r>
-                  <w:proofErr w:type="gramEnd"/>
                 </m:num>
                 <m:den>
                   <m:r>
@@ -18473,15 +18711,7 @@
                     <w:sz w:val="24"/>
                     <w:szCs w:val="24"/>
                   </w:rPr>
-                  <m:t>)</m:t>
-                </m:r>
-                <m:r>
-                  <w:rPr>
-                    <w:rFonts w:ascii="Cambria Math" w:hAnsi="Cambria Math" w:cs="Times New Roman"/>
-                    <w:sz w:val="24"/>
-                    <w:szCs w:val="24"/>
-                  </w:rPr>
-                  <m:t>]</m:t>
+                  <m:t>)]</m:t>
                 </m:r>
               </m:oMath>
             </m:oMathPara>
@@ -20297,7 +20527,6 @@
           <w:rFonts w:ascii="Times New Roman" w:hAnsi="Times New Roman" w:cs="Times New Roman"/>
           <w:sz w:val="24"/>
           <w:szCs w:val="24"/>
-          <w:lang w:val="en-US"/>
         </w:rPr>
       </w:pPr>
     </w:p>
@@ -28974,25 +29203,7 @@
           <w:sz w:val="24"/>
           <w:szCs w:val="24"/>
         </w:rPr>
-        <w:t xml:space="preserve"> é alimentada com os dados e faz todos os cálculos necessários (utilizando as equações exemplificadas neste trabalho) para retornar as estimativas de leucemia em indivíduos </w:t>
-      </w:r>
-      <w:proofErr w:type="gramStart"/>
-      <w:r>
-        <w:rPr>
-          <w:rFonts w:ascii="Times New Roman" w:hAnsi="Times New Roman" w:cs="Times New Roman"/>
-          <w:sz w:val="24"/>
-          <w:szCs w:val="24"/>
-        </w:rPr>
-        <w:t>expostos</w:t>
-      </w:r>
-      <w:proofErr w:type="gramEnd"/>
-      <w:r>
-        <w:rPr>
-          <w:rFonts w:ascii="Times New Roman" w:hAnsi="Times New Roman" w:cs="Times New Roman"/>
-          <w:sz w:val="24"/>
-          <w:szCs w:val="24"/>
-        </w:rPr>
-        <w:t xml:space="preserve"> à radiação. Ainda, mantém a persistência dos resultados gerados armazenando-os em um serviço na nuvem,</w:t>
+        <w:t xml:space="preserve"> é alimentada com os dados e faz todos os cálculos necessários (utilizando as equações exemplificadas neste trabalho) para retornar as estimativas de leucemia em indivíduos expostos à radiação. Ainda, mantém a persistência dos resultados gerados armazenando-os em um serviço na nuvem,</w:t>
       </w:r>
       <w:r>
         <w:rPr>
@@ -30757,7 +30968,7 @@
       <w:headerReference w:type="default" r:id="rId21"/>
       <w:pgSz w:w="11906" w:h="16838" w:code="9"/>
       <w:pgMar w:top="1701" w:right="1134" w:bottom="1134" w:left="1701" w:header="851" w:footer="851" w:gutter="0"/>
-      <w:pgNumType w:start="1"/>
+      <w:pgNumType w:start="11"/>
       <w:cols w:space="708"/>
       <w:docGrid w:linePitch="360"/>
     </w:sectPr>
@@ -30817,6 +31028,76 @@
 
 <file path=word/header1.xml><?xml version="1.0" encoding="utf-8"?>
 <w:hdr xmlns:ve="http://schemas.openxmlformats.org/markup-compatibility/2006" xmlns:o="urn:schemas-microsoft-com:office:office" xmlns:r="http://schemas.openxmlformats.org/officeDocument/2006/relationships" xmlns:m="http://schemas.openxmlformats.org/officeDocument/2006/math" xmlns:v="urn:schemas-microsoft-com:vml" xmlns:wp="http://schemas.openxmlformats.org/drawingml/2006/wordprocessingDrawing" xmlns:w10="urn:schemas-microsoft-com:office:word" xmlns:w="http://schemas.openxmlformats.org/wordprocessingml/2006/main" xmlns:wne="http://schemas.microsoft.com/office/word/2006/wordml">
+  <w:sdt>
+    <w:sdtPr>
+      <w:id w:val="22114266"/>
+      <w:docPartObj>
+        <w:docPartGallery w:val="Page Numbers (Top of Page)"/>
+        <w:docPartUnique/>
+      </w:docPartObj>
+    </w:sdtPr>
+    <w:sdtEndPr>
+      <w:rPr>
+        <w:rFonts w:ascii="Times New Roman" w:hAnsi="Times New Roman" w:cs="Times New Roman"/>
+        <w:sz w:val="24"/>
+        <w:szCs w:val="24"/>
+      </w:rPr>
+    </w:sdtEndPr>
+    <w:sdtContent>
+      <w:p>
+        <w:pPr>
+          <w:pStyle w:val="Cabealho"/>
+          <w:jc w:val="right"/>
+          <w:rPr>
+            <w:rFonts w:ascii="Times New Roman" w:hAnsi="Times New Roman" w:cs="Times New Roman"/>
+            <w:sz w:val="24"/>
+            <w:szCs w:val="24"/>
+          </w:rPr>
+        </w:pPr>
+        <w:r>
+          <w:rPr>
+            <w:rFonts w:ascii="Times New Roman" w:hAnsi="Times New Roman" w:cs="Times New Roman"/>
+            <w:sz w:val="24"/>
+            <w:szCs w:val="24"/>
+          </w:rPr>
+          <w:fldChar w:fldCharType="begin"/>
+        </w:r>
+        <w:r>
+          <w:rPr>
+            <w:rFonts w:ascii="Times New Roman" w:hAnsi="Times New Roman" w:cs="Times New Roman"/>
+            <w:sz w:val="24"/>
+            <w:szCs w:val="24"/>
+          </w:rPr>
+          <w:instrText xml:space="preserve"> PAGE   \* MERGEFORMAT </w:instrText>
+        </w:r>
+        <w:r>
+          <w:rPr>
+            <w:rFonts w:ascii="Times New Roman" w:hAnsi="Times New Roman" w:cs="Times New Roman"/>
+            <w:sz w:val="24"/>
+            <w:szCs w:val="24"/>
+          </w:rPr>
+          <w:fldChar w:fldCharType="separate"/>
+        </w:r>
+        <w:r>
+          <w:rPr>
+            <w:rFonts w:ascii="Times New Roman" w:hAnsi="Times New Roman" w:cs="Times New Roman"/>
+            <w:noProof/>
+            <w:sz w:val="24"/>
+            <w:szCs w:val="24"/>
+          </w:rPr>
+          <w:t>46</w:t>
+        </w:r>
+        <w:r>
+          <w:rPr>
+            <w:rFonts w:ascii="Times New Roman" w:hAnsi="Times New Roman" w:cs="Times New Roman"/>
+            <w:sz w:val="24"/>
+            <w:szCs w:val="24"/>
+          </w:rPr>
+          <w:fldChar w:fldCharType="end"/>
+        </w:r>
+      </w:p>
+    </w:sdtContent>
+  </w:sdt>
   <w:p>
     <w:pPr>
       <w:pStyle w:val="Cabealho"/>
@@ -32570,6 +32851,7 @@
   <w:style w:type="character" w:default="1" w:styleId="Fontepargpadro">
     <w:name w:val="Default Paragraph Font"/>
     <w:uiPriority w:val="1"/>
+    <w:semiHidden/>
     <w:unhideWhenUsed/>
   </w:style>
   <w:style w:type="table" w:default="1" w:styleId="Tabelanormal">
@@ -33223,313 +33505,6 @@
     </w:pPr>
   </w:style>
 </w:styles>
-</file>
-
-<file path=word/glossary/document.xml><?xml version="1.0" encoding="utf-8"?>
-<w:glossaryDocument xmlns:ve="http://schemas.openxmlformats.org/markup-compatibility/2006" xmlns:o="urn:schemas-microsoft-com:office:office" xmlns:r="http://schemas.openxmlformats.org/officeDocument/2006/relationships" xmlns:m="http://schemas.openxmlformats.org/officeDocument/2006/math" xmlns:v="urn:schemas-microsoft-com:vml" xmlns:wp="http://schemas.openxmlformats.org/drawingml/2006/wordprocessingDrawing" xmlns:w10="urn:schemas-microsoft-com:office:word" xmlns:w="http://schemas.openxmlformats.org/wordprocessingml/2006/main" xmlns:wne="http://schemas.microsoft.com/office/word/2006/wordml">
-  <w:docParts/>
-</w:glossaryDocument>
-</file>
-
-<file path=word/glossary/fontTable.xml><?xml version="1.0" encoding="utf-8"?>
-<w:fonts xmlns:r="http://schemas.openxmlformats.org/officeDocument/2006/relationships" xmlns:w="http://schemas.openxmlformats.org/wordprocessingml/2006/main">
-  <w:font w:name="Symbol">
-    <w:panose1 w:val="05050102010706020507"/>
-    <w:charset w:val="02"/>
-    <w:family w:val="roman"/>
-    <w:pitch w:val="variable"/>
-    <w:sig w:usb0="00000000" w:usb1="10000000" w:usb2="00000000" w:usb3="00000000" w:csb0="80000000" w:csb1="00000000"/>
-  </w:font>
-  <w:font w:name="Times New Roman">
-    <w:panose1 w:val="02020603050405020304"/>
-    <w:charset w:val="00"/>
-    <w:family w:val="roman"/>
-    <w:pitch w:val="variable"/>
-    <w:sig w:usb0="E0002EFF" w:usb1="C000785B" w:usb2="00000009" w:usb3="00000000" w:csb0="000001FF" w:csb1="00000000"/>
-  </w:font>
-  <w:font w:name="Courier New">
-    <w:panose1 w:val="02070309020205020404"/>
-    <w:charset w:val="00"/>
-    <w:family w:val="modern"/>
-    <w:pitch w:val="fixed"/>
-    <w:sig w:usb0="E0002EFF" w:usb1="C0007843" w:usb2="00000009" w:usb3="00000000" w:csb0="000001FF" w:csb1="00000000"/>
-  </w:font>
-  <w:font w:name="Wingdings">
-    <w:panose1 w:val="05000000000000000000"/>
-    <w:charset w:val="02"/>
-    <w:family w:val="auto"/>
-    <w:pitch w:val="variable"/>
-    <w:sig w:usb0="00000000" w:usb1="10000000" w:usb2="00000000" w:usb3="00000000" w:csb0="80000000" w:csb1="00000000"/>
-  </w:font>
-  <w:font w:name="Calibri">
-    <w:panose1 w:val="020F0502020204030204"/>
-    <w:charset w:val="00"/>
-    <w:family w:val="swiss"/>
-    <w:pitch w:val="variable"/>
-    <w:sig w:usb0="E0002AFF" w:usb1="C000247B" w:usb2="00000009" w:usb3="00000000" w:csb0="000001FF" w:csb1="00000000"/>
-  </w:font>
-  <w:font w:name="Cambria">
-    <w:panose1 w:val="02040503050406030204"/>
-    <w:charset w:val="00"/>
-    <w:family w:val="roman"/>
-    <w:pitch w:val="variable"/>
-    <w:sig w:usb0="E00006FF" w:usb1="420024FF" w:usb2="02000000" w:usb3="00000000" w:csb0="0000019F" w:csb1="00000000"/>
-  </w:font>
-  <w:font w:name="Tahoma">
-    <w:panose1 w:val="020B0604030504040204"/>
-    <w:charset w:val="00"/>
-    <w:family w:val="swiss"/>
-    <w:pitch w:val="variable"/>
-    <w:sig w:usb0="E1002EFF" w:usb1="C000605B" w:usb2="00000029" w:usb3="00000000" w:csb0="000101FF" w:csb1="00000000"/>
-  </w:font>
-  <w:font w:name="Cambria Math">
-    <w:panose1 w:val="02040503050406030204"/>
-    <w:charset w:val="00"/>
-    <w:family w:val="roman"/>
-    <w:pitch w:val="variable"/>
-    <w:sig w:usb0="E00006FF" w:usb1="420024FF" w:usb2="02000000" w:usb3="00000000" w:csb0="0000019F" w:csb1="00000000"/>
-  </w:font>
-</w:fonts>
-</file>
-
-<file path=word/glossary/settings.xml><?xml version="1.0" encoding="utf-8"?>
-<w:settings xmlns:o="urn:schemas-microsoft-com:office:office" xmlns:r="http://schemas.openxmlformats.org/officeDocument/2006/relationships" xmlns:m="http://schemas.openxmlformats.org/officeDocument/2006/math" xmlns:v="urn:schemas-microsoft-com:vml" xmlns:w10="urn:schemas-microsoft-com:office:word" xmlns:w="http://schemas.openxmlformats.org/wordprocessingml/2006/main" xmlns:sl="http://schemas.openxmlformats.org/schemaLibrary/2006/main">
-  <w:view w:val="normal"/>
-  <w:defaultTabStop w:val="708"/>
-  <w:hyphenationZone w:val="425"/>
-  <w:characterSpacingControl w:val="doNotCompress"/>
-  <w:compat>
-    <w:useFELayout/>
-  </w:compat>
-  <w:rsids>
-    <w:rsidRoot w:val="009870AD"/>
-    <w:rsid w:val="009870AD"/>
-  </w:rsids>
-  <m:mathPr>
-    <m:mathFont m:val="Cambria Math"/>
-    <m:brkBin m:val="before"/>
-    <m:brkBinSub m:val="--"/>
-    <m:smallFrac m:val="off"/>
-    <m:dispDef/>
-    <m:lMargin m:val="0"/>
-    <m:rMargin m:val="0"/>
-    <m:defJc m:val="centerGroup"/>
-    <m:wrapIndent m:val="1440"/>
-    <m:intLim m:val="subSup"/>
-    <m:naryLim m:val="undOvr"/>
-  </m:mathPr>
-  <w:themeFontLang w:val="pt-BR"/>
-  <w:clrSchemeMapping w:bg1="light1" w:t1="dark1" w:bg2="light2" w:t2="dark2" w:accent1="accent1" w:accent2="accent2" w:accent3="accent3" w:accent4="accent4" w:accent5="accent5" w:accent6="accent6" w:hyperlink="hyperlink" w:followedHyperlink="followedHyperlink"/>
-  <w:decimalSymbol w:val=","/>
-  <w:listSeparator w:val=";"/>
-</w:settings>
-</file>
-
-<file path=word/glossary/styles.xml><?xml version="1.0" encoding="utf-8"?>
-<w:styles xmlns:r="http://schemas.openxmlformats.org/officeDocument/2006/relationships" xmlns:w="http://schemas.openxmlformats.org/wordprocessingml/2006/main">
-  <w:docDefaults>
-    <w:rPrDefault>
-      <w:rPr>
-        <w:rFonts w:asciiTheme="minorHAnsi" w:eastAsiaTheme="minorEastAsia" w:hAnsiTheme="minorHAnsi" w:cstheme="minorBidi"/>
-        <w:sz w:val="22"/>
-        <w:szCs w:val="22"/>
-        <w:lang w:val="pt-BR" w:eastAsia="pt-BR" w:bidi="ar-SA"/>
-      </w:rPr>
-    </w:rPrDefault>
-    <w:pPrDefault>
-      <w:pPr>
-        <w:spacing w:after="200" w:line="276" w:lineRule="auto"/>
-      </w:pPr>
-    </w:pPrDefault>
-  </w:docDefaults>
-  <w:latentStyles w:defLockedState="0" w:defUIPriority="99" w:defSemiHidden="1" w:defUnhideWhenUsed="1" w:defQFormat="0" w:count="267">
-    <w:lsdException w:name="Normal" w:semiHidden="0" w:uiPriority="0" w:unhideWhenUsed="0" w:qFormat="1"/>
-    <w:lsdException w:name="heading 1" w:semiHidden="0" w:uiPriority="9" w:unhideWhenUsed="0" w:qFormat="1"/>
-    <w:lsdException w:name="heading 2" w:uiPriority="9" w:qFormat="1"/>
-    <w:lsdException w:name="heading 3" w:uiPriority="9" w:qFormat="1"/>
-    <w:lsdException w:name="heading 4" w:uiPriority="9" w:qFormat="1"/>
-    <w:lsdException w:name="heading 5" w:uiPriority="9" w:qFormat="1"/>
-    <w:lsdException w:name="heading 6" w:uiPriority="9" w:qFormat="1"/>
-    <w:lsdException w:name="heading 7" w:uiPriority="9" w:qFormat="1"/>
-    <w:lsdException w:name="heading 8" w:uiPriority="9" w:qFormat="1"/>
-    <w:lsdException w:name="heading 9" w:uiPriority="9" w:qFormat="1"/>
-    <w:lsdException w:name="toc 1" w:uiPriority="39"/>
-    <w:lsdException w:name="toc 2" w:uiPriority="39"/>
-    <w:lsdException w:name="toc 3" w:uiPriority="39"/>
-    <w:lsdException w:name="toc 4" w:uiPriority="39"/>
-    <w:lsdException w:name="toc 5" w:uiPriority="39"/>
-    <w:lsdException w:name="toc 6" w:uiPriority="39"/>
-    <w:lsdException w:name="toc 7" w:uiPriority="39"/>
-    <w:lsdException w:name="toc 8" w:uiPriority="39"/>
-    <w:lsdException w:name="toc 9" w:uiPriority="39"/>
-    <w:lsdException w:name="caption" w:uiPriority="35" w:qFormat="1"/>
-    <w:lsdException w:name="Title" w:semiHidden="0" w:uiPriority="10" w:unhideWhenUsed="0" w:qFormat="1"/>
-    <w:lsdException w:name="Default Paragraph Font" w:uiPriority="1"/>
-    <w:lsdException w:name="Subtitle" w:semiHidden="0" w:uiPriority="11" w:unhideWhenUsed="0" w:qFormat="1"/>
-    <w:lsdException w:name="Strong" w:semiHidden="0" w:uiPriority="22" w:unhideWhenUsed="0" w:qFormat="1"/>
-    <w:lsdException w:name="Emphasis" w:semiHidden="0" w:uiPriority="20" w:unhideWhenUsed="0" w:qFormat="1"/>
-    <w:lsdException w:name="Table Grid" w:semiHidden="0" w:uiPriority="59" w:unhideWhenUsed="0"/>
-    <w:lsdException w:name="Placeholder Text" w:unhideWhenUsed="0"/>
-    <w:lsdException w:name="No Spacing" w:semiHidden="0" w:uiPriority="1" w:unhideWhenUsed="0" w:qFormat="1"/>
-    <w:lsdException w:name="Light Shading" w:semiHidden="0" w:uiPriority="60" w:unhideWhenUsed="0"/>
-    <w:lsdException w:name="Light List" w:semiHidden="0" w:uiPriority="61" w:unhideWhenUsed="0"/>
-    <w:lsdException w:name="Light Grid" w:semiHidden="0" w:uiPriority="62" w:unhideWhenUsed="0"/>
-    <w:lsdException w:name="Medium Shading 1" w:semiHidden="0" w:uiPriority="63" w:unhideWhenUsed="0"/>
-    <w:lsdException w:name="Medium Shading 2" w:semiHidden="0" w:uiPriority="64" w:unhideWhenUsed="0"/>
-    <w:lsdException w:name="Medium List 1" w:semiHidden="0" w:uiPriority="65" w:unhideWhenUsed="0"/>
-    <w:lsdException w:name="Medium List 2" w:semiHidden="0" w:uiPriority="66" w:unhideWhenUsed="0"/>
-    <w:lsdException w:name="Medium Grid 1" w:semiHidden="0" w:uiPriority="67" w:unhideWhenUsed="0"/>
-    <w:lsdException w:name="Medium Grid 2" w:semiHidden="0" w:uiPriority="68" w:unhideWhenUsed="0"/>
-    <w:lsdException w:name="Medium Grid 3" w:semiHidden="0" w:uiPriority="69" w:unhideWhenUsed="0"/>
-    <w:lsdException w:name="Dark List" w:semiHidden="0" w:uiPriority="70" w:unhideWhenUsed="0"/>
-    <w:lsdException w:name="Colorful Shading" w:semiHidden="0" w:uiPriority="71" w:unhideWhenUsed="0"/>
-    <w:lsdException w:name="Colorful List" w:semiHidden="0" w:uiPriority="72" w:unhideWhenUsed="0"/>
-    <w:lsdException w:name="Colorful Grid" w:semiHidden="0" w:uiPriority="73" w:unhideWhenUsed="0"/>
-    <w:lsdException w:name="Light Shading Accent 1" w:semiHidden="0" w:uiPriority="60" w:unhideWhenUsed="0"/>
-    <w:lsdException w:name="Light List Accent 1" w:semiHidden="0" w:uiPriority="61" w:unhideWhenUsed="0"/>
-    <w:lsdException w:name="Light Grid Accent 1" w:semiHidden="0" w:uiPriority="62" w:unhideWhenUsed="0"/>
-    <w:lsdException w:name="Medium Shading 1 Accent 1" w:semiHidden="0" w:uiPriority="63" w:unhideWhenUsed="0"/>
-    <w:lsdException w:name="Medium Shading 2 Accent 1" w:semiHidden="0" w:uiPriority="64" w:unhideWhenUsed="0"/>
-    <w:lsdException w:name="Medium List 1 Accent 1" w:semiHidden="0" w:uiPriority="65" w:unhideWhenUsed="0"/>
-    <w:lsdException w:name="Revision" w:unhideWhenUsed="0"/>
-    <w:lsdException w:name="List Paragraph" w:semiHidden="0" w:uiPriority="34" w:unhideWhenUsed="0" w:qFormat="1"/>
-    <w:lsdException w:name="Quote" w:semiHidden="0" w:uiPriority="29" w:unhideWhenUsed="0" w:qFormat="1"/>
-    <w:lsdException w:name="Intense Quote" w:semiHidden="0" w:uiPriority="30" w:unhideWhenUsed="0" w:qFormat="1"/>
-    <w:lsdException w:name="Medium List 2 Accent 1" w:semiHidden="0" w:uiPriority="66" w:unhideWhenUsed="0"/>
-    <w:lsdException w:name="Medium Grid 1 Accent 1" w:semiHidden="0" w:uiPriority="67" w:unhideWhenUsed="0"/>
-    <w:lsdException w:name="Medium Grid 2 Accent 1" w:semiHidden="0" w:uiPriority="68" w:unhideWhenUsed="0"/>
-    <w:lsdException w:name="Medium Grid 3 Accent 1" w:semiHidden="0" w:uiPriority="69" w:unhideWhenUsed="0"/>
-    <w:lsdException w:name="Dark List Accent 1" w:semiHidden="0" w:uiPriority="70" w:unhideWhenUsed="0"/>
-    <w:lsdException w:name="Colorful Shading Accent 1" w:semiHidden="0" w:uiPriority="71" w:unhideWhenUsed="0"/>
-    <w:lsdException w:name="Colorful List Accent 1" w:semiHidden="0" w:uiPriority="72" w:unhideWhenUsed="0"/>
-    <w:lsdException w:name="Colorful Grid Accent 1" w:semiHidden="0" w:uiPriority="73" w:unhideWhenUsed="0"/>
-    <w:lsdException w:name="Light Shading Accent 2" w:semiHidden="0" w:uiPriority="60" w:unhideWhenUsed="0"/>
-    <w:lsdException w:name="Light List Accent 2" w:semiHidden="0" w:uiPriority="61" w:unhideWhenUsed="0"/>
-    <w:lsdException w:name="Light Grid Accent 2" w:semiHidden="0" w:uiPriority="62" w:unhideWhenUsed="0"/>
-    <w:lsdException w:name="Medium Shading 1 Accent 2" w:semiHidden="0" w:uiPriority="63" w:unhideWhenUsed="0"/>
-    <w:lsdException w:name="Medium Shading 2 Accent 2" w:semiHidden="0" w:uiPriority="64" w:unhideWhenUsed="0"/>
-    <w:lsdException w:name="Medium List 1 Accent 2" w:semiHidden="0" w:uiPriority="65" w:unhideWhenUsed="0"/>
-    <w:lsdException w:name="Medium List 2 Accent 2" w:semiHidden="0" w:uiPriority="66" w:unhideWhenUsed="0"/>
-    <w:lsdException w:name="Medium Grid 1 Accent 2" w:semiHidden="0" w:uiPriority="67" w:unhideWhenUsed="0"/>
-    <w:lsdException w:name="Medium Grid 2 Accent 2" w:semiHidden="0" w:uiPriority="68" w:unhideWhenUsed="0"/>
-    <w:lsdException w:name="Medium Grid 3 Accent 2" w:semiHidden="0" w:uiPriority="69" w:unhideWhenUsed="0"/>
-    <w:lsdException w:name="Dark List Accent 2" w:semiHidden="0" w:uiPriority="70" w:unhideWhenUsed="0"/>
-    <w:lsdException w:name="Colorful Shading Accent 2" w:semiHidden="0" w:uiPriority="71" w:unhideWhenUsed="0"/>
-    <w:lsdException w:name="Colorful List Accent 2" w:semiHidden="0" w:uiPriority="72" w:unhideWhenUsed="0"/>
-    <w:lsdException w:name="Colorful Grid Accent 2" w:semiHidden="0" w:uiPriority="73" w:unhideWhenUsed="0"/>
-    <w:lsdException w:name="Light Shading Accent 3" w:semiHidden="0" w:uiPriority="60" w:unhideWhenUsed="0"/>
-    <w:lsdException w:name="Light List Accent 3" w:semiHidden="0" w:uiPriority="61" w:unhideWhenUsed="0"/>
-    <w:lsdException w:name="Light Grid Accent 3" w:semiHidden="0" w:uiPriority="62" w:unhideWhenUsed="0"/>
-    <w:lsdException w:name="Medium Shading 1 Accent 3" w:semiHidden="0" w:uiPriority="63" w:unhideWhenUsed="0"/>
-    <w:lsdException w:name="Medium Shading 2 Accent 3" w:semiHidden="0" w:uiPriority="64" w:unhideWhenUsed="0"/>
-    <w:lsdException w:name="Medium List 1 Accent 3" w:semiHidden="0" w:uiPriority="65" w:unhideWhenUsed="0"/>
-    <w:lsdException w:name="Medium List 2 Accent 3" w:semiHidden="0" w:uiPriority="66" w:unhideWhenUsed="0"/>
-    <w:lsdException w:name="Medium Grid 1 Accent 3" w:semiHidden="0" w:uiPriority="67" w:unhideWhenUsed="0"/>
-    <w:lsdException w:name="Medium Grid 2 Accent 3" w:semiHidden="0" w:uiPriority="68" w:unhideWhenUsed="0"/>
-    <w:lsdException w:name="Medium Grid 3 Accent 3" w:semiHidden="0" w:uiPriority="69" w:unhideWhenUsed="0"/>
-    <w:lsdException w:name="Dark List Accent 3" w:semiHidden="0" w:uiPriority="70" w:unhideWhenUsed="0"/>
-    <w:lsdException w:name="Colorful Shading Accent 3" w:semiHidden="0" w:uiPriority="71" w:unhideWhenUsed="0"/>
-    <w:lsdException w:name="Colorful List Accent 3" w:semiHidden="0" w:uiPriority="72" w:unhideWhenUsed="0"/>
-    <w:lsdException w:name="Colorful Grid Accent 3" w:semiHidden="0" w:uiPriority="73" w:unhideWhenUsed="0"/>
-    <w:lsdException w:name="Light Shading Accent 4" w:semiHidden="0" w:uiPriority="60" w:unhideWhenUsed="0"/>
-    <w:lsdException w:name="Light List Accent 4" w:semiHidden="0" w:uiPriority="61" w:unhideWhenUsed="0"/>
-    <w:lsdException w:name="Light Grid Accent 4" w:semiHidden="0" w:uiPriority="62" w:unhideWhenUsed="0"/>
-    <w:lsdException w:name="Medium Shading 1 Accent 4" w:semiHidden="0" w:uiPriority="63" w:unhideWhenUsed="0"/>
-    <w:lsdException w:name="Medium Shading 2 Accent 4" w:semiHidden="0" w:uiPriority="64" w:unhideWhenUsed="0"/>
-    <w:lsdException w:name="Medium List 1 Accent 4" w:semiHidden="0" w:uiPriority="65" w:unhideWhenUsed="0"/>
-    <w:lsdException w:name="Medium List 2 Accent 4" w:semiHidden="0" w:uiPriority="66" w:unhideWhenUsed="0"/>
-    <w:lsdException w:name="Medium Grid 1 Accent 4" w:semiHidden="0" w:uiPriority="67" w:unhideWhenUsed="0"/>
-    <w:lsdException w:name="Medium Grid 2 Accent 4" w:semiHidden="0" w:uiPriority="68" w:unhideWhenUsed="0"/>
-    <w:lsdException w:name="Medium Grid 3 Accent 4" w:semiHidden="0" w:uiPriority="69" w:unhideWhenUsed="0"/>
-    <w:lsdException w:name="Dark List Accent 4" w:semiHidden="0" w:uiPriority="70" w:unhideWhenUsed="0"/>
-    <w:lsdException w:name="Colorful Shading Accent 4" w:semiHidden="0" w:uiPriority="71" w:unhideWhenUsed="0"/>
-    <w:lsdException w:name="Colorful List Accent 4" w:semiHidden="0" w:uiPriority="72" w:unhideWhenUsed="0"/>
-    <w:lsdException w:name="Colorful Grid Accent 4" w:semiHidden="0" w:uiPriority="73" w:unhideWhenUsed="0"/>
-    <w:lsdException w:name="Light Shading Accent 5" w:semiHidden="0" w:uiPriority="60" w:unhideWhenUsed="0"/>
-    <w:lsdException w:name="Light List Accent 5" w:semiHidden="0" w:uiPriority="61" w:unhideWhenUsed="0"/>
-    <w:lsdException w:name="Light Grid Accent 5" w:semiHidden="0" w:uiPriority="62" w:unhideWhenUsed="0"/>
-    <w:lsdException w:name="Medium Shading 1 Accent 5" w:semiHidden="0" w:uiPriority="63" w:unhideWhenUsed="0"/>
-    <w:lsdException w:name="Medium Shading 2 Accent 5" w:semiHidden="0" w:uiPriority="64" w:unhideWhenUsed="0"/>
-    <w:lsdException w:name="Medium List 1 Accent 5" w:semiHidden="0" w:uiPriority="65" w:unhideWhenUsed="0"/>
-    <w:lsdException w:name="Medium List 2 Accent 5" w:semiHidden="0" w:uiPriority="66" w:unhideWhenUsed="0"/>
-    <w:lsdException w:name="Medium Grid 1 Accent 5" w:semiHidden="0" w:uiPriority="67" w:unhideWhenUsed="0"/>
-    <w:lsdException w:name="Medium Grid 2 Accent 5" w:semiHidden="0" w:uiPriority="68" w:unhideWhenUsed="0"/>
-    <w:lsdException w:name="Medium Grid 3 Accent 5" w:semiHidden="0" w:uiPriority="69" w:unhideWhenUsed="0"/>
-    <w:lsdException w:name="Dark List Accent 5" w:semiHidden="0" w:uiPriority="70" w:unhideWhenUsed="0"/>
-    <w:lsdException w:name="Colorful Shading Accent 5" w:semiHidden="0" w:uiPriority="71" w:unhideWhenUsed="0"/>
-    <w:lsdException w:name="Colorful List Accent 5" w:semiHidden="0" w:uiPriority="72" w:unhideWhenUsed="0"/>
-    <w:lsdException w:name="Colorful Grid Accent 5" w:semiHidden="0" w:uiPriority="73" w:unhideWhenUsed="0"/>
-    <w:lsdException w:name="Light Shading Accent 6" w:semiHidden="0" w:uiPriority="60" w:unhideWhenUsed="0"/>
-    <w:lsdException w:name="Light List Accent 6" w:semiHidden="0" w:uiPriority="61" w:unhideWhenUsed="0"/>
-    <w:lsdException w:name="Light Grid Accent 6" w:semiHidden="0" w:uiPriority="62" w:unhideWhenUsed="0"/>
-    <w:lsdException w:name="Medium Shading 1 Accent 6" w:semiHidden="0" w:uiPriority="63" w:unhideWhenUsed="0"/>
-    <w:lsdException w:name="Medium Shading 2 Accent 6" w:semiHidden="0" w:uiPriority="64" w:unhideWhenUsed="0"/>
-    <w:lsdException w:name="Medium List 1 Accent 6" w:semiHidden="0" w:uiPriority="65" w:unhideWhenUsed="0"/>
-    <w:lsdException w:name="Medium List 2 Accent 6" w:semiHidden="0" w:uiPriority="66" w:unhideWhenUsed="0"/>
-    <w:lsdException w:name="Medium Grid 1 Accent 6" w:semiHidden="0" w:uiPriority="67" w:unhideWhenUsed="0"/>
-    <w:lsdException w:name="Medium Grid 2 Accent 6" w:semiHidden="0" w:uiPriority="68" w:unhideWhenUsed="0"/>
-    <w:lsdException w:name="Medium Grid 3 Accent 6" w:semiHidden="0" w:uiPriority="69" w:unhideWhenUsed="0"/>
-    <w:lsdException w:name="Dark List Accent 6" w:semiHidden="0" w:uiPriority="70" w:unhideWhenUsed="0"/>
-    <w:lsdException w:name="Colorful Shading Accent 6" w:semiHidden="0" w:uiPriority="71" w:unhideWhenUsed="0"/>
-    <w:lsdException w:name="Colorful List Accent 6" w:semiHidden="0" w:uiPriority="72" w:unhideWhenUsed="0"/>
-    <w:lsdException w:name="Colorful Grid Accent 6" w:semiHidden="0" w:uiPriority="73" w:unhideWhenUsed="0"/>
-    <w:lsdException w:name="Subtle Emphasis" w:semiHidden="0" w:uiPriority="19" w:unhideWhenUsed="0" w:qFormat="1"/>
-    <w:lsdException w:name="Intense Emphasis" w:semiHidden="0" w:uiPriority="21" w:unhideWhenUsed="0" w:qFormat="1"/>
-    <w:lsdException w:name="Subtle Reference" w:semiHidden="0" w:uiPriority="31" w:unhideWhenUsed="0" w:qFormat="1"/>
-    <w:lsdException w:name="Intense Reference" w:semiHidden="0" w:uiPriority="32" w:unhideWhenUsed="0" w:qFormat="1"/>
-    <w:lsdException w:name="Book Title" w:semiHidden="0" w:uiPriority="33" w:unhideWhenUsed="0" w:qFormat="1"/>
-    <w:lsdException w:name="Bibliography" w:uiPriority="37"/>
-    <w:lsdException w:name="TOC Heading" w:uiPriority="39" w:qFormat="1"/>
-  </w:latentStyles>
-  <w:style w:type="paragraph" w:default="1" w:styleId="Normal">
-    <w:name w:val="Normal"/>
-    <w:qFormat/>
-  </w:style>
-  <w:style w:type="character" w:default="1" w:styleId="Fontepargpadro">
-    <w:name w:val="Default Paragraph Font"/>
-    <w:uiPriority w:val="1"/>
-    <w:semiHidden/>
-    <w:unhideWhenUsed/>
-  </w:style>
-  <w:style w:type="table" w:default="1" w:styleId="Tabelanormal">
-    <w:name w:val="Normal Table"/>
-    <w:uiPriority w:val="99"/>
-    <w:semiHidden/>
-    <w:unhideWhenUsed/>
-    <w:qFormat/>
-    <w:tblPr>
-      <w:tblInd w:w="0" w:type="dxa"/>
-      <w:tblCellMar>
-        <w:top w:w="0" w:type="dxa"/>
-        <w:left w:w="108" w:type="dxa"/>
-        <w:bottom w:w="0" w:type="dxa"/>
-        <w:right w:w="108" w:type="dxa"/>
-      </w:tblCellMar>
-    </w:tblPr>
-  </w:style>
-  <w:style w:type="numbering" w:default="1" w:styleId="Semlista">
-    <w:name w:val="No List"/>
-    <w:uiPriority w:val="99"/>
-    <w:semiHidden/>
-    <w:unhideWhenUsed/>
-  </w:style>
-  <w:style w:type="character" w:styleId="TextodoEspaoReservado">
-    <w:name w:val="Placeholder Text"/>
-    <w:basedOn w:val="Fontepargpadro"/>
-    <w:uiPriority w:val="99"/>
-    <w:semiHidden/>
-    <w:rsid w:val="009870AD"/>
-    <w:rPr>
-      <w:color w:val="808080"/>
-    </w:rPr>
-  </w:style>
-</w:styles>
-</file>
-
-<file path=word/glossary/webSettings.xml><?xml version="1.0" encoding="utf-8"?>
-<w:webSettings xmlns:r="http://schemas.openxmlformats.org/officeDocument/2006/relationships" xmlns:w="http://schemas.openxmlformats.org/wordprocessingml/2006/main">
-  <w:optimizeForBrowser/>
-</w:webSettings>
 </file>
 
 <file path=word/theme/theme1.xml><?xml version="1.0" encoding="utf-8"?>
@@ -33820,7 +33795,7 @@
 </file>
 
 <file path=customXml/itemProps1.xml><?xml version="1.0" encoding="utf-8"?>
-<ds:datastoreItem xmlns:ds="http://schemas.openxmlformats.org/officeDocument/2006/customXml" ds:itemID="{2460F6A2-B2CC-4D7F-B723-5B6F5EBE71BD}">
+<ds:datastoreItem xmlns:ds="http://schemas.openxmlformats.org/officeDocument/2006/customXml" ds:itemID="{31339833-9CAE-4099-822B-B180E6FAD164}">
   <ds:schemaRefs>
     <ds:schemaRef ds:uri="http://schemas.openxmlformats.org/officeDocument/2006/bibliography"/>
   </ds:schemaRefs>

</xml_diff>

<commit_message>
conclusão revisada e correções menores, faltam apenas diagramas de caso de uso, de classe e o manual do usuário
</commit_message>
<xml_diff>
--- a/TCC.docx
+++ b/TCC.docx
@@ -2727,7 +2727,6 @@
         <w:tabs>
           <w:tab w:val="right" w:leader="dot" w:pos="9061"/>
         </w:tabs>
-        <w:spacing w:line="360" w:lineRule="auto"/>
         <w:rPr>
           <w:rFonts w:eastAsiaTheme="minorEastAsia"/>
           <w:noProof/>
@@ -2761,7 +2760,7 @@
         </w:rPr>
         <w:fldChar w:fldCharType="separate"/>
       </w:r>
-      <w:hyperlink w:anchor="_Toc531044700" w:history="1">
+      <w:hyperlink w:anchor="_Toc531199571" w:history="1">
         <w:r>
           <w:rPr>
             <w:rStyle w:val="Hyperlink"/>
@@ -2789,7 +2788,7 @@
             <w:noProof/>
             <w:webHidden/>
           </w:rPr>
-          <w:instrText xml:space="preserve"> PAGEREF _Toc531044700 \h </w:instrText>
+          <w:instrText xml:space="preserve"> PAGEREF _Toc531199571 \h </w:instrText>
         </w:r>
         <w:r>
           <w:rPr>
@@ -2826,14 +2825,13 @@
         <w:tabs>
           <w:tab w:val="right" w:leader="dot" w:pos="9061"/>
         </w:tabs>
-        <w:spacing w:line="360" w:lineRule="auto"/>
         <w:rPr>
           <w:rFonts w:eastAsiaTheme="minorEastAsia"/>
           <w:noProof/>
           <w:lang w:eastAsia="pt-BR"/>
         </w:rPr>
       </w:pPr>
-      <w:hyperlink w:anchor="_Toc531044701" w:history="1">
+      <w:hyperlink w:anchor="_Toc531199572" w:history="1">
         <w:r>
           <w:rPr>
             <w:rStyle w:val="Hyperlink"/>
@@ -2861,7 +2859,7 @@
             <w:noProof/>
             <w:webHidden/>
           </w:rPr>
-          <w:instrText xml:space="preserve"> PAGEREF _Toc531044701 \h </w:instrText>
+          <w:instrText xml:space="preserve"> PAGEREF _Toc531199572 \h </w:instrText>
         </w:r>
         <w:r>
           <w:rPr>
@@ -2898,14 +2896,13 @@
         <w:tabs>
           <w:tab w:val="right" w:leader="dot" w:pos="9061"/>
         </w:tabs>
-        <w:spacing w:line="360" w:lineRule="auto"/>
         <w:rPr>
           <w:rFonts w:eastAsiaTheme="minorEastAsia"/>
           <w:noProof/>
           <w:lang w:eastAsia="pt-BR"/>
         </w:rPr>
       </w:pPr>
-      <w:hyperlink w:anchor="_Toc531044702" w:history="1">
+      <w:hyperlink w:anchor="_Toc531199573" w:history="1">
         <w:r>
           <w:rPr>
             <w:rStyle w:val="Hyperlink"/>
@@ -2976,7 +2973,7 @@
             <w:noProof/>
             <w:webHidden/>
           </w:rPr>
-          <w:instrText xml:space="preserve"> PAGEREF _Toc531044702 \h </w:instrText>
+          <w:instrText xml:space="preserve"> PAGEREF _Toc531199573 \h </w:instrText>
         </w:r>
         <w:r>
           <w:rPr>
@@ -3013,14 +3010,13 @@
         <w:tabs>
           <w:tab w:val="right" w:leader="dot" w:pos="9061"/>
         </w:tabs>
-        <w:spacing w:line="360" w:lineRule="auto"/>
         <w:rPr>
           <w:rFonts w:eastAsiaTheme="minorEastAsia"/>
           <w:noProof/>
           <w:lang w:eastAsia="pt-BR"/>
         </w:rPr>
       </w:pPr>
-      <w:hyperlink w:anchor="_Toc531044703" w:history="1">
+      <w:hyperlink w:anchor="_Toc531199574" w:history="1">
         <w:r>
           <w:rPr>
             <w:rStyle w:val="Hyperlink"/>
@@ -3048,7 +3044,7 @@
             <w:noProof/>
             <w:webHidden/>
           </w:rPr>
-          <w:instrText xml:space="preserve"> PAGEREF _Toc531044703 \h </w:instrText>
+          <w:instrText xml:space="preserve"> PAGEREF _Toc531199574 \h </w:instrText>
         </w:r>
         <w:r>
           <w:rPr>
@@ -3085,14 +3081,13 @@
         <w:tabs>
           <w:tab w:val="right" w:leader="dot" w:pos="9061"/>
         </w:tabs>
-        <w:spacing w:line="360" w:lineRule="auto"/>
         <w:rPr>
           <w:rFonts w:eastAsiaTheme="minorEastAsia"/>
           <w:noProof/>
           <w:lang w:eastAsia="pt-BR"/>
         </w:rPr>
       </w:pPr>
-      <w:hyperlink w:anchor="_Toc531044704" w:history="1">
+      <w:hyperlink w:anchor="_Toc531199575" w:history="1">
         <w:r>
           <w:rPr>
             <w:rStyle w:val="Hyperlink"/>
@@ -3120,7 +3115,7 @@
             <w:noProof/>
             <w:webHidden/>
           </w:rPr>
-          <w:instrText xml:space="preserve"> PAGEREF _Toc531044704 \h </w:instrText>
+          <w:instrText xml:space="preserve"> PAGEREF _Toc531199575 \h </w:instrText>
         </w:r>
         <w:r>
           <w:rPr>
@@ -3157,14 +3152,13 @@
         <w:tabs>
           <w:tab w:val="right" w:leader="dot" w:pos="9061"/>
         </w:tabs>
-        <w:spacing w:line="360" w:lineRule="auto"/>
         <w:rPr>
           <w:rFonts w:eastAsiaTheme="minorEastAsia"/>
           <w:noProof/>
           <w:lang w:eastAsia="pt-BR"/>
         </w:rPr>
       </w:pPr>
-      <w:hyperlink w:anchor="_Toc531044705" w:history="1">
+      <w:hyperlink w:anchor="_Toc531199576" w:history="1">
         <w:r>
           <w:rPr>
             <w:rStyle w:val="Hyperlink"/>
@@ -3209,7 +3203,7 @@
             <w:noProof/>
             <w:webHidden/>
           </w:rPr>
-          <w:instrText xml:space="preserve"> PAGEREF _Toc531044705 \h </w:instrText>
+          <w:instrText xml:space="preserve"> PAGEREF _Toc531199576 \h </w:instrText>
         </w:r>
         <w:r>
           <w:rPr>
@@ -3246,14 +3240,13 @@
         <w:tabs>
           <w:tab w:val="right" w:leader="dot" w:pos="9061"/>
         </w:tabs>
-        <w:spacing w:line="360" w:lineRule="auto"/>
         <w:rPr>
           <w:rFonts w:eastAsiaTheme="minorEastAsia"/>
           <w:noProof/>
           <w:lang w:eastAsia="pt-BR"/>
         </w:rPr>
       </w:pPr>
-      <w:hyperlink w:anchor="_Toc531044706" w:history="1">
+      <w:hyperlink w:anchor="_Toc531199577" w:history="1">
         <w:r>
           <w:rPr>
             <w:rStyle w:val="Hyperlink"/>
@@ -3281,7 +3274,7 @@
             <w:noProof/>
             <w:webHidden/>
           </w:rPr>
-          <w:instrText xml:space="preserve"> PAGEREF _Toc531044706 \h </w:instrText>
+          <w:instrText xml:space="preserve"> PAGEREF _Toc531199577 \h </w:instrText>
         </w:r>
         <w:r>
           <w:rPr>
@@ -3318,14 +3311,13 @@
         <w:tabs>
           <w:tab w:val="right" w:leader="dot" w:pos="9061"/>
         </w:tabs>
-        <w:spacing w:line="360" w:lineRule="auto"/>
         <w:rPr>
           <w:rFonts w:eastAsiaTheme="minorEastAsia"/>
           <w:noProof/>
           <w:lang w:eastAsia="pt-BR"/>
         </w:rPr>
       </w:pPr>
-      <w:hyperlink w:anchor="_Toc531044707" w:history="1">
+      <w:hyperlink w:anchor="_Toc531199578" w:history="1">
         <w:r>
           <w:rPr>
             <w:rStyle w:val="Hyperlink"/>
@@ -3362,7 +3354,7 @@
             <w:noProof/>
             <w:webHidden/>
           </w:rPr>
-          <w:instrText xml:space="preserve"> PAGEREF _Toc531044707 \h </w:instrText>
+          <w:instrText xml:space="preserve"> PAGEREF _Toc531199578 \h </w:instrText>
         </w:r>
         <w:r>
           <w:rPr>
@@ -3399,14 +3391,13 @@
         <w:tabs>
           <w:tab w:val="right" w:leader="dot" w:pos="9061"/>
         </w:tabs>
-        <w:spacing w:line="360" w:lineRule="auto"/>
         <w:rPr>
           <w:rFonts w:eastAsiaTheme="minorEastAsia"/>
           <w:noProof/>
           <w:lang w:eastAsia="pt-BR"/>
         </w:rPr>
       </w:pPr>
-      <w:hyperlink w:anchor="_Toc531044708" w:history="1">
+      <w:hyperlink w:anchor="_Toc531199579" w:history="1">
         <w:r>
           <w:rPr>
             <w:rStyle w:val="Hyperlink"/>
@@ -3434,7 +3425,7 @@
             <w:noProof/>
             <w:webHidden/>
           </w:rPr>
-          <w:instrText xml:space="preserve"> PAGEREF _Toc531044708 \h </w:instrText>
+          <w:instrText xml:space="preserve"> PAGEREF _Toc531199579 \h </w:instrText>
         </w:r>
         <w:r>
           <w:rPr>
@@ -3471,14 +3462,13 @@
         <w:tabs>
           <w:tab w:val="right" w:leader="dot" w:pos="9061"/>
         </w:tabs>
-        <w:spacing w:line="360" w:lineRule="auto"/>
         <w:rPr>
           <w:rFonts w:eastAsiaTheme="minorEastAsia"/>
           <w:noProof/>
           <w:lang w:eastAsia="pt-BR"/>
         </w:rPr>
       </w:pPr>
-      <w:hyperlink w:anchor="_Toc531044709" w:history="1">
+      <w:hyperlink w:anchor="_Toc531199580" w:history="1">
         <w:r>
           <w:rPr>
             <w:rStyle w:val="Hyperlink"/>
@@ -3515,7 +3505,7 @@
             <w:noProof/>
             <w:webHidden/>
           </w:rPr>
-          <w:instrText xml:space="preserve"> PAGEREF _Toc531044709 \h </w:instrText>
+          <w:instrText xml:space="preserve"> PAGEREF _Toc531199580 \h </w:instrText>
         </w:r>
         <w:r>
           <w:rPr>
@@ -3552,14 +3542,13 @@
         <w:tabs>
           <w:tab w:val="right" w:leader="dot" w:pos="9061"/>
         </w:tabs>
-        <w:spacing w:line="360" w:lineRule="auto"/>
         <w:rPr>
           <w:rFonts w:eastAsiaTheme="minorEastAsia"/>
           <w:noProof/>
           <w:lang w:eastAsia="pt-BR"/>
         </w:rPr>
       </w:pPr>
-      <w:hyperlink w:anchor="_Toc531044710" w:history="1">
+      <w:hyperlink w:anchor="_Toc531199581" w:history="1">
         <w:r>
           <w:rPr>
             <w:rStyle w:val="Hyperlink"/>
@@ -3604,7 +3593,7 @@
             <w:noProof/>
             <w:webHidden/>
           </w:rPr>
-          <w:instrText xml:space="preserve"> PAGEREF _Toc531044710 \h </w:instrText>
+          <w:instrText xml:space="preserve"> PAGEREF _Toc531199581 \h </w:instrText>
         </w:r>
         <w:r>
           <w:rPr>
@@ -3722,7 +3711,6 @@
         <w:tabs>
           <w:tab w:val="right" w:leader="dot" w:pos="9061"/>
         </w:tabs>
-        <w:spacing w:line="360" w:lineRule="auto"/>
         <w:rPr>
           <w:rFonts w:eastAsiaTheme="minorEastAsia"/>
           <w:noProof/>
@@ -3756,7 +3744,7 @@
         </w:rPr>
         <w:fldChar w:fldCharType="separate"/>
       </w:r>
-      <w:hyperlink w:anchor="_Toc531044719" w:history="1">
+      <w:hyperlink w:anchor="_Toc531199540" w:history="1">
         <w:r>
           <w:rPr>
             <w:rStyle w:val="Hyperlink"/>
@@ -3784,7 +3772,7 @@
             <w:noProof/>
             <w:webHidden/>
           </w:rPr>
-          <w:instrText xml:space="preserve"> PAGEREF _Toc531044719 \h </w:instrText>
+          <w:instrText xml:space="preserve"> PAGEREF _Toc531199540 \h </w:instrText>
         </w:r>
         <w:r>
           <w:rPr>
@@ -3821,14 +3809,13 @@
         <w:tabs>
           <w:tab w:val="right" w:leader="dot" w:pos="9061"/>
         </w:tabs>
-        <w:spacing w:line="360" w:lineRule="auto"/>
         <w:rPr>
           <w:rFonts w:eastAsiaTheme="minorEastAsia"/>
           <w:noProof/>
           <w:lang w:eastAsia="pt-BR"/>
         </w:rPr>
       </w:pPr>
-      <w:hyperlink w:anchor="_Toc531044720" w:history="1">
+      <w:hyperlink w:anchor="_Toc531199541" w:history="1">
         <w:r>
           <w:rPr>
             <w:rStyle w:val="Hyperlink"/>
@@ -3856,7 +3843,7 @@
             <w:noProof/>
             <w:webHidden/>
           </w:rPr>
-          <w:instrText xml:space="preserve"> PAGEREF _Toc531044720 \h </w:instrText>
+          <w:instrText xml:space="preserve"> PAGEREF _Toc531199541 \h </w:instrText>
         </w:r>
         <w:r>
           <w:rPr>
@@ -3893,14 +3880,13 @@
         <w:tabs>
           <w:tab w:val="right" w:leader="dot" w:pos="9061"/>
         </w:tabs>
-        <w:spacing w:line="360" w:lineRule="auto"/>
         <w:rPr>
           <w:rFonts w:eastAsiaTheme="minorEastAsia"/>
           <w:noProof/>
           <w:lang w:eastAsia="pt-BR"/>
         </w:rPr>
       </w:pPr>
-      <w:hyperlink w:anchor="_Toc531044721" w:history="1">
+      <w:hyperlink w:anchor="_Toc531199542" w:history="1">
         <w:r>
           <w:rPr>
             <w:rStyle w:val="Hyperlink"/>
@@ -3928,7 +3914,7 @@
             <w:noProof/>
             <w:webHidden/>
           </w:rPr>
-          <w:instrText xml:space="preserve"> PAGEREF _Toc531044721 \h </w:instrText>
+          <w:instrText xml:space="preserve"> PAGEREF _Toc531199542 \h </w:instrText>
         </w:r>
         <w:r>
           <w:rPr>
@@ -3965,14 +3951,13 @@
         <w:tabs>
           <w:tab w:val="right" w:leader="dot" w:pos="9061"/>
         </w:tabs>
-        <w:spacing w:line="360" w:lineRule="auto"/>
         <w:rPr>
           <w:rFonts w:eastAsiaTheme="minorEastAsia"/>
           <w:noProof/>
           <w:lang w:eastAsia="pt-BR"/>
         </w:rPr>
       </w:pPr>
-      <w:hyperlink w:anchor="_Toc531044722" w:history="1">
+      <w:hyperlink w:anchor="_Toc531199543" w:history="1">
         <w:r>
           <w:rPr>
             <w:rStyle w:val="Hyperlink"/>
@@ -4000,7 +3985,7 @@
             <w:noProof/>
             <w:webHidden/>
           </w:rPr>
-          <w:instrText xml:space="preserve"> PAGEREF _Toc531044722 \h </w:instrText>
+          <w:instrText xml:space="preserve"> PAGEREF _Toc531199543 \h </w:instrText>
         </w:r>
         <w:r>
           <w:rPr>
@@ -4107,19 +4092,6 @@
           <w:lang w:val="en-US"/>
         </w:rPr>
       </w:pPr>
-    </w:p>
-    <w:p>
-      <w:pPr>
-        <w:spacing w:after="0" w:line="360" w:lineRule="auto"/>
-        <w:jc w:val="both"/>
-        <w:rPr>
-          <w:rFonts w:ascii="Times New Roman" w:hAnsi="Times New Roman" w:cs="Times New Roman"/>
-          <w:i/>
-          <w:sz w:val="24"/>
-          <w:szCs w:val="24"/>
-          <w:lang w:val="en-US"/>
-        </w:rPr>
-      </w:pPr>
       <w:r>
         <w:rPr>
           <w:rFonts w:ascii="Times New Roman" w:hAnsi="Times New Roman" w:cs="Times New Roman"/>
@@ -4130,7 +4102,7 @@
           <w:lang w:eastAsia="pt-BR"/>
         </w:rPr>
         <w:pict>
-          <v:shape id="_x0000_s1038" type="#_x0000_t202" style="position:absolute;left:0;text-align:left;margin-left:442.45pt;margin-top:-71.75pt;width:24.8pt;height:17.3pt;z-index:251671552" stroked="f">
+          <v:shape id="_x0000_s1050" type="#_x0000_t202" style="position:absolute;left:0;text-align:left;margin-left:438.45pt;margin-top:-71.9pt;width:24.8pt;height:17.3pt;z-index:251681792" stroked="f">
             <v:textbox>
               <w:txbxContent>
                 <w:p/>
@@ -4139,44 +4111,6 @@
           </v:shape>
         </w:pict>
       </w:r>
-      <w:r>
-        <w:rPr>
-          <w:rFonts w:ascii="Times New Roman" w:hAnsi="Times New Roman" w:cs="Times New Roman"/>
-          <w:sz w:val="24"/>
-          <w:szCs w:val="24"/>
-          <w:lang w:val="en-US"/>
-        </w:rPr>
-        <w:t>BEIR VII</w:t>
-      </w:r>
-      <w:r>
-        <w:rPr>
-          <w:rFonts w:ascii="Times New Roman" w:hAnsi="Times New Roman" w:cs="Times New Roman"/>
-          <w:sz w:val="24"/>
-          <w:szCs w:val="24"/>
-          <w:lang w:val="en-US"/>
-        </w:rPr>
-        <w:tab/>
-      </w:r>
-      <w:r>
-        <w:rPr>
-          <w:rFonts w:ascii="Times New Roman" w:hAnsi="Times New Roman" w:cs="Times New Roman"/>
-          <w:i/>
-          <w:sz w:val="24"/>
-          <w:szCs w:val="24"/>
-          <w:lang w:val="en-US"/>
-        </w:rPr>
-        <w:t>Biological Effects o</w:t>
-      </w:r>
-      <w:r>
-        <w:rPr>
-          <w:rFonts w:ascii="Times New Roman" w:hAnsi="Times New Roman" w:cs="Times New Roman"/>
-          <w:i/>
-          <w:sz w:val="24"/>
-          <w:szCs w:val="24"/>
-          <w:lang w:val="en-US"/>
-        </w:rPr>
-        <w:t>f Ionizing Radiation committee VII</w:t>
-      </w:r>
     </w:p>
     <w:p>
       <w:pPr>
@@ -4184,108 +4118,49 @@
         <w:jc w:val="both"/>
         <w:rPr>
           <w:rFonts w:ascii="Times New Roman" w:hAnsi="Times New Roman" w:cs="Times New Roman"/>
-          <w:sz w:val="24"/>
-          <w:szCs w:val="24"/>
-        </w:rPr>
-      </w:pPr>
-      <w:r>
-        <w:rPr>
-          <w:rFonts w:ascii="Times New Roman" w:hAnsi="Times New Roman" w:cs="Times New Roman"/>
-          <w:sz w:val="24"/>
-          <w:szCs w:val="24"/>
-        </w:rPr>
-        <w:t>ERR</w:t>
-      </w:r>
-      <w:r>
-        <w:rPr>
-          <w:rFonts w:ascii="Times New Roman" w:hAnsi="Times New Roman" w:cs="Times New Roman"/>
-          <w:sz w:val="24"/>
-          <w:szCs w:val="24"/>
+          <w:i/>
+          <w:sz w:val="24"/>
+          <w:szCs w:val="24"/>
+          <w:lang w:val="en-US"/>
+        </w:rPr>
+      </w:pPr>
+      <w:r>
+        <w:rPr>
+          <w:rFonts w:ascii="Times New Roman" w:hAnsi="Times New Roman" w:cs="Times New Roman"/>
+          <w:sz w:val="24"/>
+          <w:szCs w:val="24"/>
+          <w:lang w:val="en-US"/>
+        </w:rPr>
+        <w:t>BEIR VII</w:t>
+      </w:r>
+      <w:r>
+        <w:rPr>
+          <w:rFonts w:ascii="Times New Roman" w:hAnsi="Times New Roman" w:cs="Times New Roman"/>
+          <w:sz w:val="24"/>
+          <w:szCs w:val="24"/>
+          <w:lang w:val="en-US"/>
         </w:rPr>
         <w:tab/>
       </w:r>
       <w:r>
         <w:rPr>
           <w:rFonts w:ascii="Times New Roman" w:hAnsi="Times New Roman" w:cs="Times New Roman"/>
-          <w:sz w:val="24"/>
-          <w:szCs w:val="24"/>
-        </w:rPr>
-        <w:tab/>
-      </w:r>
-      <w:proofErr w:type="spellStart"/>
-      <w:r>
-        <w:rPr>
-          <w:rFonts w:ascii="Times New Roman" w:hAnsi="Times New Roman" w:cs="Times New Roman"/>
           <w:i/>
           <w:sz w:val="24"/>
           <w:szCs w:val="24"/>
-        </w:rPr>
-        <w:t>Excess</w:t>
-      </w:r>
-      <w:proofErr w:type="spellEnd"/>
+          <w:lang w:val="en-US"/>
+        </w:rPr>
+        <w:t>Biological Effects o</w:t>
+      </w:r>
       <w:r>
         <w:rPr>
           <w:rFonts w:ascii="Times New Roman" w:hAnsi="Times New Roman" w:cs="Times New Roman"/>
           <w:i/>
           <w:sz w:val="24"/>
           <w:szCs w:val="24"/>
-        </w:rPr>
-        <w:t xml:space="preserve"> </w:t>
-      </w:r>
-      <w:proofErr w:type="spellStart"/>
-      <w:r>
-        <w:rPr>
-          <w:rFonts w:ascii="Times New Roman" w:hAnsi="Times New Roman" w:cs="Times New Roman"/>
-          <w:i/>
-          <w:sz w:val="24"/>
-          <w:szCs w:val="24"/>
-        </w:rPr>
-        <w:t>Relative</w:t>
-      </w:r>
-      <w:proofErr w:type="spellEnd"/>
-      <w:r>
-        <w:rPr>
-          <w:rFonts w:ascii="Times New Roman" w:hAnsi="Times New Roman" w:cs="Times New Roman"/>
-          <w:i/>
-          <w:sz w:val="24"/>
-          <w:szCs w:val="24"/>
-        </w:rPr>
-        <w:t xml:space="preserve"> </w:t>
-      </w:r>
-      <w:proofErr w:type="spellStart"/>
-      <w:r>
-        <w:rPr>
-          <w:rFonts w:ascii="Times New Roman" w:hAnsi="Times New Roman" w:cs="Times New Roman"/>
-          <w:i/>
-          <w:sz w:val="24"/>
-          <w:szCs w:val="24"/>
-        </w:rPr>
-        <w:t>Risk</w:t>
-      </w:r>
-      <w:proofErr w:type="spellEnd"/>
-      <w:r>
-        <w:rPr>
-          <w:rFonts w:ascii="Times New Roman" w:hAnsi="Times New Roman" w:cs="Times New Roman"/>
-          <w:sz w:val="24"/>
-          <w:szCs w:val="24"/>
-        </w:rPr>
-        <w:t xml:space="preserve"> - </w:t>
-      </w:r>
-      <w:r>
-        <w:rPr>
-          <w:rFonts w:ascii="Times New Roman" w:hAnsi="Times New Roman" w:cs="Times New Roman"/>
-          <w:sz w:val="24"/>
-          <w:szCs w:val="24"/>
-        </w:rPr>
-        <w:t>Excesso de Risco R</w:t>
-      </w:r>
-      <w:r>
-        <w:rPr>
-          <w:rFonts w:ascii="Times New Roman" w:hAnsi="Times New Roman" w:cs="Times New Roman"/>
-          <w:sz w:val="24"/>
-          <w:szCs w:val="24"/>
-        </w:rPr>
-        <w:t>elativo</w:t>
+          <w:lang w:val="en-US"/>
+        </w:rPr>
+        <w:t>f Ionizing Radiation committee VII</w:t>
       </w:r>
     </w:p>
     <w:p>
@@ -4304,6 +4179,116 @@
           <w:sz w:val="24"/>
           <w:szCs w:val="24"/>
         </w:rPr>
+        <w:t>ERR</w:t>
+      </w:r>
+      <w:r>
+        <w:rPr>
+          <w:rFonts w:ascii="Times New Roman" w:hAnsi="Times New Roman" w:cs="Times New Roman"/>
+          <w:sz w:val="24"/>
+          <w:szCs w:val="24"/>
+        </w:rPr>
+        <w:tab/>
+      </w:r>
+      <w:r>
+        <w:rPr>
+          <w:rFonts w:ascii="Times New Roman" w:hAnsi="Times New Roman" w:cs="Times New Roman"/>
+          <w:sz w:val="24"/>
+          <w:szCs w:val="24"/>
+        </w:rPr>
+        <w:tab/>
+      </w:r>
+      <w:proofErr w:type="spellStart"/>
+      <w:r>
+        <w:rPr>
+          <w:rFonts w:ascii="Times New Roman" w:hAnsi="Times New Roman" w:cs="Times New Roman"/>
+          <w:i/>
+          <w:sz w:val="24"/>
+          <w:szCs w:val="24"/>
+        </w:rPr>
+        <w:t>Excess</w:t>
+      </w:r>
+      <w:proofErr w:type="spellEnd"/>
+      <w:r>
+        <w:rPr>
+          <w:rFonts w:ascii="Times New Roman" w:hAnsi="Times New Roman" w:cs="Times New Roman"/>
+          <w:i/>
+          <w:sz w:val="24"/>
+          <w:szCs w:val="24"/>
+        </w:rPr>
+        <w:t xml:space="preserve"> </w:t>
+      </w:r>
+      <w:proofErr w:type="spellStart"/>
+      <w:r>
+        <w:rPr>
+          <w:rFonts w:ascii="Times New Roman" w:hAnsi="Times New Roman" w:cs="Times New Roman"/>
+          <w:i/>
+          <w:sz w:val="24"/>
+          <w:szCs w:val="24"/>
+        </w:rPr>
+        <w:t>Relative</w:t>
+      </w:r>
+      <w:proofErr w:type="spellEnd"/>
+      <w:r>
+        <w:rPr>
+          <w:rFonts w:ascii="Times New Roman" w:hAnsi="Times New Roman" w:cs="Times New Roman"/>
+          <w:i/>
+          <w:sz w:val="24"/>
+          <w:szCs w:val="24"/>
+        </w:rPr>
+        <w:t xml:space="preserve"> </w:t>
+      </w:r>
+      <w:proofErr w:type="spellStart"/>
+      <w:r>
+        <w:rPr>
+          <w:rFonts w:ascii="Times New Roman" w:hAnsi="Times New Roman" w:cs="Times New Roman"/>
+          <w:i/>
+          <w:sz w:val="24"/>
+          <w:szCs w:val="24"/>
+        </w:rPr>
+        <w:t>Risk</w:t>
+      </w:r>
+      <w:proofErr w:type="spellEnd"/>
+      <w:r>
+        <w:rPr>
+          <w:rFonts w:ascii="Times New Roman" w:hAnsi="Times New Roman" w:cs="Times New Roman"/>
+          <w:sz w:val="24"/>
+          <w:szCs w:val="24"/>
+        </w:rPr>
+        <w:t xml:space="preserve"> - </w:t>
+      </w:r>
+      <w:r>
+        <w:rPr>
+          <w:rFonts w:ascii="Times New Roman" w:hAnsi="Times New Roman" w:cs="Times New Roman"/>
+          <w:sz w:val="24"/>
+          <w:szCs w:val="24"/>
+        </w:rPr>
+        <w:t>Excesso de Risco R</w:t>
+      </w:r>
+      <w:r>
+        <w:rPr>
+          <w:rFonts w:ascii="Times New Roman" w:hAnsi="Times New Roman" w:cs="Times New Roman"/>
+          <w:sz w:val="24"/>
+          <w:szCs w:val="24"/>
+        </w:rPr>
+        <w:t>elativo</w:t>
+      </w:r>
+    </w:p>
+    <w:p>
+      <w:pPr>
+        <w:spacing w:after="0" w:line="360" w:lineRule="auto"/>
+        <w:jc w:val="both"/>
+        <w:rPr>
+          <w:rFonts w:ascii="Times New Roman" w:hAnsi="Times New Roman" w:cs="Times New Roman"/>
+          <w:sz w:val="24"/>
+          <w:szCs w:val="24"/>
+        </w:rPr>
+      </w:pPr>
+      <w:r>
+        <w:rPr>
+          <w:rFonts w:ascii="Times New Roman" w:hAnsi="Times New Roman" w:cs="Times New Roman"/>
+          <w:sz w:val="24"/>
+          <w:szCs w:val="24"/>
+        </w:rPr>
         <w:t>HTTP</w:t>
       </w:r>
       <w:r>
@@ -5258,6 +5243,7 @@
           <w:rFonts w:ascii="Times New Roman" w:hAnsi="Times New Roman" w:cs="Times New Roman"/>
           <w:sz w:val="24"/>
           <w:szCs w:val="24"/>
+          <w:lang w:val="en-US"/>
         </w:rPr>
         <w:t>VB</w:t>
       </w:r>
@@ -5266,6 +5252,7 @@
           <w:rFonts w:ascii="Times New Roman" w:hAnsi="Times New Roman" w:cs="Times New Roman"/>
           <w:sz w:val="24"/>
           <w:szCs w:val="24"/>
+          <w:lang w:val="en-US"/>
         </w:rPr>
         <w:tab/>
       </w:r>
@@ -5274,6 +5261,7 @@
           <w:rFonts w:ascii="Times New Roman" w:hAnsi="Times New Roman" w:cs="Times New Roman"/>
           <w:sz w:val="24"/>
           <w:szCs w:val="24"/>
+          <w:lang w:val="en-US"/>
         </w:rPr>
         <w:tab/>
       </w:r>
@@ -6125,6 +6113,25 @@
           <w:szCs w:val="32"/>
         </w:rPr>
       </w:pPr>
+      <w:r>
+        <w:rPr>
+          <w:rFonts w:ascii="Times New Roman" w:hAnsi="Times New Roman" w:cs="Times New Roman"/>
+          <w:b/>
+          <w:noProof/>
+          <w:sz w:val="32"/>
+          <w:szCs w:val="32"/>
+          <w:lang w:eastAsia="pt-BR"/>
+        </w:rPr>
+        <w:pict>
+          <v:shape id="_x0000_s1051" type="#_x0000_t202" style="position:absolute;left:0;text-align:left;margin-left:439.8pt;margin-top:-72.55pt;width:24.8pt;height:17.3pt;z-index:251682816" stroked="f">
+            <v:textbox>
+              <w:txbxContent>
+                <w:p/>
+              </w:txbxContent>
+            </v:textbox>
+          </v:shape>
+        </w:pict>
+      </w:r>
     </w:p>
     <w:p>
       <w:pPr>
@@ -6199,13 +6206,6 @@
           <w:szCs w:val="24"/>
         </w:rPr>
         <w:tab/>
-      </w:r>
-      <w:r>
-        <w:rPr>
-          <w:rFonts w:ascii="Times New Roman" w:hAnsi="Times New Roman" w:cs="Times New Roman"/>
-          <w:sz w:val="24"/>
-          <w:szCs w:val="24"/>
-        </w:rPr>
         <w:t>E</w:t>
       </w:r>
       <w:r>
@@ -6215,89 +6215,6 @@
           <w:szCs w:val="24"/>
         </w:rPr>
         <w:t>létron-volt</w:t>
-      </w:r>
-    </w:p>
-    <w:p>
-      <w:pPr>
-        <w:spacing w:after="0" w:line="360" w:lineRule="auto"/>
-        <w:jc w:val="both"/>
-        <w:rPr>
-          <w:rFonts w:ascii="Times New Roman" w:hAnsi="Times New Roman" w:cs="Times New Roman"/>
-          <w:sz w:val="24"/>
-          <w:szCs w:val="24"/>
-        </w:rPr>
-      </w:pPr>
-      <w:proofErr w:type="spellStart"/>
-      <w:proofErr w:type="gramStart"/>
-      <w:r>
-        <w:rPr>
-          <w:rFonts w:ascii="Times New Roman" w:hAnsi="Times New Roman" w:cs="Times New Roman"/>
-          <w:sz w:val="24"/>
-          <w:szCs w:val="24"/>
-        </w:rPr>
-        <w:t>MeV</w:t>
-      </w:r>
-      <w:proofErr w:type="spellEnd"/>
-      <w:proofErr w:type="gramEnd"/>
-      <w:r>
-        <w:rPr>
-          <w:rFonts w:ascii="Times New Roman" w:hAnsi="Times New Roman" w:cs="Times New Roman"/>
-          <w:sz w:val="24"/>
-          <w:szCs w:val="24"/>
-        </w:rPr>
-        <w:tab/>
-      </w:r>
-      <w:r>
-        <w:rPr>
-          <w:rFonts w:ascii="Times New Roman" w:hAnsi="Times New Roman" w:cs="Times New Roman"/>
-          <w:sz w:val="24"/>
-          <w:szCs w:val="24"/>
-        </w:rPr>
-        <w:t>M</w:t>
-      </w:r>
-      <w:r>
-        <w:rPr>
-          <w:rFonts w:ascii="Times New Roman" w:hAnsi="Times New Roman" w:cs="Times New Roman"/>
-          <w:sz w:val="24"/>
-          <w:szCs w:val="24"/>
-        </w:rPr>
-        <w:t>ega elétron-volt</w:t>
-      </w:r>
-    </w:p>
-    <w:p>
-      <w:pPr>
-        <w:spacing w:after="0" w:line="360" w:lineRule="auto"/>
-        <w:jc w:val="both"/>
-        <w:rPr>
-          <w:rFonts w:ascii="Times New Roman" w:hAnsi="Times New Roman" w:cs="Times New Roman"/>
-          <w:sz w:val="24"/>
-          <w:szCs w:val="24"/>
-        </w:rPr>
-      </w:pPr>
-      <w:r>
-        <w:rPr>
-          <w:rFonts w:ascii="Times New Roman" w:hAnsi="Times New Roman" w:cs="Times New Roman"/>
-          <w:sz w:val="24"/>
-          <w:szCs w:val="24"/>
-        </w:rPr>
-        <w:t>GeV</w:t>
-      </w:r>
-      <w:r>
-        <w:rPr>
-          <w:rFonts w:ascii="Times New Roman" w:hAnsi="Times New Roman" w:cs="Times New Roman"/>
-          <w:sz w:val="24"/>
-          <w:szCs w:val="24"/>
-        </w:rPr>
-        <w:tab/>
-        <w:t>G</w:t>
-      </w:r>
-      <w:r>
-        <w:rPr>
-          <w:rFonts w:ascii="Times New Roman" w:hAnsi="Times New Roman" w:cs="Times New Roman"/>
-          <w:sz w:val="24"/>
-          <w:szCs w:val="24"/>
-        </w:rPr>
-        <w:t>iga elétron-volt</w:t>
       </w:r>
     </w:p>
     <w:p>
@@ -6872,7 +6789,6 @@
           <w:rFonts w:ascii="Times New Roman" w:eastAsiaTheme="minorEastAsia" w:hAnsi="Times New Roman" w:cs="Times New Roman"/>
           <w:sz w:val="24"/>
           <w:szCs w:val="24"/>
-          <w:lang w:val="en-US"/>
         </w:rPr>
       </w:pPr>
       <w:proofErr w:type="spellStart"/>
@@ -6881,7 +6797,6 @@
           <w:rFonts w:ascii="Times New Roman" w:eastAsiaTheme="minorEastAsia" w:hAnsi="Times New Roman" w:cs="Times New Roman"/>
           <w:sz w:val="24"/>
           <w:szCs w:val="24"/>
-          <w:lang w:val="en-US"/>
         </w:rPr>
         <w:t>Sv</w:t>
       </w:r>
@@ -6891,7 +6806,6 @@
           <w:rFonts w:ascii="Times New Roman" w:eastAsiaTheme="minorEastAsia" w:hAnsi="Times New Roman" w:cs="Times New Roman"/>
           <w:sz w:val="24"/>
           <w:szCs w:val="24"/>
-          <w:lang w:val="en-US"/>
         </w:rPr>
         <w:tab/>
       </w:r>
@@ -6901,7 +6815,6 @@
           <w:rFonts w:ascii="Times New Roman" w:eastAsiaTheme="minorEastAsia" w:hAnsi="Times New Roman" w:cs="Times New Roman"/>
           <w:sz w:val="24"/>
           <w:szCs w:val="24"/>
-          <w:lang w:val="en-US"/>
         </w:rPr>
         <w:t>Sievert</w:t>
       </w:r>
@@ -13427,7 +13340,7 @@
           <w:szCs w:val="24"/>
         </w:rPr>
       </w:pPr>
-      <w:bookmarkStart w:id="2" w:name="_Toc531044700"/>
+      <w:bookmarkStart w:id="2" w:name="_Toc531199571"/>
       <w:r>
         <w:rPr>
           <w:rFonts w:ascii="Times New Roman" w:hAnsi="Times New Roman" w:cs="Times New Roman"/>
@@ -13507,7 +13420,6 @@
     <w:p>
       <w:pPr>
         <w:spacing w:after="0"/>
-        <w:ind w:firstLine="708"/>
         <w:jc w:val="center"/>
         <w:rPr>
           <w:rFonts w:ascii="Times New Roman" w:hAnsi="Times New Roman" w:cs="Times New Roman"/>
@@ -14048,7 +13960,7 @@
           <w:szCs w:val="24"/>
         </w:rPr>
       </w:pPr>
-      <w:bookmarkStart w:id="5" w:name="_Toc531044701"/>
+      <w:bookmarkStart w:id="5" w:name="_Toc531199572"/>
       <w:r>
         <w:rPr>
           <w:rFonts w:ascii="Times New Roman" w:hAnsi="Times New Roman" w:cs="Times New Roman"/>
@@ -16088,7 +16000,7 @@
           <w:szCs w:val="24"/>
         </w:rPr>
       </w:pPr>
-      <w:bookmarkStart w:id="15" w:name="_Toc531044702"/>
+      <w:bookmarkStart w:id="15" w:name="_Toc531199573"/>
       <w:r>
         <w:rPr>
           <w:rFonts w:ascii="Times New Roman" w:hAnsi="Times New Roman" w:cs="Times New Roman"/>
@@ -16518,7 +16430,7 @@
           <w:szCs w:val="24"/>
         </w:rPr>
       </w:pPr>
-      <w:bookmarkStart w:id="16" w:name="_Toc531044703"/>
+      <w:bookmarkStart w:id="16" w:name="_Toc531199574"/>
       <w:r>
         <w:rPr>
           <w:rFonts w:ascii="Times New Roman" w:hAnsi="Times New Roman" w:cs="Times New Roman"/>
@@ -18263,7 +18175,7 @@
           <w:szCs w:val="24"/>
         </w:rPr>
       </w:pPr>
-      <w:bookmarkStart w:id="21" w:name="_Toc531044719"/>
+      <w:bookmarkStart w:id="21" w:name="_Toc531199540"/>
       <w:r>
         <w:rPr>
           <w:rFonts w:ascii="Times New Roman" w:hAnsi="Times New Roman" w:cs="Times New Roman"/>
@@ -19005,7 +18917,7 @@
           <w:szCs w:val="24"/>
         </w:rPr>
       </w:pPr>
-      <w:bookmarkStart w:id="23" w:name="_Toc531044704"/>
+      <w:bookmarkStart w:id="23" w:name="_Toc531199575"/>
       <w:r>
         <w:rPr>
           <w:rFonts w:ascii="Times New Roman" w:hAnsi="Times New Roman" w:cs="Times New Roman"/>
@@ -22121,7 +22033,7 @@
           <w:szCs w:val="24"/>
         </w:rPr>
       </w:pPr>
-      <w:bookmarkStart w:id="28" w:name="_Toc531044720"/>
+      <w:bookmarkStart w:id="28" w:name="_Toc531199541"/>
       <w:r>
         <w:rPr>
           <w:rFonts w:ascii="Times New Roman" w:hAnsi="Times New Roman" w:cs="Times New Roman"/>
@@ -24525,7 +24437,7 @@
           <w:szCs w:val="24"/>
         </w:rPr>
       </w:pPr>
-      <w:bookmarkStart w:id="32" w:name="_Toc531044705"/>
+      <w:bookmarkStart w:id="32" w:name="_Toc531199576"/>
       <w:r>
         <w:rPr>
           <w:rFonts w:ascii="Times New Roman" w:hAnsi="Times New Roman" w:cs="Times New Roman"/>
@@ -25073,7 +24985,7 @@
           <w:szCs w:val="24"/>
         </w:rPr>
       </w:pPr>
-      <w:bookmarkStart w:id="33" w:name="_Toc531044706"/>
+      <w:bookmarkStart w:id="33" w:name="_Toc531199577"/>
       <w:r>
         <w:rPr>
           <w:rFonts w:ascii="Times New Roman" w:hAnsi="Times New Roman" w:cs="Times New Roman"/>
@@ -28041,7 +27953,7 @@
           <w:szCs w:val="24"/>
         </w:rPr>
       </w:pPr>
-      <w:bookmarkStart w:id="43" w:name="_Toc531044721"/>
+      <w:bookmarkStart w:id="43" w:name="_Toc531199542"/>
       <w:r>
         <w:rPr>
           <w:rFonts w:ascii="Times New Roman" w:hAnsi="Times New Roman" w:cs="Times New Roman"/>
@@ -28612,7 +28524,7 @@
           <w:szCs w:val="24"/>
         </w:rPr>
       </w:pPr>
-      <w:bookmarkStart w:id="44" w:name="_Toc531044722"/>
+      <w:bookmarkStart w:id="44" w:name="_Toc531199543"/>
       <w:r>
         <w:rPr>
           <w:rFonts w:ascii="Times New Roman" w:hAnsi="Times New Roman" w:cs="Times New Roman"/>
@@ -29405,7 +29317,7 @@
           <w:szCs w:val="24"/>
         </w:rPr>
       </w:pPr>
-      <w:bookmarkStart w:id="45" w:name="_Toc531044707"/>
+      <w:bookmarkStart w:id="45" w:name="_Toc531199578"/>
       <w:r>
         <w:rPr>
           <w:rFonts w:ascii="Times New Roman" w:hAnsi="Times New Roman" w:cs="Times New Roman"/>
@@ -30307,7 +30219,7 @@
           <w:szCs w:val="24"/>
         </w:rPr>
       </w:pPr>
-      <w:bookmarkStart w:id="47" w:name="_Toc531044708"/>
+      <w:bookmarkStart w:id="47" w:name="_Toc531199579"/>
       <w:r>
         <w:rPr>
           <w:rFonts w:ascii="Times New Roman" w:hAnsi="Times New Roman" w:cs="Times New Roman"/>
@@ -30644,7 +30556,6 @@
     <w:p>
       <w:pPr>
         <w:spacing w:after="0"/>
-        <w:ind w:firstLine="851"/>
         <w:jc w:val="center"/>
         <w:rPr>
           <w:rFonts w:ascii="Times New Roman" w:hAnsi="Times New Roman" w:cs="Times New Roman"/>
@@ -31313,8 +31224,8 @@
         </w:rPr>
         <w:drawing>
           <wp:inline distT="0" distB="0" distL="0" distR="0">
-            <wp:extent cx="5706135" cy="3589299"/>
-            <wp:effectExtent l="19050" t="19050" r="27915" b="11151"/>
+            <wp:extent cx="5522829" cy="3600000"/>
+            <wp:effectExtent l="19050" t="19050" r="20721" b="19500"/>
             <wp:docPr id="9" name="Imagem 8" descr="print trecho desktop estimativas.PNG"/>
             <wp:cNvGraphicFramePr>
               <a:graphicFrameLocks xmlns:a="http://schemas.openxmlformats.org/drawingml/2006/main" noChangeAspect="1"/>
@@ -31335,7 +31246,7 @@
                   <pic:spPr>
                     <a:xfrm>
                       <a:off x="0" y="0"/>
-                      <a:ext cx="5723147" cy="3600000"/>
+                      <a:ext cx="5522829" cy="3600000"/>
                     </a:xfrm>
                     <a:prstGeom prst="rect">
                       <a:avLst/>
@@ -31359,7 +31270,7 @@
     <w:p>
       <w:pPr>
         <w:pStyle w:val="Legenda"/>
-        <w:spacing w:line="276" w:lineRule="auto"/>
+        <w:spacing w:after="0" w:line="276" w:lineRule="auto"/>
         <w:jc w:val="center"/>
         <w:rPr>
           <w:rFonts w:ascii="Times New Roman" w:hAnsi="Times New Roman" w:cs="Times New Roman"/>
@@ -31369,7 +31280,7 @@
           <w:szCs w:val="24"/>
         </w:rPr>
       </w:pPr>
-      <w:bookmarkStart w:id="55" w:name="_Toc531044709"/>
+      <w:bookmarkStart w:id="55" w:name="_Toc531199580"/>
       <w:r>
         <w:rPr>
           <w:rFonts w:ascii="Times New Roman" w:hAnsi="Times New Roman" w:cs="Times New Roman"/>
@@ -31461,6 +31372,157 @@
     <w:p>
       <w:pPr>
         <w:spacing w:after="0" w:line="360" w:lineRule="auto"/>
+        <w:rPr>
+          <w:rFonts w:ascii="Times New Roman" w:hAnsi="Times New Roman" w:cs="Times New Roman"/>
+          <w:sz w:val="24"/>
+          <w:szCs w:val="24"/>
+        </w:rPr>
+      </w:pPr>
+    </w:p>
+    <w:p>
+      <w:pPr>
+        <w:spacing w:after="0" w:line="360" w:lineRule="auto"/>
+        <w:jc w:val="both"/>
+        <w:rPr>
+          <w:rFonts w:ascii="Times New Roman" w:hAnsi="Times New Roman" w:cs="Times New Roman"/>
+          <w:sz w:val="24"/>
+          <w:szCs w:val="24"/>
+        </w:rPr>
+      </w:pPr>
+      <w:r>
+        <w:rPr>
+          <w:rFonts w:ascii="Times New Roman" w:hAnsi="Times New Roman" w:cs="Times New Roman"/>
+          <w:sz w:val="24"/>
+          <w:szCs w:val="24"/>
+        </w:rPr>
+        <w:tab/>
+        <w:t>De acordo com a figura 10</w:t>
+      </w:r>
+      <w:r>
+        <w:rPr>
+          <w:rFonts w:ascii="Times New Roman" w:hAnsi="Times New Roman" w:cs="Times New Roman"/>
+          <w:sz w:val="24"/>
+          <w:szCs w:val="24"/>
+        </w:rPr>
+        <w:t xml:space="preserve">, temos o maior valor da dose absorvida (a coluna destacada em azul, que contém seus valores ordenados de forma decrescente) não ultrapassando os 0,079 </w:t>
+      </w:r>
+      <w:proofErr w:type="spellStart"/>
+      <w:r>
+        <w:rPr>
+          <w:rFonts w:ascii="Times New Roman" w:hAnsi="Times New Roman" w:cs="Times New Roman"/>
+          <w:sz w:val="24"/>
+          <w:szCs w:val="24"/>
+        </w:rPr>
+        <w:t>Sv</w:t>
+      </w:r>
+      <w:proofErr w:type="spellEnd"/>
+      <w:r>
+        <w:rPr>
+          <w:rFonts w:ascii="Times New Roman" w:hAnsi="Times New Roman" w:cs="Times New Roman"/>
+          <w:sz w:val="24"/>
+          <w:szCs w:val="24"/>
+        </w:rPr>
+        <w:t xml:space="preserve">. Assim, </w:t>
+      </w:r>
+      <w:r>
+        <w:rPr>
+          <w:rFonts w:ascii="Times New Roman" w:hAnsi="Times New Roman" w:cs="Times New Roman"/>
+          <w:sz w:val="24"/>
+          <w:szCs w:val="24"/>
+        </w:rPr>
+        <w:t>de acordo com o item 1.8</w:t>
+      </w:r>
+      <w:r>
+        <w:rPr>
+          <w:rFonts w:ascii="Times New Roman" w:hAnsi="Times New Roman" w:cs="Times New Roman"/>
+          <w:sz w:val="24"/>
+          <w:szCs w:val="24"/>
+        </w:rPr>
+        <w:t xml:space="preserve">, sabemos que a dose </w:t>
+      </w:r>
+      <w:r>
+        <w:rPr>
+          <w:rFonts w:ascii="Times New Roman" w:hAnsi="Times New Roman" w:cs="Times New Roman"/>
+          <w:sz w:val="24"/>
+          <w:szCs w:val="24"/>
+        </w:rPr>
+        <w:t xml:space="preserve">coletada está abaixo do </w:t>
+      </w:r>
+      <w:r>
+        <w:rPr>
+          <w:rFonts w:ascii="Times New Roman" w:hAnsi="Times New Roman" w:cs="Times New Roman"/>
+          <w:sz w:val="24"/>
+          <w:szCs w:val="24"/>
+        </w:rPr>
+        <w:t>definido</w:t>
+      </w:r>
+      <w:r>
+        <w:rPr>
+          <w:rFonts w:ascii="Times New Roman" w:hAnsi="Times New Roman" w:cs="Times New Roman"/>
+          <w:sz w:val="24"/>
+          <w:szCs w:val="24"/>
+        </w:rPr>
+        <w:t xml:space="preserve"> pelo BEIR VII</w:t>
+      </w:r>
+      <w:r>
+        <w:rPr>
+          <w:rFonts w:ascii="Times New Roman" w:hAnsi="Times New Roman" w:cs="Times New Roman"/>
+          <w:sz w:val="24"/>
+          <w:szCs w:val="24"/>
+        </w:rPr>
+        <w:t>,</w:t>
+      </w:r>
+      <w:r>
+        <w:rPr>
+          <w:rFonts w:ascii="Times New Roman" w:hAnsi="Times New Roman" w:cs="Times New Roman"/>
+          <w:sz w:val="24"/>
+          <w:szCs w:val="24"/>
+        </w:rPr>
+        <w:t xml:space="preserve"> que determina baixas doses de radiação como sendo aquelas que não ultrapassarem o valor de 100 </w:t>
+      </w:r>
+      <w:proofErr w:type="spellStart"/>
+      <w:proofErr w:type="gramStart"/>
+      <w:r>
+        <w:rPr>
+          <w:rFonts w:ascii="Times New Roman" w:hAnsi="Times New Roman" w:cs="Times New Roman"/>
+          <w:sz w:val="24"/>
+          <w:szCs w:val="24"/>
+        </w:rPr>
+        <w:t>mSv</w:t>
+      </w:r>
+      <w:proofErr w:type="spellEnd"/>
+      <w:proofErr w:type="gramEnd"/>
+      <w:r>
+        <w:rPr>
+          <w:rFonts w:ascii="Times New Roman" w:hAnsi="Times New Roman" w:cs="Times New Roman"/>
+          <w:sz w:val="24"/>
+          <w:szCs w:val="24"/>
+        </w:rPr>
+        <w:t xml:space="preserve"> (0,1 </w:t>
+      </w:r>
+      <w:proofErr w:type="spellStart"/>
+      <w:r>
+        <w:rPr>
+          <w:rFonts w:ascii="Times New Roman" w:hAnsi="Times New Roman" w:cs="Times New Roman"/>
+          <w:sz w:val="24"/>
+          <w:szCs w:val="24"/>
+        </w:rPr>
+        <w:t>Sv</w:t>
+      </w:r>
+      <w:proofErr w:type="spellEnd"/>
+      <w:r>
+        <w:rPr>
+          <w:rFonts w:ascii="Times New Roman" w:hAnsi="Times New Roman" w:cs="Times New Roman"/>
+          <w:sz w:val="24"/>
+          <w:szCs w:val="24"/>
+        </w:rPr>
+        <w:t>).</w:t>
+      </w:r>
+    </w:p>
+    <w:p>
+      <w:pPr>
+        <w:spacing w:after="0" w:line="360" w:lineRule="auto"/>
+        <w:jc w:val="both"/>
         <w:rPr>
           <w:rFonts w:ascii="Times New Roman" w:hAnsi="Times New Roman" w:cs="Times New Roman"/>
           <w:sz w:val="24"/>
@@ -31486,7 +31548,7 @@
           <wp:inline distT="0" distB="0" distL="0" distR="0">
             <wp:extent cx="5705336" cy="3600000"/>
             <wp:effectExtent l="19050" t="19050" r="9664" b="19500"/>
-            <wp:docPr id="8" name="Imagem 7" descr="print trecho valores dose desktop.PNG"/>
+            <wp:docPr id="13" name="Imagem 7" descr="print trecho valores dose desktop.PNG"/>
             <wp:cNvGraphicFramePr>
               <a:graphicFrameLocks xmlns:a="http://schemas.openxmlformats.org/drawingml/2006/main" noChangeAspect="1"/>
             </wp:cNvGraphicFramePr>
@@ -31530,7 +31592,7 @@
     <w:p>
       <w:pPr>
         <w:pStyle w:val="Legenda"/>
-        <w:spacing w:line="276" w:lineRule="auto"/>
+        <w:spacing w:after="0" w:line="276" w:lineRule="auto"/>
         <w:jc w:val="center"/>
         <w:rPr>
           <w:rFonts w:ascii="Times New Roman" w:hAnsi="Times New Roman" w:cs="Times New Roman"/>
@@ -31540,7 +31602,7 @@
           <w:szCs w:val="24"/>
         </w:rPr>
       </w:pPr>
-      <w:bookmarkStart w:id="56" w:name="_Toc531044710"/>
+      <w:bookmarkStart w:id="56" w:name="_Toc531199581"/>
       <w:r>
         <w:rPr>
           <w:rFonts w:ascii="Times New Roman" w:hAnsi="Times New Roman" w:cs="Times New Roman"/>
@@ -31692,6 +31754,7 @@
     <w:p>
       <w:pPr>
         <w:spacing w:after="0" w:line="360" w:lineRule="auto"/>
+        <w:jc w:val="both"/>
         <w:rPr>
           <w:rFonts w:ascii="Times New Roman" w:hAnsi="Times New Roman" w:cs="Times New Roman"/>
           <w:sz w:val="24"/>
@@ -31716,15 +31779,30 @@
           <w:szCs w:val="24"/>
         </w:rPr>
         <w:tab/>
-        <w:t>De acordo com a figura 10</w:t>
-      </w:r>
-      <w:r>
-        <w:rPr>
-          <w:rFonts w:ascii="Times New Roman" w:hAnsi="Times New Roman" w:cs="Times New Roman"/>
-          <w:sz w:val="24"/>
-          <w:szCs w:val="24"/>
-        </w:rPr>
-        <w:t xml:space="preserve">, temos o maior valor da dose absorvida (a coluna destacada em azul, que contém seus valores ordenados de forma decrescente) não ultrapassando os 0,079 </w:t>
+      </w:r>
+      <w:r>
+        <w:rPr>
+          <w:rFonts w:ascii="Times New Roman" w:hAnsi="Times New Roman" w:cs="Times New Roman"/>
+          <w:sz w:val="24"/>
+          <w:szCs w:val="24"/>
+        </w:rPr>
+        <w:t>Então</w:t>
+      </w:r>
+      <w:r>
+        <w:rPr>
+          <w:rFonts w:ascii="Times New Roman" w:hAnsi="Times New Roman" w:cs="Times New Roman"/>
+          <w:sz w:val="24"/>
+          <w:szCs w:val="24"/>
+        </w:rPr>
+        <w:t>, de acordo com as estimativas de excesso de risco relativo em função da dose</w:t>
+      </w:r>
+      <w:r>
+        <w:rPr>
+          <w:rFonts w:ascii="Times New Roman" w:hAnsi="Times New Roman" w:cs="Times New Roman"/>
+          <w:sz w:val="24"/>
+          <w:szCs w:val="24"/>
+        </w:rPr>
+        <w:t xml:space="preserve"> (ERR/</w:t>
       </w:r>
       <w:proofErr w:type="spellStart"/>
       <w:r>
@@ -31742,39 +31820,7 @@
           <w:sz w:val="24"/>
           <w:szCs w:val="24"/>
         </w:rPr>
-        <w:t xml:space="preserve">. Assim, </w:t>
-      </w:r>
-      <w:r>
-        <w:rPr>
-          <w:rFonts w:ascii="Times New Roman" w:hAnsi="Times New Roman" w:cs="Times New Roman"/>
-          <w:sz w:val="24"/>
-          <w:szCs w:val="24"/>
-        </w:rPr>
-        <w:t xml:space="preserve">de acordo com o item 1.8 do capítulo 1 deste trabalho, sabemos que a dose </w:t>
-      </w:r>
-      <w:r>
-        <w:rPr>
-          <w:rFonts w:ascii="Times New Roman" w:hAnsi="Times New Roman" w:cs="Times New Roman"/>
-          <w:sz w:val="24"/>
-          <w:szCs w:val="24"/>
-        </w:rPr>
-        <w:t xml:space="preserve">coletada está abaixo do </w:t>
-      </w:r>
-      <w:r>
-        <w:rPr>
-          <w:rFonts w:ascii="Times New Roman" w:hAnsi="Times New Roman" w:cs="Times New Roman"/>
-          <w:sz w:val="24"/>
-          <w:szCs w:val="24"/>
-        </w:rPr>
-        <w:t>definido</w:t>
-      </w:r>
-      <w:r>
-        <w:rPr>
-          <w:rFonts w:ascii="Times New Roman" w:hAnsi="Times New Roman" w:cs="Times New Roman"/>
-          <w:sz w:val="24"/>
-          <w:szCs w:val="24"/>
-        </w:rPr>
-        <w:t xml:space="preserve"> pelo BEIR VII</w:t>
+        <w:t>)</w:t>
       </w:r>
       <w:r>
         <w:rPr>
@@ -31790,9 +31836,248 @@
           <w:sz w:val="24"/>
           <w:szCs w:val="24"/>
         </w:rPr>
-        <w:t xml:space="preserve"> que determina baixas doses de radiação como sendo aquelas que não ultrapassarem o valor de 100 </w:t>
+        <w:t xml:space="preserve"> mostradas</w:t>
+      </w:r>
+      <w:r>
+        <w:rPr>
+          <w:rFonts w:ascii="Times New Roman" w:hAnsi="Times New Roman" w:cs="Times New Roman"/>
+          <w:sz w:val="24"/>
+          <w:szCs w:val="24"/>
+        </w:rPr>
+        <w:t xml:space="preserve"> na figura 11</w:t>
+      </w:r>
+      <w:r>
+        <w:rPr>
+          <w:rFonts w:ascii="Times New Roman" w:hAnsi="Times New Roman" w:cs="Times New Roman"/>
+          <w:sz w:val="24"/>
+          <w:szCs w:val="24"/>
+        </w:rPr>
+        <w:t>, temos que:</w:t>
+      </w:r>
+      <w:r>
+        <w:rPr>
+          <w:rFonts w:ascii="Times New Roman" w:hAnsi="Times New Roman" w:cs="Times New Roman"/>
+          <w:sz w:val="24"/>
+          <w:szCs w:val="24"/>
+        </w:rPr>
+        <w:t xml:space="preserve"> </w:t>
+      </w:r>
+      <w:r>
+        <w:rPr>
+          <w:rFonts w:ascii="Times New Roman" w:hAnsi="Times New Roman" w:cs="Times New Roman"/>
+          <w:sz w:val="24"/>
+          <w:szCs w:val="24"/>
+        </w:rPr>
+        <w:t xml:space="preserve">para o grupo de indivíduos </w:t>
+      </w:r>
+      <w:r>
+        <w:rPr>
+          <w:rFonts w:ascii="Times New Roman" w:hAnsi="Times New Roman" w:cs="Times New Roman"/>
+          <w:sz w:val="24"/>
+          <w:szCs w:val="24"/>
+        </w:rPr>
+        <w:t xml:space="preserve">10 anos </w:t>
+      </w:r>
+      <w:r>
+        <w:rPr>
+          <w:rFonts w:ascii="Times New Roman" w:hAnsi="Times New Roman" w:cs="Times New Roman"/>
+          <w:sz w:val="24"/>
+          <w:szCs w:val="24"/>
+        </w:rPr>
+        <w:t xml:space="preserve">após </w:t>
+      </w:r>
+      <w:r>
+        <w:rPr>
+          <w:rFonts w:ascii="Times New Roman" w:hAnsi="Times New Roman" w:cs="Times New Roman"/>
+          <w:sz w:val="24"/>
+          <w:szCs w:val="24"/>
+        </w:rPr>
+        <w:t xml:space="preserve">a exposição, as mulheres teriam </w:t>
+      </w:r>
+      <w:r>
+        <w:rPr>
+          <w:rFonts w:ascii="Times New Roman" w:hAnsi="Times New Roman" w:cs="Times New Roman"/>
+          <w:sz w:val="24"/>
+          <w:szCs w:val="24"/>
+        </w:rPr>
+        <w:t>um risco de</w:t>
+      </w:r>
+      <w:r>
+        <w:rPr>
+          <w:rFonts w:ascii="Times New Roman" w:hAnsi="Times New Roman" w:cs="Times New Roman"/>
+          <w:sz w:val="24"/>
+          <w:szCs w:val="24"/>
+        </w:rPr>
+        <w:t xml:space="preserve"> </w:t>
+      </w:r>
+      <w:r>
+        <w:rPr>
+          <w:rFonts w:ascii="Times New Roman" w:hAnsi="Times New Roman" w:cs="Times New Roman"/>
+          <w:sz w:val="24"/>
+          <w:szCs w:val="24"/>
+        </w:rPr>
+        <w:t xml:space="preserve">desenvolvimento de leucemia </w:t>
+      </w:r>
+      <w:r>
+        <w:rPr>
+          <w:rFonts w:ascii="Times New Roman" w:hAnsi="Times New Roman" w:cs="Times New Roman"/>
+          <w:sz w:val="24"/>
+          <w:szCs w:val="24"/>
+        </w:rPr>
+        <w:t xml:space="preserve">de </w:t>
+      </w:r>
+      <w:r>
+        <w:rPr>
+          <w:rFonts w:ascii="Times New Roman" w:hAnsi="Times New Roman" w:cs="Times New Roman"/>
+          <w:sz w:val="24"/>
+          <w:szCs w:val="24"/>
+        </w:rPr>
+        <w:t>aproximadamente 0,56</w:t>
+      </w:r>
+      <w:r>
+        <w:rPr>
+          <w:rFonts w:ascii="Times New Roman" w:hAnsi="Times New Roman" w:cs="Times New Roman"/>
+          <w:sz w:val="24"/>
+          <w:szCs w:val="24"/>
+        </w:rPr>
+        <w:t xml:space="preserve"> ERR/</w:t>
       </w:r>
       <w:proofErr w:type="spellStart"/>
+      <w:r>
+        <w:rPr>
+          <w:rFonts w:ascii="Times New Roman" w:hAnsi="Times New Roman" w:cs="Times New Roman"/>
+          <w:sz w:val="24"/>
+          <w:szCs w:val="24"/>
+        </w:rPr>
+        <w:t>Sv</w:t>
+      </w:r>
+      <w:proofErr w:type="spellEnd"/>
+      <w:r>
+        <w:rPr>
+          <w:rFonts w:ascii="Times New Roman" w:hAnsi="Times New Roman" w:cs="Times New Roman"/>
+          <w:sz w:val="24"/>
+          <w:szCs w:val="24"/>
+        </w:rPr>
+        <w:t>, maior do que para os homens do mesmo grupo (aproximadamente 0,51)</w:t>
+      </w:r>
+      <w:r>
+        <w:rPr>
+          <w:rFonts w:ascii="Times New Roman" w:hAnsi="Times New Roman" w:cs="Times New Roman"/>
+          <w:sz w:val="24"/>
+          <w:szCs w:val="24"/>
+        </w:rPr>
+        <w:t>.</w:t>
+      </w:r>
+      <w:r>
+        <w:rPr>
+          <w:rFonts w:ascii="Times New Roman" w:hAnsi="Times New Roman" w:cs="Times New Roman"/>
+          <w:sz w:val="24"/>
+          <w:szCs w:val="24"/>
+        </w:rPr>
+        <w:t xml:space="preserve"> Para o segundo grupo (20 anos após exposição), temos </w:t>
+      </w:r>
+      <w:r>
+        <w:rPr>
+          <w:rFonts w:ascii="Times New Roman" w:hAnsi="Times New Roman" w:cs="Times New Roman"/>
+          <w:sz w:val="24"/>
+          <w:szCs w:val="24"/>
+        </w:rPr>
+        <w:t>as mulheres com uma estimativa de ERR/</w:t>
+      </w:r>
+      <w:proofErr w:type="spellStart"/>
+      <w:r>
+        <w:rPr>
+          <w:rFonts w:ascii="Times New Roman" w:hAnsi="Times New Roman" w:cs="Times New Roman"/>
+          <w:sz w:val="24"/>
+          <w:szCs w:val="24"/>
+        </w:rPr>
+        <w:t>Sv</w:t>
+      </w:r>
+      <w:proofErr w:type="spellEnd"/>
+      <w:r>
+        <w:rPr>
+          <w:rFonts w:ascii="Times New Roman" w:hAnsi="Times New Roman" w:cs="Times New Roman"/>
+          <w:sz w:val="24"/>
+          <w:szCs w:val="24"/>
+        </w:rPr>
+        <w:t xml:space="preserve"> aproximadamente igual a 0,42, enquanto os homens estão com aproximadamente 0,38.</w:t>
+      </w:r>
+      <w:r>
+        <w:rPr>
+          <w:rFonts w:ascii="Times New Roman" w:hAnsi="Times New Roman" w:cs="Times New Roman"/>
+          <w:sz w:val="24"/>
+          <w:szCs w:val="24"/>
+        </w:rPr>
+        <w:t xml:space="preserve"> No terceiro grupo (para indivíduos 30 anos ou mais após a exposição), temos as mulheres com uma estimativa de ERR/</w:t>
+      </w:r>
+      <w:proofErr w:type="spellStart"/>
+      <w:r>
+        <w:rPr>
+          <w:rFonts w:ascii="Times New Roman" w:hAnsi="Times New Roman" w:cs="Times New Roman"/>
+          <w:sz w:val="24"/>
+          <w:szCs w:val="24"/>
+        </w:rPr>
+        <w:t>Sv</w:t>
+      </w:r>
+      <w:proofErr w:type="spellEnd"/>
+      <w:r>
+        <w:rPr>
+          <w:rFonts w:ascii="Times New Roman" w:hAnsi="Times New Roman" w:cs="Times New Roman"/>
+          <w:sz w:val="24"/>
+          <w:szCs w:val="24"/>
+        </w:rPr>
+        <w:t xml:space="preserve"> aproximadamente igual a 0,14, e homens, com uma estimativa de ERR/</w:t>
+      </w:r>
+      <w:proofErr w:type="spellStart"/>
+      <w:r>
+        <w:rPr>
+          <w:rFonts w:ascii="Times New Roman" w:hAnsi="Times New Roman" w:cs="Times New Roman"/>
+          <w:sz w:val="24"/>
+          <w:szCs w:val="24"/>
+        </w:rPr>
+        <w:t>Sv</w:t>
+      </w:r>
+      <w:proofErr w:type="spellEnd"/>
+      <w:r>
+        <w:rPr>
+          <w:rFonts w:ascii="Times New Roman" w:hAnsi="Times New Roman" w:cs="Times New Roman"/>
+          <w:sz w:val="24"/>
+          <w:szCs w:val="24"/>
+        </w:rPr>
+        <w:t xml:space="preserve"> aproximadamente igual a 0,12</w:t>
+      </w:r>
+      <w:r>
+        <w:rPr>
+          <w:rFonts w:ascii="Times New Roman" w:hAnsi="Times New Roman" w:cs="Times New Roman"/>
+          <w:sz w:val="24"/>
+          <w:szCs w:val="24"/>
+        </w:rPr>
+        <w:t xml:space="preserve"> para desenvolvimento de leucemia,</w:t>
+      </w:r>
+      <w:r>
+        <w:rPr>
+          <w:rFonts w:ascii="Times New Roman" w:hAnsi="Times New Roman" w:cs="Times New Roman"/>
+          <w:sz w:val="24"/>
+          <w:szCs w:val="24"/>
+        </w:rPr>
+        <w:t xml:space="preserve"> resulta</w:t>
+      </w:r>
+      <w:r>
+        <w:rPr>
+          <w:rFonts w:ascii="Times New Roman" w:hAnsi="Times New Roman" w:cs="Times New Roman"/>
+          <w:sz w:val="24"/>
+          <w:szCs w:val="24"/>
+        </w:rPr>
+        <w:t>do</w:t>
+      </w:r>
+      <w:r>
+        <w:rPr>
+          <w:rFonts w:ascii="Times New Roman" w:hAnsi="Times New Roman" w:cs="Times New Roman"/>
+          <w:sz w:val="24"/>
+          <w:szCs w:val="24"/>
+        </w:rPr>
+        <w:t xml:space="preserve"> da exposição </w:t>
+      </w:r>
       <w:proofErr w:type="gramStart"/>
       <w:r>
         <w:rPr>
@@ -31800,9 +32085,8 @@
           <w:sz w:val="24"/>
           <w:szCs w:val="24"/>
         </w:rPr>
-        <w:t>mSv</w:t>
-      </w:r>
-      <w:proofErr w:type="spellEnd"/>
+        <w:t>à</w:t>
+      </w:r>
       <w:proofErr w:type="gramEnd"/>
       <w:r>
         <w:rPr>
@@ -31810,25 +32094,31 @@
           <w:sz w:val="24"/>
           <w:szCs w:val="24"/>
         </w:rPr>
-        <w:t xml:space="preserve"> (0,1 </w:t>
-      </w:r>
-      <w:proofErr w:type="spellStart"/>
-      <w:r>
-        <w:rPr>
-          <w:rFonts w:ascii="Times New Roman" w:hAnsi="Times New Roman" w:cs="Times New Roman"/>
-          <w:sz w:val="24"/>
-          <w:szCs w:val="24"/>
-        </w:rPr>
-        <w:t>Sv</w:t>
-      </w:r>
-      <w:proofErr w:type="spellEnd"/>
-      <w:r>
-        <w:rPr>
-          <w:rFonts w:ascii="Times New Roman" w:hAnsi="Times New Roman" w:cs="Times New Roman"/>
-          <w:sz w:val="24"/>
-          <w:szCs w:val="24"/>
-        </w:rPr>
-        <w:t>).</w:t>
+        <w:t xml:space="preserve"> radiaç</w:t>
+      </w:r>
+      <w:r>
+        <w:rPr>
+          <w:rFonts w:ascii="Times New Roman" w:hAnsi="Times New Roman" w:cs="Times New Roman"/>
+          <w:sz w:val="24"/>
+          <w:szCs w:val="24"/>
+        </w:rPr>
+        <w:t>ões</w:t>
+      </w:r>
+      <w:r>
+        <w:rPr>
+          <w:rFonts w:ascii="Times New Roman" w:hAnsi="Times New Roman" w:cs="Times New Roman"/>
+          <w:sz w:val="24"/>
+          <w:szCs w:val="24"/>
+        </w:rPr>
+        <w:t xml:space="preserve"> de baixas doses</w:t>
+      </w:r>
+      <w:r>
+        <w:rPr>
+          <w:rFonts w:ascii="Times New Roman" w:hAnsi="Times New Roman" w:cs="Times New Roman"/>
+          <w:sz w:val="24"/>
+          <w:szCs w:val="24"/>
+        </w:rPr>
+        <w:t>.</w:t>
       </w:r>
     </w:p>
     <w:p>
@@ -31848,240 +32138,23 @@
           <w:szCs w:val="24"/>
         </w:rPr>
         <w:tab/>
-      </w:r>
-      <w:r>
-        <w:rPr>
-          <w:rFonts w:ascii="Times New Roman" w:hAnsi="Times New Roman" w:cs="Times New Roman"/>
-          <w:sz w:val="24"/>
-          <w:szCs w:val="24"/>
-        </w:rPr>
-        <w:t>Então</w:t>
-      </w:r>
-      <w:r>
-        <w:rPr>
-          <w:rFonts w:ascii="Times New Roman" w:hAnsi="Times New Roman" w:cs="Times New Roman"/>
-          <w:sz w:val="24"/>
-          <w:szCs w:val="24"/>
-        </w:rPr>
-        <w:t>, de acordo com as estimativas de excesso de risco relativo em função da dose</w:t>
-      </w:r>
-      <w:r>
-        <w:rPr>
-          <w:rFonts w:ascii="Times New Roman" w:hAnsi="Times New Roman" w:cs="Times New Roman"/>
-          <w:sz w:val="24"/>
-          <w:szCs w:val="24"/>
-        </w:rPr>
-        <w:t xml:space="preserve"> (ERR/</w:t>
-      </w:r>
-      <w:proofErr w:type="spellStart"/>
-      <w:r>
-        <w:rPr>
-          <w:rFonts w:ascii="Times New Roman" w:hAnsi="Times New Roman" w:cs="Times New Roman"/>
-          <w:sz w:val="24"/>
-          <w:szCs w:val="24"/>
-        </w:rPr>
-        <w:t>Sv</w:t>
-      </w:r>
-      <w:proofErr w:type="spellEnd"/>
-      <w:r>
-        <w:rPr>
-          <w:rFonts w:ascii="Times New Roman" w:hAnsi="Times New Roman" w:cs="Times New Roman"/>
-          <w:sz w:val="24"/>
-          <w:szCs w:val="24"/>
-        </w:rPr>
-        <w:t>)</w:t>
-      </w:r>
-      <w:r>
-        <w:rPr>
-          <w:rFonts w:ascii="Times New Roman" w:hAnsi="Times New Roman" w:cs="Times New Roman"/>
-          <w:sz w:val="24"/>
-          <w:szCs w:val="24"/>
-        </w:rPr>
-        <w:t>,</w:t>
-      </w:r>
-      <w:r>
-        <w:rPr>
-          <w:rFonts w:ascii="Times New Roman" w:hAnsi="Times New Roman" w:cs="Times New Roman"/>
-          <w:sz w:val="24"/>
-          <w:szCs w:val="24"/>
-        </w:rPr>
-        <w:t xml:space="preserve"> mostradas</w:t>
-      </w:r>
-      <w:r>
-        <w:rPr>
-          <w:rFonts w:ascii="Times New Roman" w:hAnsi="Times New Roman" w:cs="Times New Roman"/>
-          <w:sz w:val="24"/>
-          <w:szCs w:val="24"/>
-        </w:rPr>
-        <w:t xml:space="preserve"> na figura 11</w:t>
-      </w:r>
-      <w:r>
-        <w:rPr>
-          <w:rFonts w:ascii="Times New Roman" w:hAnsi="Times New Roman" w:cs="Times New Roman"/>
-          <w:sz w:val="24"/>
-          <w:szCs w:val="24"/>
-        </w:rPr>
-        <w:t>, temos que:</w:t>
-      </w:r>
-      <w:r>
-        <w:rPr>
-          <w:rFonts w:ascii="Times New Roman" w:hAnsi="Times New Roman" w:cs="Times New Roman"/>
-          <w:sz w:val="24"/>
-          <w:szCs w:val="24"/>
-        </w:rPr>
-        <w:t xml:space="preserve"> para o grupo de indivíduos após 10 anos a exposição, as mulheres teriam uma estimativa de ERR/</w:t>
-      </w:r>
-      <w:proofErr w:type="spellStart"/>
-      <w:r>
-        <w:rPr>
-          <w:rFonts w:ascii="Times New Roman" w:hAnsi="Times New Roman" w:cs="Times New Roman"/>
-          <w:sz w:val="24"/>
-          <w:szCs w:val="24"/>
-        </w:rPr>
-        <w:t>Sv</w:t>
-      </w:r>
-      <w:proofErr w:type="spellEnd"/>
-      <w:r>
-        <w:rPr>
-          <w:rFonts w:ascii="Times New Roman" w:hAnsi="Times New Roman" w:cs="Times New Roman"/>
-          <w:sz w:val="24"/>
-          <w:szCs w:val="24"/>
-        </w:rPr>
-        <w:t xml:space="preserve"> </w:t>
-      </w:r>
-      <w:r>
-        <w:rPr>
-          <w:rFonts w:ascii="Times New Roman" w:hAnsi="Times New Roman" w:cs="Times New Roman"/>
-          <w:sz w:val="24"/>
-          <w:szCs w:val="24"/>
-        </w:rPr>
-        <w:t xml:space="preserve">de desenvolvimento de leucemia </w:t>
-      </w:r>
-      <w:r>
-        <w:rPr>
-          <w:rFonts w:ascii="Times New Roman" w:hAnsi="Times New Roman" w:cs="Times New Roman"/>
-          <w:sz w:val="24"/>
-          <w:szCs w:val="24"/>
-        </w:rPr>
-        <w:t>com um valor aproximadamente de 0,56</w:t>
-      </w:r>
-      <w:r>
-        <w:rPr>
-          <w:rFonts w:ascii="Times New Roman" w:hAnsi="Times New Roman" w:cs="Times New Roman"/>
-          <w:sz w:val="24"/>
-          <w:szCs w:val="24"/>
-        </w:rPr>
-        <w:t>, maior do que para os homens do mesmo grupo (aproximadamente 0,51)</w:t>
-      </w:r>
-      <w:r>
-        <w:rPr>
-          <w:rFonts w:ascii="Times New Roman" w:hAnsi="Times New Roman" w:cs="Times New Roman"/>
-          <w:sz w:val="24"/>
-          <w:szCs w:val="24"/>
-        </w:rPr>
-        <w:t>.</w:t>
-      </w:r>
-      <w:r>
-        <w:rPr>
-          <w:rFonts w:ascii="Times New Roman" w:hAnsi="Times New Roman" w:cs="Times New Roman"/>
-          <w:sz w:val="24"/>
-          <w:szCs w:val="24"/>
-        </w:rPr>
-        <w:t xml:space="preserve"> Para o segundo grupo (20 anos após exposição), temos </w:t>
-      </w:r>
-      <w:r>
-        <w:rPr>
-          <w:rFonts w:ascii="Times New Roman" w:hAnsi="Times New Roman" w:cs="Times New Roman"/>
-          <w:sz w:val="24"/>
-          <w:szCs w:val="24"/>
-        </w:rPr>
-        <w:t>as mulheres com uma estimativa de ERR/</w:t>
-      </w:r>
-      <w:proofErr w:type="spellStart"/>
-      <w:r>
-        <w:rPr>
-          <w:rFonts w:ascii="Times New Roman" w:hAnsi="Times New Roman" w:cs="Times New Roman"/>
-          <w:sz w:val="24"/>
-          <w:szCs w:val="24"/>
-        </w:rPr>
-        <w:t>Sv</w:t>
-      </w:r>
-      <w:proofErr w:type="spellEnd"/>
-      <w:r>
-        <w:rPr>
-          <w:rFonts w:ascii="Times New Roman" w:hAnsi="Times New Roman" w:cs="Times New Roman"/>
-          <w:sz w:val="24"/>
-          <w:szCs w:val="24"/>
-        </w:rPr>
-        <w:t xml:space="preserve"> aproximadamente igual a 0,42, enquanto os homens estão com aproximadamente 0,38.</w:t>
-      </w:r>
-      <w:r>
-        <w:rPr>
-          <w:rFonts w:ascii="Times New Roman" w:hAnsi="Times New Roman" w:cs="Times New Roman"/>
-          <w:sz w:val="24"/>
-          <w:szCs w:val="24"/>
-        </w:rPr>
-        <w:t xml:space="preserve"> No terceiro grupo (para indivíduos 30 anos ou mais após a exposição), temos as mulheres com uma estimativa de ERR/</w:t>
-      </w:r>
-      <w:proofErr w:type="spellStart"/>
-      <w:r>
-        <w:rPr>
-          <w:rFonts w:ascii="Times New Roman" w:hAnsi="Times New Roman" w:cs="Times New Roman"/>
-          <w:sz w:val="24"/>
-          <w:szCs w:val="24"/>
-        </w:rPr>
-        <w:t>Sv</w:t>
-      </w:r>
-      <w:proofErr w:type="spellEnd"/>
-      <w:r>
-        <w:rPr>
-          <w:rFonts w:ascii="Times New Roman" w:hAnsi="Times New Roman" w:cs="Times New Roman"/>
-          <w:sz w:val="24"/>
-          <w:szCs w:val="24"/>
-        </w:rPr>
-        <w:t xml:space="preserve"> aproximadamente igual a 0,14, e homens, com uma estimativa de ERR/</w:t>
-      </w:r>
-      <w:proofErr w:type="spellStart"/>
-      <w:r>
-        <w:rPr>
-          <w:rFonts w:ascii="Times New Roman" w:hAnsi="Times New Roman" w:cs="Times New Roman"/>
-          <w:sz w:val="24"/>
-          <w:szCs w:val="24"/>
-        </w:rPr>
-        <w:t>Sv</w:t>
-      </w:r>
-      <w:proofErr w:type="spellEnd"/>
-      <w:r>
-        <w:rPr>
-          <w:rFonts w:ascii="Times New Roman" w:hAnsi="Times New Roman" w:cs="Times New Roman"/>
-          <w:sz w:val="24"/>
-          <w:szCs w:val="24"/>
-        </w:rPr>
-        <w:t xml:space="preserve"> aproximadamente igual a 0,12</w:t>
-      </w:r>
-      <w:r>
-        <w:rPr>
-          <w:rFonts w:ascii="Times New Roman" w:hAnsi="Times New Roman" w:cs="Times New Roman"/>
-          <w:sz w:val="24"/>
-          <w:szCs w:val="24"/>
-        </w:rPr>
-        <w:t xml:space="preserve"> para desenvolvimento de leucemia,</w:t>
-      </w:r>
-      <w:r>
-        <w:rPr>
-          <w:rFonts w:ascii="Times New Roman" w:hAnsi="Times New Roman" w:cs="Times New Roman"/>
-          <w:sz w:val="24"/>
-          <w:szCs w:val="24"/>
-        </w:rPr>
-        <w:t xml:space="preserve"> resultando</w:t>
-      </w:r>
-      <w:r>
-        <w:rPr>
-          <w:rFonts w:ascii="Times New Roman" w:hAnsi="Times New Roman" w:cs="Times New Roman"/>
-          <w:sz w:val="24"/>
-          <w:szCs w:val="24"/>
-        </w:rPr>
-        <w:t xml:space="preserve"> da exposição </w:t>
+        <w:t>Concluímos então que os ind</w:t>
+      </w:r>
+      <w:r>
+        <w:rPr>
+          <w:rFonts w:ascii="Times New Roman" w:hAnsi="Times New Roman" w:cs="Times New Roman"/>
+          <w:sz w:val="24"/>
+          <w:szCs w:val="24"/>
+        </w:rPr>
+        <w:t>ivíduos que sofreram irradiação</w:t>
+      </w:r>
+      <w:r>
+        <w:rPr>
+          <w:rFonts w:ascii="Times New Roman" w:hAnsi="Times New Roman" w:cs="Times New Roman"/>
+          <w:sz w:val="24"/>
+          <w:szCs w:val="24"/>
+        </w:rPr>
+        <w:t xml:space="preserve"> possuem suas chances de desenvolvimento de leucemia </w:t>
       </w:r>
       <w:proofErr w:type="gramStart"/>
       <w:r>
@@ -32090,7 +32163,7 @@
           <w:sz w:val="24"/>
           <w:szCs w:val="24"/>
         </w:rPr>
-        <w:t>à</w:t>
+        <w:t>diminuídas</w:t>
       </w:r>
       <w:proofErr w:type="gramEnd"/>
       <w:r>
@@ -32099,31 +32172,39 @@
           <w:sz w:val="24"/>
           <w:szCs w:val="24"/>
         </w:rPr>
-        <w:t xml:space="preserve"> radiaç</w:t>
-      </w:r>
-      <w:r>
-        <w:rPr>
-          <w:rFonts w:ascii="Times New Roman" w:hAnsi="Times New Roman" w:cs="Times New Roman"/>
-          <w:sz w:val="24"/>
-          <w:szCs w:val="24"/>
-        </w:rPr>
-        <w:t>ões</w:t>
-      </w:r>
-      <w:r>
-        <w:rPr>
-          <w:rFonts w:ascii="Times New Roman" w:hAnsi="Times New Roman" w:cs="Times New Roman"/>
-          <w:sz w:val="24"/>
-          <w:szCs w:val="24"/>
-        </w:rPr>
-        <w:t xml:space="preserve"> de baixas doses</w:t>
-      </w:r>
-      <w:r>
-        <w:rPr>
-          <w:rFonts w:ascii="Times New Roman" w:hAnsi="Times New Roman" w:cs="Times New Roman"/>
-          <w:sz w:val="24"/>
-          <w:szCs w:val="24"/>
-        </w:rPr>
-        <w:t>.</w:t>
+        <w:t xml:space="preserve"> décadas após a exposição, onde os indivíduos do sexo feminino continuam sendo os mais sensíveis à radiação (com crianças e idosos </w:t>
+      </w:r>
+      <w:r>
+        <w:rPr>
+          <w:rFonts w:ascii="Times New Roman" w:hAnsi="Times New Roman" w:cs="Times New Roman"/>
+          <w:sz w:val="24"/>
+          <w:szCs w:val="24"/>
+        </w:rPr>
+        <w:t>como</w:t>
+      </w:r>
+      <w:r>
+        <w:rPr>
+          <w:rFonts w:ascii="Times New Roman" w:hAnsi="Times New Roman" w:cs="Times New Roman"/>
+          <w:sz w:val="24"/>
+          <w:szCs w:val="24"/>
+        </w:rPr>
+        <w:t xml:space="preserve"> os mais afetados), </w:t>
+      </w:r>
+      <w:r>
+        <w:rPr>
+          <w:rFonts w:ascii="Times New Roman" w:hAnsi="Times New Roman" w:cs="Times New Roman"/>
+          <w:sz w:val="24"/>
+          <w:szCs w:val="24"/>
+        </w:rPr>
+        <w:t>tendo</w:t>
+      </w:r>
+      <w:r>
+        <w:rPr>
+          <w:rFonts w:ascii="Times New Roman" w:hAnsi="Times New Roman" w:cs="Times New Roman"/>
+          <w:sz w:val="24"/>
+          <w:szCs w:val="24"/>
+        </w:rPr>
+        <w:t xml:space="preserve"> estimativas maiores do que os homens, mesmo após mais de 30 anos pós exposição.</w:t>
       </w:r>
     </w:p>
     <w:p>
@@ -32136,74 +32217,6 @@
           <w:szCs w:val="24"/>
         </w:rPr>
       </w:pPr>
-      <w:r>
-        <w:rPr>
-          <w:rFonts w:ascii="Times New Roman" w:hAnsi="Times New Roman" w:cs="Times New Roman"/>
-          <w:sz w:val="24"/>
-          <w:szCs w:val="24"/>
-        </w:rPr>
-        <w:tab/>
-        <w:t>Concluímos então que os indivíduos que sofreram irradiação</w:t>
-      </w:r>
-      <w:proofErr w:type="gramStart"/>
-      <w:r>
-        <w:rPr>
-          <w:rFonts w:ascii="Times New Roman" w:hAnsi="Times New Roman" w:cs="Times New Roman"/>
-          <w:sz w:val="24"/>
-          <w:szCs w:val="24"/>
-        </w:rPr>
-        <w:t>, possuem</w:t>
-      </w:r>
-      <w:proofErr w:type="gramEnd"/>
-      <w:r>
-        <w:rPr>
-          <w:rFonts w:ascii="Times New Roman" w:hAnsi="Times New Roman" w:cs="Times New Roman"/>
-          <w:sz w:val="24"/>
-          <w:szCs w:val="24"/>
-        </w:rPr>
-        <w:t xml:space="preserve"> suas chances de desenvolvimento de leucemia diminuídas décadas após a exposição, onde os indivíduos do </w:t>
-      </w:r>
-      <w:r>
-        <w:rPr>
-          <w:rFonts w:ascii="Times New Roman" w:hAnsi="Times New Roman" w:cs="Times New Roman"/>
-          <w:sz w:val="24"/>
-          <w:szCs w:val="24"/>
-        </w:rPr>
-        <w:lastRenderedPageBreak/>
-        <w:t xml:space="preserve">sexo feminino continuam sendo os mais sensíveis à radiação (com crianças e idosos </w:t>
-      </w:r>
-      <w:r>
-        <w:rPr>
-          <w:rFonts w:ascii="Times New Roman" w:hAnsi="Times New Roman" w:cs="Times New Roman"/>
-          <w:sz w:val="24"/>
-          <w:szCs w:val="24"/>
-        </w:rPr>
-        <w:t>como</w:t>
-      </w:r>
-      <w:r>
-        <w:rPr>
-          <w:rFonts w:ascii="Times New Roman" w:hAnsi="Times New Roman" w:cs="Times New Roman"/>
-          <w:sz w:val="24"/>
-          <w:szCs w:val="24"/>
-        </w:rPr>
-        <w:t xml:space="preserve"> os mais afetados), </w:t>
-      </w:r>
-      <w:r>
-        <w:rPr>
-          <w:rFonts w:ascii="Times New Roman" w:hAnsi="Times New Roman" w:cs="Times New Roman"/>
-          <w:sz w:val="24"/>
-          <w:szCs w:val="24"/>
-        </w:rPr>
-        <w:t>tendo</w:t>
-      </w:r>
-      <w:r>
-        <w:rPr>
-          <w:rFonts w:ascii="Times New Roman" w:hAnsi="Times New Roman" w:cs="Times New Roman"/>
-          <w:sz w:val="24"/>
-          <w:szCs w:val="24"/>
-        </w:rPr>
-        <w:t xml:space="preserve"> estimativas maiores do que os homens, mesmo após mais de 30 anos pós exposição.</w:t>
-      </w:r>
     </w:p>
     <w:p>
       <w:pPr>
@@ -32235,6 +32248,7 @@
           <w:sz w:val="28"/>
           <w:szCs w:val="28"/>
         </w:rPr>
+        <w:lastRenderedPageBreak/>
         <w:t xml:space="preserve">5.2 </w:t>
       </w:r>
       <w:r>
@@ -32377,7 +32391,23 @@
           <w:sz w:val="24"/>
           <w:szCs w:val="24"/>
         </w:rPr>
-        <w:t xml:space="preserve">busca dos afetados, possam decidir quais </w:t>
+        <w:t>busca</w:t>
+      </w:r>
+      <w:r>
+        <w:rPr>
+          <w:rFonts w:ascii="Times New Roman" w:hAnsi="Times New Roman" w:cs="Times New Roman"/>
+          <w:sz w:val="24"/>
+          <w:szCs w:val="24"/>
+        </w:rPr>
+        <w:t xml:space="preserve"> das pessoas afetadas</w:t>
+      </w:r>
+      <w:r>
+        <w:rPr>
+          <w:rFonts w:ascii="Times New Roman" w:hAnsi="Times New Roman" w:cs="Times New Roman"/>
+          <w:sz w:val="24"/>
+          <w:szCs w:val="24"/>
+        </w:rPr>
+        <w:t xml:space="preserve">, possam decidir quais </w:t>
       </w:r>
       <w:r>
         <w:rPr>
@@ -32765,7 +32795,7 @@
           <w:sz w:val="24"/>
           <w:szCs w:val="24"/>
         </w:rPr>
-        <w:t xml:space="preserve"> próprio SPIR, geram</w:t>
+        <w:t xml:space="preserve"> SPIR, geram</w:t>
       </w:r>
       <w:r>
         <w:rPr>
@@ -32804,7 +32834,23 @@
           <w:sz w:val="24"/>
           <w:szCs w:val="24"/>
         </w:rPr>
-        <w:t>Latitude e longitude das leituras: essas informações permitem que um mapa com demarcações das zonas “quentes” da radiação naquele local possa ser gerado em tempo real. E com a altitude ainda é possível que o mapa possa ser tridimensional,</w:t>
+        <w:t>Latitude e longitude das leituras: essas informações permitem que um mapa com demarcações das zonas “quentes” da radiação naquele local possa ser gerado em tempo real. E com a altitude ainda é possível que o mapa</w:t>
+      </w:r>
+      <w:r>
+        <w:rPr>
+          <w:rFonts w:ascii="Times New Roman" w:hAnsi="Times New Roman" w:cs="Times New Roman"/>
+          <w:sz w:val="24"/>
+          <w:szCs w:val="24"/>
+        </w:rPr>
+        <w:t xml:space="preserve"> seja</w:t>
+      </w:r>
+      <w:r>
+        <w:rPr>
+          <w:rFonts w:ascii="Times New Roman" w:hAnsi="Times New Roman" w:cs="Times New Roman"/>
+          <w:sz w:val="24"/>
+          <w:szCs w:val="24"/>
+        </w:rPr>
+        <w:t xml:space="preserve"> tridimensional,</w:t>
       </w:r>
       <w:r>
         <w:rPr>
@@ -33035,16 +33081,7 @@
           <w:sz w:val="24"/>
           <w:szCs w:val="24"/>
         </w:rPr>
-        <w:t xml:space="preserve"> </w:t>
-      </w:r>
-      <w:r>
-        <w:rPr>
-          <w:rFonts w:ascii="Times New Roman" w:hAnsi="Times New Roman" w:cs="Times New Roman"/>
-          <w:sz w:val="24"/>
-          <w:szCs w:val="24"/>
-        </w:rPr>
-        <w:lastRenderedPageBreak/>
-        <w:t>dados gerados pelo levantamento radiométrico</w:t>
+        <w:t xml:space="preserve"> dados gerados pelo levantamento radiométrico</w:t>
       </w:r>
       <w:r>
         <w:rPr>
@@ -33135,6 +33172,7 @@
           <w:sz w:val="24"/>
           <w:szCs w:val="24"/>
         </w:rPr>
+        <w:lastRenderedPageBreak/>
         <w:t>Implementar</w:t>
       </w:r>
       <w:proofErr w:type="gramEnd"/>
@@ -33185,7 +33223,54 @@
           <w:sz w:val="24"/>
           <w:szCs w:val="24"/>
         </w:rPr>
-        <w:t>Criar uma versão híbrida do aplicativo ERR, para ser executado nos principais sistemas operacionais móveis existentes.</w:t>
+        <w:t>Criar uma versão híbrida do aplicativo ERR, para ser executado nos principais sistemas</w:t>
+      </w:r>
+      <w:r>
+        <w:rPr>
+          <w:rFonts w:ascii="Times New Roman" w:hAnsi="Times New Roman" w:cs="Times New Roman"/>
+          <w:sz w:val="24"/>
+          <w:szCs w:val="24"/>
+        </w:rPr>
+        <w:t xml:space="preserve"> operacionais móveis existentes;</w:t>
+      </w:r>
+    </w:p>
+    <w:p>
+      <w:pPr>
+        <w:pStyle w:val="PargrafodaLista"/>
+        <w:numPr>
+          <w:ilvl w:val="0"/>
+          <w:numId w:val="14"/>
+        </w:numPr>
+        <w:spacing w:after="0" w:line="360" w:lineRule="auto"/>
+        <w:rPr>
+          <w:rFonts w:ascii="Times New Roman" w:hAnsi="Times New Roman" w:cs="Times New Roman"/>
+          <w:sz w:val="24"/>
+          <w:szCs w:val="24"/>
+        </w:rPr>
+      </w:pPr>
+      <w:r>
+        <w:rPr>
+          <w:rFonts w:ascii="Times New Roman" w:hAnsi="Times New Roman" w:cs="Times New Roman"/>
+          <w:sz w:val="24"/>
+          <w:szCs w:val="24"/>
+        </w:rPr>
+        <w:t xml:space="preserve">Adicionar outros modelos </w:t>
+      </w:r>
+      <w:r>
+        <w:rPr>
+          <w:rFonts w:ascii="Times New Roman" w:hAnsi="Times New Roman" w:cs="Times New Roman"/>
+          <w:sz w:val="24"/>
+          <w:szCs w:val="24"/>
+        </w:rPr>
+        <w:t xml:space="preserve">(como o BEIR VII) </w:t>
+      </w:r>
+      <w:r>
+        <w:rPr>
+          <w:rFonts w:ascii="Times New Roman" w:hAnsi="Times New Roman" w:cs="Times New Roman"/>
+          <w:sz w:val="24"/>
+          <w:szCs w:val="24"/>
+        </w:rPr>
+        <w:t>de cálculo de risco para outros tipos de cânceres.</w:t>
       </w:r>
     </w:p>
     <w:p>
@@ -34673,7 +34758,7 @@
             <w:rPr>
               <w:noProof/>
             </w:rPr>
-            <w:t>8</w:t>
+            <w:t>46</w:t>
           </w:r>
         </w:fldSimple>
       </w:p>
@@ -37200,313 +37285,6 @@
 </w:styles>
 </file>
 
-<file path=word/glossary/document.xml><?xml version="1.0" encoding="utf-8"?>
-<w:glossaryDocument xmlns:ve="http://schemas.openxmlformats.org/markup-compatibility/2006" xmlns:o="urn:schemas-microsoft-com:office:office" xmlns:r="http://schemas.openxmlformats.org/officeDocument/2006/relationships" xmlns:m="http://schemas.openxmlformats.org/officeDocument/2006/math" xmlns:v="urn:schemas-microsoft-com:vml" xmlns:wp="http://schemas.openxmlformats.org/drawingml/2006/wordprocessingDrawing" xmlns:w10="urn:schemas-microsoft-com:office:word" xmlns:w="http://schemas.openxmlformats.org/wordprocessingml/2006/main" xmlns:wne="http://schemas.microsoft.com/office/word/2006/wordml">
-  <w:docParts/>
-</w:glossaryDocument>
-</file>
-
-<file path=word/glossary/fontTable.xml><?xml version="1.0" encoding="utf-8"?>
-<w:fonts xmlns:r="http://schemas.openxmlformats.org/officeDocument/2006/relationships" xmlns:w="http://schemas.openxmlformats.org/wordprocessingml/2006/main">
-  <w:font w:name="Symbol">
-    <w:panose1 w:val="05050102010706020507"/>
-    <w:charset w:val="02"/>
-    <w:family w:val="roman"/>
-    <w:pitch w:val="variable"/>
-    <w:sig w:usb0="00000000" w:usb1="10000000" w:usb2="00000000" w:usb3="00000000" w:csb0="80000000" w:csb1="00000000"/>
-  </w:font>
-  <w:font w:name="Times New Roman">
-    <w:panose1 w:val="02020603050405020304"/>
-    <w:charset w:val="00"/>
-    <w:family w:val="roman"/>
-    <w:pitch w:val="variable"/>
-    <w:sig w:usb0="E0002EFF" w:usb1="C000785B" w:usb2="00000009" w:usb3="00000000" w:csb0="000001FF" w:csb1="00000000"/>
-  </w:font>
-  <w:font w:name="Courier New">
-    <w:panose1 w:val="02070309020205020404"/>
-    <w:charset w:val="00"/>
-    <w:family w:val="modern"/>
-    <w:pitch w:val="fixed"/>
-    <w:sig w:usb0="E0002EFF" w:usb1="C0007843" w:usb2="00000009" w:usb3="00000000" w:csb0="000001FF" w:csb1="00000000"/>
-  </w:font>
-  <w:font w:name="Wingdings">
-    <w:panose1 w:val="05000000000000000000"/>
-    <w:charset w:val="02"/>
-    <w:family w:val="auto"/>
-    <w:pitch w:val="variable"/>
-    <w:sig w:usb0="00000000" w:usb1="10000000" w:usb2="00000000" w:usb3="00000000" w:csb0="80000000" w:csb1="00000000"/>
-  </w:font>
-  <w:font w:name="Calibri">
-    <w:panose1 w:val="020F0502020204030204"/>
-    <w:charset w:val="00"/>
-    <w:family w:val="swiss"/>
-    <w:pitch w:val="variable"/>
-    <w:sig w:usb0="E0002AFF" w:usb1="C000247B" w:usb2="00000009" w:usb3="00000000" w:csb0="000001FF" w:csb1="00000000"/>
-  </w:font>
-  <w:font w:name="Cambria">
-    <w:panose1 w:val="02040503050406030204"/>
-    <w:charset w:val="00"/>
-    <w:family w:val="roman"/>
-    <w:pitch w:val="variable"/>
-    <w:sig w:usb0="E00006FF" w:usb1="420024FF" w:usb2="02000000" w:usb3="00000000" w:csb0="0000019F" w:csb1="00000000"/>
-  </w:font>
-  <w:font w:name="Tahoma">
-    <w:panose1 w:val="020B0604030504040204"/>
-    <w:charset w:val="00"/>
-    <w:family w:val="swiss"/>
-    <w:pitch w:val="variable"/>
-    <w:sig w:usb0="E1002EFF" w:usb1="C000605B" w:usb2="00000029" w:usb3="00000000" w:csb0="000101FF" w:csb1="00000000"/>
-  </w:font>
-  <w:font w:name="Cambria Math">
-    <w:panose1 w:val="02040503050406030204"/>
-    <w:charset w:val="00"/>
-    <w:family w:val="roman"/>
-    <w:pitch w:val="variable"/>
-    <w:sig w:usb0="E00006FF" w:usb1="420024FF" w:usb2="02000000" w:usb3="00000000" w:csb0="0000019F" w:csb1="00000000"/>
-  </w:font>
-</w:fonts>
-</file>
-
-<file path=word/glossary/settings.xml><?xml version="1.0" encoding="utf-8"?>
-<w:settings xmlns:o="urn:schemas-microsoft-com:office:office" xmlns:r="http://schemas.openxmlformats.org/officeDocument/2006/relationships" xmlns:m="http://schemas.openxmlformats.org/officeDocument/2006/math" xmlns:v="urn:schemas-microsoft-com:vml" xmlns:w10="urn:schemas-microsoft-com:office:word" xmlns:w="http://schemas.openxmlformats.org/wordprocessingml/2006/main" xmlns:sl="http://schemas.openxmlformats.org/schemaLibrary/2006/main">
-  <w:view w:val="normal"/>
-  <w:defaultTabStop w:val="708"/>
-  <w:hyphenationZone w:val="425"/>
-  <w:characterSpacingControl w:val="doNotCompress"/>
-  <w:compat>
-    <w:useFELayout/>
-  </w:compat>
-  <w:rsids>
-    <w:rsidRoot w:val="00A553C5"/>
-    <w:rsid w:val="00A553C5"/>
-  </w:rsids>
-  <m:mathPr>
-    <m:mathFont m:val="Cambria Math"/>
-    <m:brkBin m:val="before"/>
-    <m:brkBinSub m:val="--"/>
-    <m:smallFrac m:val="off"/>
-    <m:dispDef/>
-    <m:lMargin m:val="0"/>
-    <m:rMargin m:val="0"/>
-    <m:defJc m:val="centerGroup"/>
-    <m:wrapIndent m:val="1440"/>
-    <m:intLim m:val="subSup"/>
-    <m:naryLim m:val="undOvr"/>
-  </m:mathPr>
-  <w:themeFontLang w:val="pt-BR"/>
-  <w:clrSchemeMapping w:bg1="light1" w:t1="dark1" w:bg2="light2" w:t2="dark2" w:accent1="accent1" w:accent2="accent2" w:accent3="accent3" w:accent4="accent4" w:accent5="accent5" w:accent6="accent6" w:hyperlink="hyperlink" w:followedHyperlink="followedHyperlink"/>
-  <w:decimalSymbol w:val=","/>
-  <w:listSeparator w:val=";"/>
-</w:settings>
-</file>
-
-<file path=word/glossary/styles.xml><?xml version="1.0" encoding="utf-8"?>
-<w:styles xmlns:r="http://schemas.openxmlformats.org/officeDocument/2006/relationships" xmlns:w="http://schemas.openxmlformats.org/wordprocessingml/2006/main">
-  <w:docDefaults>
-    <w:rPrDefault>
-      <w:rPr>
-        <w:rFonts w:asciiTheme="minorHAnsi" w:eastAsiaTheme="minorEastAsia" w:hAnsiTheme="minorHAnsi" w:cstheme="minorBidi"/>
-        <w:sz w:val="22"/>
-        <w:szCs w:val="22"/>
-        <w:lang w:val="pt-BR" w:eastAsia="pt-BR" w:bidi="ar-SA"/>
-      </w:rPr>
-    </w:rPrDefault>
-    <w:pPrDefault>
-      <w:pPr>
-        <w:spacing w:after="200" w:line="276" w:lineRule="auto"/>
-      </w:pPr>
-    </w:pPrDefault>
-  </w:docDefaults>
-  <w:latentStyles w:defLockedState="0" w:defUIPriority="99" w:defSemiHidden="1" w:defUnhideWhenUsed="1" w:defQFormat="0" w:count="267">
-    <w:lsdException w:name="Normal" w:semiHidden="0" w:uiPriority="0" w:unhideWhenUsed="0" w:qFormat="1"/>
-    <w:lsdException w:name="heading 1" w:semiHidden="0" w:uiPriority="9" w:unhideWhenUsed="0" w:qFormat="1"/>
-    <w:lsdException w:name="heading 2" w:uiPriority="9" w:qFormat="1"/>
-    <w:lsdException w:name="heading 3" w:uiPriority="9" w:qFormat="1"/>
-    <w:lsdException w:name="heading 4" w:uiPriority="9" w:qFormat="1"/>
-    <w:lsdException w:name="heading 5" w:uiPriority="9" w:qFormat="1"/>
-    <w:lsdException w:name="heading 6" w:uiPriority="9" w:qFormat="1"/>
-    <w:lsdException w:name="heading 7" w:uiPriority="9" w:qFormat="1"/>
-    <w:lsdException w:name="heading 8" w:uiPriority="9" w:qFormat="1"/>
-    <w:lsdException w:name="heading 9" w:uiPriority="9" w:qFormat="1"/>
-    <w:lsdException w:name="toc 1" w:uiPriority="39"/>
-    <w:lsdException w:name="toc 2" w:uiPriority="39"/>
-    <w:lsdException w:name="toc 3" w:uiPriority="39"/>
-    <w:lsdException w:name="toc 4" w:uiPriority="39"/>
-    <w:lsdException w:name="toc 5" w:uiPriority="39"/>
-    <w:lsdException w:name="toc 6" w:uiPriority="39"/>
-    <w:lsdException w:name="toc 7" w:uiPriority="39"/>
-    <w:lsdException w:name="toc 8" w:uiPriority="39"/>
-    <w:lsdException w:name="toc 9" w:uiPriority="39"/>
-    <w:lsdException w:name="caption" w:uiPriority="35" w:qFormat="1"/>
-    <w:lsdException w:name="Title" w:semiHidden="0" w:uiPriority="10" w:unhideWhenUsed="0" w:qFormat="1"/>
-    <w:lsdException w:name="Default Paragraph Font" w:uiPriority="1"/>
-    <w:lsdException w:name="Subtitle" w:semiHidden="0" w:uiPriority="11" w:unhideWhenUsed="0" w:qFormat="1"/>
-    <w:lsdException w:name="Strong" w:semiHidden="0" w:uiPriority="22" w:unhideWhenUsed="0" w:qFormat="1"/>
-    <w:lsdException w:name="Emphasis" w:semiHidden="0" w:uiPriority="20" w:unhideWhenUsed="0" w:qFormat="1"/>
-    <w:lsdException w:name="Table Grid" w:semiHidden="0" w:uiPriority="59" w:unhideWhenUsed="0"/>
-    <w:lsdException w:name="Placeholder Text" w:unhideWhenUsed="0"/>
-    <w:lsdException w:name="No Spacing" w:semiHidden="0" w:uiPriority="1" w:unhideWhenUsed="0" w:qFormat="1"/>
-    <w:lsdException w:name="Light Shading" w:semiHidden="0" w:uiPriority="60" w:unhideWhenUsed="0"/>
-    <w:lsdException w:name="Light List" w:semiHidden="0" w:uiPriority="61" w:unhideWhenUsed="0"/>
-    <w:lsdException w:name="Light Grid" w:semiHidden="0" w:uiPriority="62" w:unhideWhenUsed="0"/>
-    <w:lsdException w:name="Medium Shading 1" w:semiHidden="0" w:uiPriority="63" w:unhideWhenUsed="0"/>
-    <w:lsdException w:name="Medium Shading 2" w:semiHidden="0" w:uiPriority="64" w:unhideWhenUsed="0"/>
-    <w:lsdException w:name="Medium List 1" w:semiHidden="0" w:uiPriority="65" w:unhideWhenUsed="0"/>
-    <w:lsdException w:name="Medium List 2" w:semiHidden="0" w:uiPriority="66" w:unhideWhenUsed="0"/>
-    <w:lsdException w:name="Medium Grid 1" w:semiHidden="0" w:uiPriority="67" w:unhideWhenUsed="0"/>
-    <w:lsdException w:name="Medium Grid 2" w:semiHidden="0" w:uiPriority="68" w:unhideWhenUsed="0"/>
-    <w:lsdException w:name="Medium Grid 3" w:semiHidden="0" w:uiPriority="69" w:unhideWhenUsed="0"/>
-    <w:lsdException w:name="Dark List" w:semiHidden="0" w:uiPriority="70" w:unhideWhenUsed="0"/>
-    <w:lsdException w:name="Colorful Shading" w:semiHidden="0" w:uiPriority="71" w:unhideWhenUsed="0"/>
-    <w:lsdException w:name="Colorful List" w:semiHidden="0" w:uiPriority="72" w:unhideWhenUsed="0"/>
-    <w:lsdException w:name="Colorful Grid" w:semiHidden="0" w:uiPriority="73" w:unhideWhenUsed="0"/>
-    <w:lsdException w:name="Light Shading Accent 1" w:semiHidden="0" w:uiPriority="60" w:unhideWhenUsed="0"/>
-    <w:lsdException w:name="Light List Accent 1" w:semiHidden="0" w:uiPriority="61" w:unhideWhenUsed="0"/>
-    <w:lsdException w:name="Light Grid Accent 1" w:semiHidden="0" w:uiPriority="62" w:unhideWhenUsed="0"/>
-    <w:lsdException w:name="Medium Shading 1 Accent 1" w:semiHidden="0" w:uiPriority="63" w:unhideWhenUsed="0"/>
-    <w:lsdException w:name="Medium Shading 2 Accent 1" w:semiHidden="0" w:uiPriority="64" w:unhideWhenUsed="0"/>
-    <w:lsdException w:name="Medium List 1 Accent 1" w:semiHidden="0" w:uiPriority="65" w:unhideWhenUsed="0"/>
-    <w:lsdException w:name="Revision" w:unhideWhenUsed="0"/>
-    <w:lsdException w:name="List Paragraph" w:semiHidden="0" w:uiPriority="34" w:unhideWhenUsed="0" w:qFormat="1"/>
-    <w:lsdException w:name="Quote" w:semiHidden="0" w:uiPriority="29" w:unhideWhenUsed="0" w:qFormat="1"/>
-    <w:lsdException w:name="Intense Quote" w:semiHidden="0" w:uiPriority="30" w:unhideWhenUsed="0" w:qFormat="1"/>
-    <w:lsdException w:name="Medium List 2 Accent 1" w:semiHidden="0" w:uiPriority="66" w:unhideWhenUsed="0"/>
-    <w:lsdException w:name="Medium Grid 1 Accent 1" w:semiHidden="0" w:uiPriority="67" w:unhideWhenUsed="0"/>
-    <w:lsdException w:name="Medium Grid 2 Accent 1" w:semiHidden="0" w:uiPriority="68" w:unhideWhenUsed="0"/>
-    <w:lsdException w:name="Medium Grid 3 Accent 1" w:semiHidden="0" w:uiPriority="69" w:unhideWhenUsed="0"/>
-    <w:lsdException w:name="Dark List Accent 1" w:semiHidden="0" w:uiPriority="70" w:unhideWhenUsed="0"/>
-    <w:lsdException w:name="Colorful Shading Accent 1" w:semiHidden="0" w:uiPriority="71" w:unhideWhenUsed="0"/>
-    <w:lsdException w:name="Colorful List Accent 1" w:semiHidden="0" w:uiPriority="72" w:unhideWhenUsed="0"/>
-    <w:lsdException w:name="Colorful Grid Accent 1" w:semiHidden="0" w:uiPriority="73" w:unhideWhenUsed="0"/>
-    <w:lsdException w:name="Light Shading Accent 2" w:semiHidden="0" w:uiPriority="60" w:unhideWhenUsed="0"/>
-    <w:lsdException w:name="Light List Accent 2" w:semiHidden="0" w:uiPriority="61" w:unhideWhenUsed="0"/>
-    <w:lsdException w:name="Light Grid Accent 2" w:semiHidden="0" w:uiPriority="62" w:unhideWhenUsed="0"/>
-    <w:lsdException w:name="Medium Shading 1 Accent 2" w:semiHidden="0" w:uiPriority="63" w:unhideWhenUsed="0"/>
-    <w:lsdException w:name="Medium Shading 2 Accent 2" w:semiHidden="0" w:uiPriority="64" w:unhideWhenUsed="0"/>
-    <w:lsdException w:name="Medium List 1 Accent 2" w:semiHidden="0" w:uiPriority="65" w:unhideWhenUsed="0"/>
-    <w:lsdException w:name="Medium List 2 Accent 2" w:semiHidden="0" w:uiPriority="66" w:unhideWhenUsed="0"/>
-    <w:lsdException w:name="Medium Grid 1 Accent 2" w:semiHidden="0" w:uiPriority="67" w:unhideWhenUsed="0"/>
-    <w:lsdException w:name="Medium Grid 2 Accent 2" w:semiHidden="0" w:uiPriority="68" w:unhideWhenUsed="0"/>
-    <w:lsdException w:name="Medium Grid 3 Accent 2" w:semiHidden="0" w:uiPriority="69" w:unhideWhenUsed="0"/>
-    <w:lsdException w:name="Dark List Accent 2" w:semiHidden="0" w:uiPriority="70" w:unhideWhenUsed="0"/>
-    <w:lsdException w:name="Colorful Shading Accent 2" w:semiHidden="0" w:uiPriority="71" w:unhideWhenUsed="0"/>
-    <w:lsdException w:name="Colorful List Accent 2" w:semiHidden="0" w:uiPriority="72" w:unhideWhenUsed="0"/>
-    <w:lsdException w:name="Colorful Grid Accent 2" w:semiHidden="0" w:uiPriority="73" w:unhideWhenUsed="0"/>
-    <w:lsdException w:name="Light Shading Accent 3" w:semiHidden="0" w:uiPriority="60" w:unhideWhenUsed="0"/>
-    <w:lsdException w:name="Light List Accent 3" w:semiHidden="0" w:uiPriority="61" w:unhideWhenUsed="0"/>
-    <w:lsdException w:name="Light Grid Accent 3" w:semiHidden="0" w:uiPriority="62" w:unhideWhenUsed="0"/>
-    <w:lsdException w:name="Medium Shading 1 Accent 3" w:semiHidden="0" w:uiPriority="63" w:unhideWhenUsed="0"/>
-    <w:lsdException w:name="Medium Shading 2 Accent 3" w:semiHidden="0" w:uiPriority="64" w:unhideWhenUsed="0"/>
-    <w:lsdException w:name="Medium List 1 Accent 3" w:semiHidden="0" w:uiPriority="65" w:unhideWhenUsed="0"/>
-    <w:lsdException w:name="Medium List 2 Accent 3" w:semiHidden="0" w:uiPriority="66" w:unhideWhenUsed="0"/>
-    <w:lsdException w:name="Medium Grid 1 Accent 3" w:semiHidden="0" w:uiPriority="67" w:unhideWhenUsed="0"/>
-    <w:lsdException w:name="Medium Grid 2 Accent 3" w:semiHidden="0" w:uiPriority="68" w:unhideWhenUsed="0"/>
-    <w:lsdException w:name="Medium Grid 3 Accent 3" w:semiHidden="0" w:uiPriority="69" w:unhideWhenUsed="0"/>
-    <w:lsdException w:name="Dark List Accent 3" w:semiHidden="0" w:uiPriority="70" w:unhideWhenUsed="0"/>
-    <w:lsdException w:name="Colorful Shading Accent 3" w:semiHidden="0" w:uiPriority="71" w:unhideWhenUsed="0"/>
-    <w:lsdException w:name="Colorful List Accent 3" w:semiHidden="0" w:uiPriority="72" w:unhideWhenUsed="0"/>
-    <w:lsdException w:name="Colorful Grid Accent 3" w:semiHidden="0" w:uiPriority="73" w:unhideWhenUsed="0"/>
-    <w:lsdException w:name="Light Shading Accent 4" w:semiHidden="0" w:uiPriority="60" w:unhideWhenUsed="0"/>
-    <w:lsdException w:name="Light List Accent 4" w:semiHidden="0" w:uiPriority="61" w:unhideWhenUsed="0"/>
-    <w:lsdException w:name="Light Grid Accent 4" w:semiHidden="0" w:uiPriority="62" w:unhideWhenUsed="0"/>
-    <w:lsdException w:name="Medium Shading 1 Accent 4" w:semiHidden="0" w:uiPriority="63" w:unhideWhenUsed="0"/>
-    <w:lsdException w:name="Medium Shading 2 Accent 4" w:semiHidden="0" w:uiPriority="64" w:unhideWhenUsed="0"/>
-    <w:lsdException w:name="Medium List 1 Accent 4" w:semiHidden="0" w:uiPriority="65" w:unhideWhenUsed="0"/>
-    <w:lsdException w:name="Medium List 2 Accent 4" w:semiHidden="0" w:uiPriority="66" w:unhideWhenUsed="0"/>
-    <w:lsdException w:name="Medium Grid 1 Accent 4" w:semiHidden="0" w:uiPriority="67" w:unhideWhenUsed="0"/>
-    <w:lsdException w:name="Medium Grid 2 Accent 4" w:semiHidden="0" w:uiPriority="68" w:unhideWhenUsed="0"/>
-    <w:lsdException w:name="Medium Grid 3 Accent 4" w:semiHidden="0" w:uiPriority="69" w:unhideWhenUsed="0"/>
-    <w:lsdException w:name="Dark List Accent 4" w:semiHidden="0" w:uiPriority="70" w:unhideWhenUsed="0"/>
-    <w:lsdException w:name="Colorful Shading Accent 4" w:semiHidden="0" w:uiPriority="71" w:unhideWhenUsed="0"/>
-    <w:lsdException w:name="Colorful List Accent 4" w:semiHidden="0" w:uiPriority="72" w:unhideWhenUsed="0"/>
-    <w:lsdException w:name="Colorful Grid Accent 4" w:semiHidden="0" w:uiPriority="73" w:unhideWhenUsed="0"/>
-    <w:lsdException w:name="Light Shading Accent 5" w:semiHidden="0" w:uiPriority="60" w:unhideWhenUsed="0"/>
-    <w:lsdException w:name="Light List Accent 5" w:semiHidden="0" w:uiPriority="61" w:unhideWhenUsed="0"/>
-    <w:lsdException w:name="Light Grid Accent 5" w:semiHidden="0" w:uiPriority="62" w:unhideWhenUsed="0"/>
-    <w:lsdException w:name="Medium Shading 1 Accent 5" w:semiHidden="0" w:uiPriority="63" w:unhideWhenUsed="0"/>
-    <w:lsdException w:name="Medium Shading 2 Accent 5" w:semiHidden="0" w:uiPriority="64" w:unhideWhenUsed="0"/>
-    <w:lsdException w:name="Medium List 1 Accent 5" w:semiHidden="0" w:uiPriority="65" w:unhideWhenUsed="0"/>
-    <w:lsdException w:name="Medium List 2 Accent 5" w:semiHidden="0" w:uiPriority="66" w:unhideWhenUsed="0"/>
-    <w:lsdException w:name="Medium Grid 1 Accent 5" w:semiHidden="0" w:uiPriority="67" w:unhideWhenUsed="0"/>
-    <w:lsdException w:name="Medium Grid 2 Accent 5" w:semiHidden="0" w:uiPriority="68" w:unhideWhenUsed="0"/>
-    <w:lsdException w:name="Medium Grid 3 Accent 5" w:semiHidden="0" w:uiPriority="69" w:unhideWhenUsed="0"/>
-    <w:lsdException w:name="Dark List Accent 5" w:semiHidden="0" w:uiPriority="70" w:unhideWhenUsed="0"/>
-    <w:lsdException w:name="Colorful Shading Accent 5" w:semiHidden="0" w:uiPriority="71" w:unhideWhenUsed="0"/>
-    <w:lsdException w:name="Colorful List Accent 5" w:semiHidden="0" w:uiPriority="72" w:unhideWhenUsed="0"/>
-    <w:lsdException w:name="Colorful Grid Accent 5" w:semiHidden="0" w:uiPriority="73" w:unhideWhenUsed="0"/>
-    <w:lsdException w:name="Light Shading Accent 6" w:semiHidden="0" w:uiPriority="60" w:unhideWhenUsed="0"/>
-    <w:lsdException w:name="Light List Accent 6" w:semiHidden="0" w:uiPriority="61" w:unhideWhenUsed="0"/>
-    <w:lsdException w:name="Light Grid Accent 6" w:semiHidden="0" w:uiPriority="62" w:unhideWhenUsed="0"/>
-    <w:lsdException w:name="Medium Shading 1 Accent 6" w:semiHidden="0" w:uiPriority="63" w:unhideWhenUsed="0"/>
-    <w:lsdException w:name="Medium Shading 2 Accent 6" w:semiHidden="0" w:uiPriority="64" w:unhideWhenUsed="0"/>
-    <w:lsdException w:name="Medium List 1 Accent 6" w:semiHidden="0" w:uiPriority="65" w:unhideWhenUsed="0"/>
-    <w:lsdException w:name="Medium List 2 Accent 6" w:semiHidden="0" w:uiPriority="66" w:unhideWhenUsed="0"/>
-    <w:lsdException w:name="Medium Grid 1 Accent 6" w:semiHidden="0" w:uiPriority="67" w:unhideWhenUsed="0"/>
-    <w:lsdException w:name="Medium Grid 2 Accent 6" w:semiHidden="0" w:uiPriority="68" w:unhideWhenUsed="0"/>
-    <w:lsdException w:name="Medium Grid 3 Accent 6" w:semiHidden="0" w:uiPriority="69" w:unhideWhenUsed="0"/>
-    <w:lsdException w:name="Dark List Accent 6" w:semiHidden="0" w:uiPriority="70" w:unhideWhenUsed="0"/>
-    <w:lsdException w:name="Colorful Shading Accent 6" w:semiHidden="0" w:uiPriority="71" w:unhideWhenUsed="0"/>
-    <w:lsdException w:name="Colorful List Accent 6" w:semiHidden="0" w:uiPriority="72" w:unhideWhenUsed="0"/>
-    <w:lsdException w:name="Colorful Grid Accent 6" w:semiHidden="0" w:uiPriority="73" w:unhideWhenUsed="0"/>
-    <w:lsdException w:name="Subtle Emphasis" w:semiHidden="0" w:uiPriority="19" w:unhideWhenUsed="0" w:qFormat="1"/>
-    <w:lsdException w:name="Intense Emphasis" w:semiHidden="0" w:uiPriority="21" w:unhideWhenUsed="0" w:qFormat="1"/>
-    <w:lsdException w:name="Subtle Reference" w:semiHidden="0" w:uiPriority="31" w:unhideWhenUsed="0" w:qFormat="1"/>
-    <w:lsdException w:name="Intense Reference" w:semiHidden="0" w:uiPriority="32" w:unhideWhenUsed="0" w:qFormat="1"/>
-    <w:lsdException w:name="Book Title" w:semiHidden="0" w:uiPriority="33" w:unhideWhenUsed="0" w:qFormat="1"/>
-    <w:lsdException w:name="Bibliography" w:uiPriority="37"/>
-    <w:lsdException w:name="TOC Heading" w:uiPriority="39" w:qFormat="1"/>
-  </w:latentStyles>
-  <w:style w:type="paragraph" w:default="1" w:styleId="Normal">
-    <w:name w:val="Normal"/>
-    <w:qFormat/>
-  </w:style>
-  <w:style w:type="character" w:default="1" w:styleId="Fontepargpadro">
-    <w:name w:val="Default Paragraph Font"/>
-    <w:uiPriority w:val="1"/>
-    <w:semiHidden/>
-    <w:unhideWhenUsed/>
-  </w:style>
-  <w:style w:type="table" w:default="1" w:styleId="Tabelanormal">
-    <w:name w:val="Normal Table"/>
-    <w:uiPriority w:val="99"/>
-    <w:semiHidden/>
-    <w:unhideWhenUsed/>
-    <w:qFormat/>
-    <w:tblPr>
-      <w:tblInd w:w="0" w:type="dxa"/>
-      <w:tblCellMar>
-        <w:top w:w="0" w:type="dxa"/>
-        <w:left w:w="108" w:type="dxa"/>
-        <w:bottom w:w="0" w:type="dxa"/>
-        <w:right w:w="108" w:type="dxa"/>
-      </w:tblCellMar>
-    </w:tblPr>
-  </w:style>
-  <w:style w:type="numbering" w:default="1" w:styleId="Semlista">
-    <w:name w:val="No List"/>
-    <w:uiPriority w:val="99"/>
-    <w:semiHidden/>
-    <w:unhideWhenUsed/>
-  </w:style>
-  <w:style w:type="character" w:styleId="TextodoEspaoReservado">
-    <w:name w:val="Placeholder Text"/>
-    <w:basedOn w:val="Fontepargpadro"/>
-    <w:uiPriority w:val="99"/>
-    <w:semiHidden/>
-    <w:rsid w:val="00A553C5"/>
-    <w:rPr>
-      <w:color w:val="808080"/>
-    </w:rPr>
-  </w:style>
-</w:styles>
-</file>
-
-<file path=word/glossary/webSettings.xml><?xml version="1.0" encoding="utf-8"?>
-<w:webSettings xmlns:r="http://schemas.openxmlformats.org/officeDocument/2006/relationships" xmlns:w="http://schemas.openxmlformats.org/wordprocessingml/2006/main">
-  <w:optimizeForBrowser/>
-</w:webSettings>
-</file>
-
 <file path=word/theme/theme1.xml><?xml version="1.0" encoding="utf-8"?>
 <a:theme xmlns:a="http://schemas.openxmlformats.org/drawingml/2006/main" name="Tema do Office">
   <a:themeElements>
@@ -37795,7 +37573,7 @@
 </file>
 
 <file path=customXml/itemProps1.xml><?xml version="1.0" encoding="utf-8"?>
-<ds:datastoreItem xmlns:ds="http://schemas.openxmlformats.org/officeDocument/2006/customXml" ds:itemID="{192A940A-4DCD-4EFE-BD82-9EE0F9A2AFFE}">
+<ds:datastoreItem xmlns:ds="http://schemas.openxmlformats.org/officeDocument/2006/customXml" ds:itemID="{A9BBB826-EDAD-4927-8729-5FB083570B40}">
   <ds:schemaRefs>
     <ds:schemaRef ds:uri="http://schemas.openxmlformats.org/officeDocument/2006/bibliography"/>
   </ds:schemaRefs>

</xml_diff>

<commit_message>
inclusões em trabalhos futuros
</commit_message>
<xml_diff>
--- a/TCC.docx
+++ b/TCC.docx
@@ -32674,7 +32674,40 @@
           <w:sz w:val="24"/>
           <w:szCs w:val="24"/>
         </w:rPr>
-        <w:t xml:space="preserve"> em ambas aplicações do sistema, opção de visualização com tipos de gráficos diferentes (como gráficos em linha, </w:t>
+        <w:t xml:space="preserve"> uma interface </w:t>
+      </w:r>
+      <w:r>
+        <w:rPr>
+          <w:rFonts w:ascii="Times New Roman" w:hAnsi="Times New Roman" w:cs="Times New Roman"/>
+          <w:i/>
+          <w:sz w:val="24"/>
+          <w:szCs w:val="24"/>
+        </w:rPr>
+        <w:t>web</w:t>
+      </w:r>
+      <w:r>
+        <w:rPr>
+          <w:rFonts w:ascii="Times New Roman" w:hAnsi="Times New Roman" w:cs="Times New Roman"/>
+          <w:sz w:val="24"/>
+          <w:szCs w:val="24"/>
+        </w:rPr>
+        <w:t xml:space="preserve"> mais</w:t>
+      </w:r>
+      <w:r>
+        <w:rPr>
+          <w:rFonts w:ascii="Times New Roman" w:hAnsi="Times New Roman" w:cs="Times New Roman"/>
+          <w:sz w:val="24"/>
+          <w:szCs w:val="24"/>
+        </w:rPr>
+        <w:t xml:space="preserve"> robusta</w:t>
+      </w:r>
+      <w:r>
+        <w:rPr>
+          <w:rFonts w:ascii="Times New Roman" w:hAnsi="Times New Roman" w:cs="Times New Roman"/>
+          <w:sz w:val="24"/>
+          <w:szCs w:val="24"/>
+        </w:rPr>
+        <w:t xml:space="preserve"> (através de um </w:t>
       </w:r>
       <w:proofErr w:type="spellStart"/>
       <w:r>
@@ -32684,7 +32717,7 @@
           <w:sz w:val="24"/>
           <w:szCs w:val="24"/>
         </w:rPr>
-        <w:t>piechart</w:t>
+        <w:t>plugin</w:t>
       </w:r>
       <w:proofErr w:type="spellEnd"/>
       <w:r>
@@ -32693,25 +32726,63 @@
           <w:sz w:val="24"/>
           <w:szCs w:val="24"/>
         </w:rPr>
-        <w:t xml:space="preserve">, em bolha, </w:t>
-      </w:r>
-      <w:proofErr w:type="spellStart"/>
-      <w:r>
-        <w:rPr>
-          <w:rFonts w:ascii="Times New Roman" w:hAnsi="Times New Roman" w:cs="Times New Roman"/>
-          <w:sz w:val="24"/>
-          <w:szCs w:val="24"/>
-        </w:rPr>
-        <w:t>etc</w:t>
-      </w:r>
-      <w:proofErr w:type="spellEnd"/>
-      <w:r>
-        <w:rPr>
-          <w:rFonts w:ascii="Times New Roman" w:hAnsi="Times New Roman" w:cs="Times New Roman"/>
-          <w:sz w:val="24"/>
-          <w:szCs w:val="24"/>
-        </w:rPr>
-        <w:t>);</w:t>
+        <w:t xml:space="preserve"> </w:t>
+      </w:r>
+      <w:r>
+        <w:rPr>
+          <w:rFonts w:ascii="Times New Roman" w:hAnsi="Times New Roman" w:cs="Times New Roman"/>
+          <w:sz w:val="24"/>
+          <w:szCs w:val="24"/>
+        </w:rPr>
+        <w:t xml:space="preserve">ou biblioteca </w:t>
+      </w:r>
+      <w:r>
+        <w:rPr>
+          <w:rFonts w:ascii="Times New Roman" w:hAnsi="Times New Roman" w:cs="Times New Roman"/>
+          <w:sz w:val="24"/>
+          <w:szCs w:val="24"/>
+        </w:rPr>
+        <w:t>especializad</w:t>
+      </w:r>
+      <w:r>
+        <w:rPr>
+          <w:rFonts w:ascii="Times New Roman" w:hAnsi="Times New Roman" w:cs="Times New Roman"/>
+          <w:sz w:val="24"/>
+          <w:szCs w:val="24"/>
+        </w:rPr>
+        <w:t>a</w:t>
+      </w:r>
+      <w:r>
+        <w:rPr>
+          <w:rFonts w:ascii="Times New Roman" w:hAnsi="Times New Roman" w:cs="Times New Roman"/>
+          <w:sz w:val="24"/>
+          <w:szCs w:val="24"/>
+        </w:rPr>
+        <w:t>), que perm</w:t>
+      </w:r>
+      <w:r>
+        <w:rPr>
+          <w:rFonts w:ascii="Times New Roman" w:hAnsi="Times New Roman" w:cs="Times New Roman"/>
+          <w:sz w:val="24"/>
+          <w:szCs w:val="24"/>
+        </w:rPr>
+        <w:t>ita</w:t>
+      </w:r>
+      <w:r>
+        <w:rPr>
+          <w:rFonts w:ascii="Times New Roman" w:hAnsi="Times New Roman" w:cs="Times New Roman"/>
+          <w:sz w:val="24"/>
+          <w:szCs w:val="24"/>
+        </w:rPr>
+        <w:t xml:space="preserve"> um nível de segurança mais elevado na transição dos dados</w:t>
+      </w:r>
+      <w:r>
+        <w:rPr>
+          <w:rFonts w:ascii="Times New Roman" w:hAnsi="Times New Roman" w:cs="Times New Roman"/>
+          <w:sz w:val="24"/>
+          <w:szCs w:val="24"/>
+        </w:rPr>
+        <w:t>;</w:t>
       </w:r>
     </w:p>
     <w:p>
@@ -32728,6 +32799,108 @@
           <w:szCs w:val="24"/>
         </w:rPr>
       </w:pPr>
+      <w:proofErr w:type="gramStart"/>
+      <w:r>
+        <w:rPr>
+          <w:rFonts w:ascii="Times New Roman" w:hAnsi="Times New Roman" w:cs="Times New Roman"/>
+          <w:sz w:val="24"/>
+          <w:szCs w:val="24"/>
+        </w:rPr>
+        <w:t>Implementar</w:t>
+      </w:r>
+      <w:proofErr w:type="gramEnd"/>
+      <w:r>
+        <w:rPr>
+          <w:rFonts w:ascii="Times New Roman" w:hAnsi="Times New Roman" w:cs="Times New Roman"/>
+          <w:sz w:val="24"/>
+          <w:szCs w:val="24"/>
+        </w:rPr>
+        <w:t xml:space="preserve"> em am</w:t>
+      </w:r>
+      <w:r>
+        <w:rPr>
+          <w:rFonts w:ascii="Times New Roman" w:hAnsi="Times New Roman" w:cs="Times New Roman"/>
+          <w:sz w:val="24"/>
+          <w:szCs w:val="24"/>
+        </w:rPr>
+        <w:t>bas aplicações do sistema, opções</w:t>
+      </w:r>
+      <w:r>
+        <w:rPr>
+          <w:rFonts w:ascii="Times New Roman" w:hAnsi="Times New Roman" w:cs="Times New Roman"/>
+          <w:sz w:val="24"/>
+          <w:szCs w:val="24"/>
+        </w:rPr>
+        <w:t xml:space="preserve"> de visualização com </w:t>
+      </w:r>
+      <w:r>
+        <w:rPr>
+          <w:rFonts w:ascii="Times New Roman" w:hAnsi="Times New Roman" w:cs="Times New Roman"/>
+          <w:sz w:val="24"/>
+          <w:szCs w:val="24"/>
+        </w:rPr>
+        <w:t xml:space="preserve">outros tipos de </w:t>
+      </w:r>
+      <w:r>
+        <w:rPr>
+          <w:rFonts w:ascii="Times New Roman" w:hAnsi="Times New Roman" w:cs="Times New Roman"/>
+          <w:sz w:val="24"/>
+          <w:szCs w:val="24"/>
+        </w:rPr>
+        <w:t xml:space="preserve">gráficos (como gráficos em linha, </w:t>
+      </w:r>
+      <w:proofErr w:type="spellStart"/>
+      <w:r>
+        <w:rPr>
+          <w:rFonts w:ascii="Times New Roman" w:hAnsi="Times New Roman" w:cs="Times New Roman"/>
+          <w:i/>
+          <w:sz w:val="24"/>
+          <w:szCs w:val="24"/>
+        </w:rPr>
+        <w:t>piechart</w:t>
+      </w:r>
+      <w:proofErr w:type="spellEnd"/>
+      <w:r>
+        <w:rPr>
+          <w:rFonts w:ascii="Times New Roman" w:hAnsi="Times New Roman" w:cs="Times New Roman"/>
+          <w:sz w:val="24"/>
+          <w:szCs w:val="24"/>
+        </w:rPr>
+        <w:t xml:space="preserve">, em bolha, </w:t>
+      </w:r>
+      <w:proofErr w:type="spellStart"/>
+      <w:r>
+        <w:rPr>
+          <w:rFonts w:ascii="Times New Roman" w:hAnsi="Times New Roman" w:cs="Times New Roman"/>
+          <w:sz w:val="24"/>
+          <w:szCs w:val="24"/>
+        </w:rPr>
+        <w:t>etc</w:t>
+      </w:r>
+      <w:proofErr w:type="spellEnd"/>
+      <w:r>
+        <w:rPr>
+          <w:rFonts w:ascii="Times New Roman" w:hAnsi="Times New Roman" w:cs="Times New Roman"/>
+          <w:sz w:val="24"/>
+          <w:szCs w:val="24"/>
+        </w:rPr>
+        <w:t>);</w:t>
+      </w:r>
+    </w:p>
+    <w:p>
+      <w:pPr>
+        <w:pStyle w:val="PargrafodaLista"/>
+        <w:numPr>
+          <w:ilvl w:val="0"/>
+          <w:numId w:val="14"/>
+        </w:numPr>
+        <w:spacing w:after="0" w:line="360" w:lineRule="auto"/>
+        <w:rPr>
+          <w:rFonts w:ascii="Times New Roman" w:hAnsi="Times New Roman" w:cs="Times New Roman"/>
+          <w:sz w:val="24"/>
+          <w:szCs w:val="24"/>
+        </w:rPr>
+      </w:pPr>
       <w:r>
         <w:rPr>
           <w:rFonts w:ascii="Times New Roman" w:hAnsi="Times New Roman" w:cs="Times New Roman"/>
@@ -33081,7 +33254,16 @@
           <w:sz w:val="24"/>
           <w:szCs w:val="24"/>
         </w:rPr>
-        <w:t xml:space="preserve"> dados gerados pelo levantamento radiométrico</w:t>
+        <w:t xml:space="preserve"> </w:t>
+      </w:r>
+      <w:r>
+        <w:rPr>
+          <w:rFonts w:ascii="Times New Roman" w:hAnsi="Times New Roman" w:cs="Times New Roman"/>
+          <w:sz w:val="24"/>
+          <w:szCs w:val="24"/>
+        </w:rPr>
+        <w:lastRenderedPageBreak/>
+        <w:t>dados gerados pelo levantamento radiométrico</w:t>
       </w:r>
       <w:r>
         <w:rPr>
@@ -33130,7 +33312,7 @@
           <w:sz w:val="24"/>
           <w:szCs w:val="24"/>
         </w:rPr>
-        <w:t xml:space="preserve"> um banco de dados local no aplicativo ERR, a fim de armazenar todos os resultados obtidos via </w:t>
+        <w:t xml:space="preserve"> sistema de notificações no aplicativo ERR para cada nova leitura feita e armazenada na base de dados do </w:t>
       </w:r>
       <w:proofErr w:type="spellStart"/>
       <w:r>
@@ -33165,24 +33347,13 @@
           <w:szCs w:val="24"/>
         </w:rPr>
       </w:pPr>
-      <w:proofErr w:type="gramStart"/>
-      <w:r>
-        <w:rPr>
-          <w:rFonts w:ascii="Times New Roman" w:hAnsi="Times New Roman" w:cs="Times New Roman"/>
-          <w:sz w:val="24"/>
-          <w:szCs w:val="24"/>
-        </w:rPr>
-        <w:lastRenderedPageBreak/>
-        <w:t>Implementar</w:t>
-      </w:r>
-      <w:proofErr w:type="gramEnd"/>
-      <w:r>
-        <w:rPr>
-          <w:rFonts w:ascii="Times New Roman" w:hAnsi="Times New Roman" w:cs="Times New Roman"/>
-          <w:sz w:val="24"/>
-          <w:szCs w:val="24"/>
-        </w:rPr>
-        <w:t xml:space="preserve"> sistema de notificações no aplicativo ERR para cada nova leitura feita e armazenada na base de dados do </w:t>
+      <w:r>
+        <w:rPr>
+          <w:rFonts w:ascii="Times New Roman" w:hAnsi="Times New Roman" w:cs="Times New Roman"/>
+          <w:sz w:val="24"/>
+          <w:szCs w:val="24"/>
+        </w:rPr>
+        <w:t xml:space="preserve">Implementar sistema de autenticação na conexão com o </w:t>
       </w:r>
       <w:proofErr w:type="spellStart"/>
       <w:r>
@@ -33194,6 +33365,22 @@
         <w:t>Firebase</w:t>
       </w:r>
       <w:proofErr w:type="spellEnd"/>
+      <w:r>
+        <w:rPr>
+          <w:rFonts w:ascii="Times New Roman" w:hAnsi="Times New Roman" w:cs="Times New Roman"/>
+          <w:sz w:val="24"/>
+          <w:szCs w:val="24"/>
+        </w:rPr>
+        <w:t xml:space="preserve"> (em ambas aplicações), </w:t>
+      </w:r>
+      <w:r>
+        <w:rPr>
+          <w:rFonts w:ascii="Times New Roman" w:hAnsi="Times New Roman" w:cs="Times New Roman"/>
+          <w:sz w:val="24"/>
+          <w:szCs w:val="24"/>
+        </w:rPr>
+        <w:t>o qual criará uma camada de segurança para o sistema</w:t>
+      </w:r>
       <w:r>
         <w:rPr>
           <w:rFonts w:ascii="Times New Roman" w:hAnsi="Times New Roman" w:cs="Times New Roman"/>
@@ -37573,7 +37760,7 @@
 </file>
 
 <file path=customXml/itemProps1.xml><?xml version="1.0" encoding="utf-8"?>
-<ds:datastoreItem xmlns:ds="http://schemas.openxmlformats.org/officeDocument/2006/customXml" ds:itemID="{A9BBB826-EDAD-4927-8729-5FB083570B40}">
+<ds:datastoreItem xmlns:ds="http://schemas.openxmlformats.org/officeDocument/2006/customXml" ds:itemID="{852D4ECF-DC18-4BF6-AD54-F10F61EBB394}">
   <ds:schemaRefs>
     <ds:schemaRef ds:uri="http://schemas.openxmlformats.org/officeDocument/2006/bibliography"/>
   </ds:schemaRefs>

</xml_diff>

<commit_message>
manual do usuário feito, faltam legendas das figuras.. aguardando término do capítulo 3 - características do sistema
</commit_message>
<xml_diff>
--- a/TCC.docx
+++ b/TCC.docx
@@ -30930,6 +30930,3520 @@
     </w:p>
     <w:p>
       <w:pPr>
+        <w:pStyle w:val="Ttulo2"/>
+        <w:spacing w:before="0" w:line="360" w:lineRule="auto"/>
+        <w:rPr>
+          <w:rFonts w:ascii="Times New Roman" w:hAnsi="Times New Roman" w:cs="Times New Roman"/>
+          <w:color w:val="auto"/>
+          <w:sz w:val="28"/>
+          <w:szCs w:val="28"/>
+        </w:rPr>
+      </w:pPr>
+      <w:r>
+        <w:rPr>
+          <w:rFonts w:ascii="Times New Roman" w:hAnsi="Times New Roman" w:cs="Times New Roman"/>
+          <w:color w:val="auto"/>
+          <w:sz w:val="28"/>
+          <w:szCs w:val="28"/>
+        </w:rPr>
+        <w:t>4.1</w:t>
+      </w:r>
+      <w:r>
+        <w:rPr>
+          <w:rFonts w:ascii="Times New Roman" w:hAnsi="Times New Roman" w:cs="Times New Roman"/>
+          <w:color w:val="auto"/>
+          <w:sz w:val="28"/>
+          <w:szCs w:val="28"/>
+        </w:rPr>
+        <w:tab/>
+        <w:t xml:space="preserve">Manual </w:t>
+      </w:r>
+      <w:r>
+        <w:rPr>
+          <w:rFonts w:ascii="Times New Roman" w:hAnsi="Times New Roman" w:cs="Times New Roman"/>
+          <w:color w:val="auto"/>
+          <w:sz w:val="28"/>
+          <w:szCs w:val="28"/>
+        </w:rPr>
+        <w:t xml:space="preserve">da </w:t>
+      </w:r>
+      <w:r>
+        <w:rPr>
+          <w:rFonts w:ascii="Times New Roman" w:hAnsi="Times New Roman" w:cs="Times New Roman"/>
+          <w:color w:val="auto"/>
+          <w:sz w:val="28"/>
+          <w:szCs w:val="28"/>
+        </w:rPr>
+        <w:t xml:space="preserve">Aplicação </w:t>
+      </w:r>
+      <w:r>
+        <w:rPr>
+          <w:rFonts w:ascii="Times New Roman" w:hAnsi="Times New Roman" w:cs="Times New Roman"/>
+          <w:i/>
+          <w:color w:val="auto"/>
+          <w:sz w:val="28"/>
+          <w:szCs w:val="28"/>
+        </w:rPr>
+        <w:t>desktop</w:t>
+      </w:r>
+      <w:r>
+        <w:rPr>
+          <w:rFonts w:ascii="Times New Roman" w:hAnsi="Times New Roman" w:cs="Times New Roman"/>
+          <w:color w:val="auto"/>
+          <w:sz w:val="28"/>
+          <w:szCs w:val="28"/>
+        </w:rPr>
+        <w:t xml:space="preserve"> </w:t>
+      </w:r>
+      <w:r>
+        <w:rPr>
+          <w:rFonts w:ascii="Times New Roman" w:hAnsi="Times New Roman" w:cs="Times New Roman"/>
+          <w:color w:val="auto"/>
+          <w:sz w:val="28"/>
+          <w:szCs w:val="28"/>
+        </w:rPr>
+        <w:t>“</w:t>
+      </w:r>
+      <w:r>
+        <w:rPr>
+          <w:rFonts w:ascii="Times New Roman" w:hAnsi="Times New Roman" w:cs="Times New Roman"/>
+          <w:color w:val="auto"/>
+          <w:sz w:val="28"/>
+          <w:szCs w:val="28"/>
+        </w:rPr>
+        <w:t>Análise de Risco</w:t>
+      </w:r>
+      <w:r>
+        <w:rPr>
+          <w:rFonts w:ascii="Times New Roman" w:hAnsi="Times New Roman" w:cs="Times New Roman"/>
+          <w:color w:val="auto"/>
+          <w:sz w:val="28"/>
+          <w:szCs w:val="28"/>
+        </w:rPr>
+        <w:t>”</w:t>
+      </w:r>
+    </w:p>
+    <w:p>
+      <w:pPr>
+        <w:pStyle w:val="Ttulo3"/>
+        <w:spacing w:before="0" w:line="360" w:lineRule="auto"/>
+        <w:rPr>
+          <w:rFonts w:ascii="Times New Roman" w:hAnsi="Times New Roman" w:cs="Times New Roman"/>
+          <w:color w:val="auto"/>
+          <w:sz w:val="24"/>
+          <w:szCs w:val="24"/>
+        </w:rPr>
+      </w:pPr>
+      <w:r>
+        <w:rPr>
+          <w:rFonts w:ascii="Times New Roman" w:hAnsi="Times New Roman" w:cs="Times New Roman"/>
+          <w:color w:val="auto"/>
+          <w:sz w:val="24"/>
+          <w:szCs w:val="24"/>
+        </w:rPr>
+        <w:t>4.1.1</w:t>
+      </w:r>
+      <w:r>
+        <w:rPr>
+          <w:rFonts w:ascii="Times New Roman" w:hAnsi="Times New Roman" w:cs="Times New Roman"/>
+          <w:color w:val="auto"/>
+          <w:sz w:val="24"/>
+          <w:szCs w:val="24"/>
+        </w:rPr>
+        <w:tab/>
+      </w:r>
+      <w:r>
+        <w:rPr>
+          <w:rFonts w:ascii="Times New Roman" w:hAnsi="Times New Roman" w:cs="Times New Roman"/>
+          <w:color w:val="auto"/>
+          <w:sz w:val="24"/>
+          <w:szCs w:val="24"/>
+        </w:rPr>
+        <w:t>Tela Inicial Abrir Arquivo</w:t>
+      </w:r>
+    </w:p>
+    <w:p>
+      <w:pPr>
+        <w:spacing w:after="0"/>
+        <w:rPr>
+          <w:rFonts w:ascii="Times New Roman" w:hAnsi="Times New Roman" w:cs="Times New Roman"/>
+          <w:sz w:val="24"/>
+          <w:szCs w:val="24"/>
+        </w:rPr>
+      </w:pPr>
+    </w:p>
+    <w:p>
+      <w:pPr>
+        <w:spacing w:after="0" w:line="360" w:lineRule="auto"/>
+        <w:jc w:val="both"/>
+        <w:rPr>
+          <w:rFonts w:ascii="Times New Roman" w:hAnsi="Times New Roman" w:cs="Times New Roman"/>
+          <w:sz w:val="24"/>
+          <w:szCs w:val="24"/>
+        </w:rPr>
+      </w:pPr>
+      <w:r>
+        <w:rPr>
+          <w:rFonts w:ascii="Times New Roman" w:hAnsi="Times New Roman" w:cs="Times New Roman"/>
+          <w:sz w:val="24"/>
+          <w:szCs w:val="24"/>
+        </w:rPr>
+        <w:tab/>
+      </w:r>
+      <w:r>
+        <w:rPr>
+          <w:rFonts w:ascii="Times New Roman" w:hAnsi="Times New Roman" w:cs="Times New Roman"/>
+          <w:sz w:val="24"/>
+          <w:szCs w:val="24"/>
+        </w:rPr>
+        <w:t xml:space="preserve">A figura x abaixo representa a tela inicial do aplicativo </w:t>
+      </w:r>
+      <w:r>
+        <w:rPr>
+          <w:rFonts w:ascii="Times New Roman" w:hAnsi="Times New Roman" w:cs="Times New Roman"/>
+          <w:i/>
+          <w:sz w:val="24"/>
+          <w:szCs w:val="24"/>
+        </w:rPr>
+        <w:t>desktop</w:t>
+      </w:r>
+      <w:r>
+        <w:rPr>
+          <w:rFonts w:ascii="Times New Roman" w:hAnsi="Times New Roman" w:cs="Times New Roman"/>
+          <w:sz w:val="24"/>
+          <w:szCs w:val="24"/>
+        </w:rPr>
+        <w:t>:</w:t>
+      </w:r>
+    </w:p>
+    <w:p>
+      <w:pPr>
+        <w:spacing w:after="0" w:line="360" w:lineRule="auto"/>
+        <w:jc w:val="both"/>
+        <w:rPr>
+          <w:rFonts w:ascii="Times New Roman" w:hAnsi="Times New Roman" w:cs="Times New Roman"/>
+          <w:sz w:val="24"/>
+          <w:szCs w:val="24"/>
+        </w:rPr>
+      </w:pPr>
+    </w:p>
+    <w:p>
+      <w:pPr>
+        <w:spacing w:after="0" w:line="360" w:lineRule="auto"/>
+        <w:jc w:val="center"/>
+        <w:rPr>
+          <w:rFonts w:ascii="Times New Roman" w:hAnsi="Times New Roman" w:cs="Times New Roman"/>
+          <w:sz w:val="24"/>
+          <w:szCs w:val="24"/>
+        </w:rPr>
+      </w:pPr>
+      <w:r>
+        <w:rPr>
+          <w:rFonts w:ascii="Times New Roman" w:hAnsi="Times New Roman" w:cs="Times New Roman"/>
+          <w:noProof/>
+          <w:sz w:val="24"/>
+          <w:szCs w:val="24"/>
+          <w:bdr w:val="single" w:sz="4" w:space="0" w:color="auto"/>
+          <w:lang w:eastAsia="pt-BR"/>
+        </w:rPr>
+        <w:drawing>
+          <wp:inline distT="0" distB="0" distL="0" distR="0">
+            <wp:extent cx="5169803" cy="3600000"/>
+            <wp:effectExtent l="19050" t="19050" r="11797" b="19500"/>
+            <wp:docPr id="8" name="Imagem 7" descr="manual_pic1.PNG"/>
+            <wp:cNvGraphicFramePr>
+              <a:graphicFrameLocks xmlns:a="http://schemas.openxmlformats.org/drawingml/2006/main" noChangeAspect="1"/>
+            </wp:cNvGraphicFramePr>
+            <a:graphic xmlns:a="http://schemas.openxmlformats.org/drawingml/2006/main">
+              <a:graphicData uri="http://schemas.openxmlformats.org/drawingml/2006/picture">
+                <pic:pic xmlns:pic="http://schemas.openxmlformats.org/drawingml/2006/picture">
+                  <pic:nvPicPr>
+                    <pic:cNvPr id="0" name="manual_pic1.PNG"/>
+                    <pic:cNvPicPr/>
+                  </pic:nvPicPr>
+                  <pic:blipFill>
+                    <a:blip r:embed="rId18" cstate="print"/>
+                    <a:stretch>
+                      <a:fillRect/>
+                    </a:stretch>
+                  </pic:blipFill>
+                  <pic:spPr>
+                    <a:xfrm>
+                      <a:off x="0" y="0"/>
+                      <a:ext cx="5169803" cy="3600000"/>
+                    </a:xfrm>
+                    <a:prstGeom prst="rect">
+                      <a:avLst/>
+                    </a:prstGeom>
+                    <a:ln>
+                      <a:solidFill>
+                        <a:schemeClr val="tx1">
+                          <a:lumMod val="95000"/>
+                          <a:lumOff val="5000"/>
+                        </a:schemeClr>
+                      </a:solidFill>
+                    </a:ln>
+                  </pic:spPr>
+                </pic:pic>
+              </a:graphicData>
+            </a:graphic>
+          </wp:inline>
+        </w:drawing>
+      </w:r>
+    </w:p>
+    <w:p>
+      <w:pPr>
+        <w:spacing w:after="0" w:line="360" w:lineRule="auto"/>
+        <w:jc w:val="both"/>
+        <w:rPr>
+          <w:rFonts w:ascii="Times New Roman" w:hAnsi="Times New Roman" w:cs="Times New Roman"/>
+          <w:sz w:val="24"/>
+          <w:szCs w:val="24"/>
+        </w:rPr>
+      </w:pPr>
+    </w:p>
+    <w:p>
+      <w:pPr>
+        <w:spacing w:after="0" w:line="360" w:lineRule="auto"/>
+        <w:jc w:val="both"/>
+        <w:rPr>
+          <w:rFonts w:ascii="Times New Roman" w:hAnsi="Times New Roman" w:cs="Times New Roman"/>
+          <w:sz w:val="24"/>
+          <w:szCs w:val="24"/>
+        </w:rPr>
+      </w:pPr>
+      <w:r>
+        <w:rPr>
+          <w:rFonts w:ascii="Times New Roman" w:hAnsi="Times New Roman" w:cs="Times New Roman"/>
+          <w:sz w:val="24"/>
+          <w:szCs w:val="24"/>
+          <w:lang w:val="en-US"/>
+        </w:rPr>
+        <w:tab/>
+      </w:r>
+      <w:r>
+        <w:rPr>
+          <w:rFonts w:ascii="Times New Roman" w:hAnsi="Times New Roman" w:cs="Times New Roman"/>
+          <w:sz w:val="24"/>
+          <w:szCs w:val="24"/>
+        </w:rPr>
+        <w:t xml:space="preserve">A </w:t>
+      </w:r>
+      <w:r>
+        <w:rPr>
+          <w:rFonts w:ascii="Times New Roman" w:hAnsi="Times New Roman" w:cs="Times New Roman"/>
+          <w:sz w:val="24"/>
+          <w:szCs w:val="24"/>
+        </w:rPr>
+        <w:t>única interação disponível no momento de abertura do aplicativo é o clique do botão “Abrir Arquivo”. Ao clicá-lo, será aberto um diálogo para busca do arquivo de levantamento radiométrico esperado – representado pela figura x abaixo:</w:t>
+      </w:r>
+    </w:p>
+    <w:p>
+      <w:pPr>
+        <w:spacing w:after="0" w:line="360" w:lineRule="auto"/>
+        <w:jc w:val="both"/>
+        <w:rPr>
+          <w:rFonts w:ascii="Times New Roman" w:hAnsi="Times New Roman" w:cs="Times New Roman"/>
+          <w:sz w:val="24"/>
+          <w:szCs w:val="24"/>
+        </w:rPr>
+      </w:pPr>
+    </w:p>
+    <w:p>
+      <w:pPr>
+        <w:spacing w:after="0" w:line="360" w:lineRule="auto"/>
+        <w:jc w:val="center"/>
+        <w:rPr>
+          <w:rFonts w:ascii="Times New Roman" w:hAnsi="Times New Roman" w:cs="Times New Roman"/>
+          <w:sz w:val="24"/>
+          <w:szCs w:val="24"/>
+        </w:rPr>
+      </w:pPr>
+      <w:r>
+        <w:rPr>
+          <w:rFonts w:ascii="Times New Roman" w:hAnsi="Times New Roman" w:cs="Times New Roman"/>
+          <w:noProof/>
+          <w:sz w:val="24"/>
+          <w:szCs w:val="24"/>
+          <w:lang w:eastAsia="pt-BR"/>
+        </w:rPr>
+        <w:lastRenderedPageBreak/>
+        <w:drawing>
+          <wp:inline distT="0" distB="0" distL="0" distR="0">
+            <wp:extent cx="5760085" cy="3013710"/>
+            <wp:effectExtent l="19050" t="19050" r="12065" b="15240"/>
+            <wp:docPr id="11" name="Imagem 10" descr="manual_pic2.PNG"/>
+            <wp:cNvGraphicFramePr>
+              <a:graphicFrameLocks xmlns:a="http://schemas.openxmlformats.org/drawingml/2006/main" noChangeAspect="1"/>
+            </wp:cNvGraphicFramePr>
+            <a:graphic xmlns:a="http://schemas.openxmlformats.org/drawingml/2006/main">
+              <a:graphicData uri="http://schemas.openxmlformats.org/drawingml/2006/picture">
+                <pic:pic xmlns:pic="http://schemas.openxmlformats.org/drawingml/2006/picture">
+                  <pic:nvPicPr>
+                    <pic:cNvPr id="0" name="manual_pic2.PNG"/>
+                    <pic:cNvPicPr/>
+                  </pic:nvPicPr>
+                  <pic:blipFill>
+                    <a:blip r:embed="rId19" cstate="print"/>
+                    <a:stretch>
+                      <a:fillRect/>
+                    </a:stretch>
+                  </pic:blipFill>
+                  <pic:spPr>
+                    <a:xfrm>
+                      <a:off x="0" y="0"/>
+                      <a:ext cx="5760085" cy="3013710"/>
+                    </a:xfrm>
+                    <a:prstGeom prst="rect">
+                      <a:avLst/>
+                    </a:prstGeom>
+                    <a:ln>
+                      <a:solidFill>
+                        <a:schemeClr val="tx1">
+                          <a:lumMod val="95000"/>
+                          <a:lumOff val="5000"/>
+                        </a:schemeClr>
+                      </a:solidFill>
+                    </a:ln>
+                  </pic:spPr>
+                </pic:pic>
+              </a:graphicData>
+            </a:graphic>
+          </wp:inline>
+        </w:drawing>
+      </w:r>
+    </w:p>
+    <w:p>
+      <w:pPr>
+        <w:spacing w:after="0" w:line="360" w:lineRule="auto"/>
+        <w:jc w:val="both"/>
+        <w:rPr>
+          <w:rFonts w:ascii="Times New Roman" w:hAnsi="Times New Roman" w:cs="Times New Roman"/>
+          <w:sz w:val="24"/>
+          <w:szCs w:val="24"/>
+        </w:rPr>
+      </w:pPr>
+    </w:p>
+    <w:p>
+      <w:pPr>
+        <w:spacing w:after="0" w:line="360" w:lineRule="auto"/>
+        <w:jc w:val="both"/>
+        <w:rPr>
+          <w:rFonts w:ascii="Times New Roman" w:hAnsi="Times New Roman" w:cs="Times New Roman"/>
+          <w:sz w:val="24"/>
+          <w:szCs w:val="24"/>
+        </w:rPr>
+      </w:pPr>
+      <w:r>
+        <w:rPr>
+          <w:rFonts w:ascii="Times New Roman" w:hAnsi="Times New Roman" w:cs="Times New Roman"/>
+          <w:sz w:val="24"/>
+          <w:szCs w:val="24"/>
+        </w:rPr>
+        <w:tab/>
+        <w:t>Caso o usuário clique no botão “</w:t>
+      </w:r>
+      <w:proofErr w:type="spellStart"/>
+      <w:r>
+        <w:rPr>
+          <w:rFonts w:ascii="Times New Roman" w:hAnsi="Times New Roman" w:cs="Times New Roman"/>
+          <w:i/>
+          <w:sz w:val="24"/>
+          <w:szCs w:val="24"/>
+          <w:u w:val="single"/>
+        </w:rPr>
+        <w:t>Cancel</w:t>
+      </w:r>
+      <w:proofErr w:type="spellEnd"/>
+      <w:r>
+        <w:rPr>
+          <w:rFonts w:ascii="Times New Roman" w:hAnsi="Times New Roman" w:cs="Times New Roman"/>
+          <w:sz w:val="24"/>
+          <w:szCs w:val="24"/>
+        </w:rPr>
+        <w:t>” para cancelar a operação de busca do arquivo, a seguinte mensagem é apresentada (figura x abaixo):</w:t>
+      </w:r>
+    </w:p>
+    <w:p>
+      <w:pPr>
+        <w:spacing w:after="0" w:line="360" w:lineRule="auto"/>
+        <w:jc w:val="both"/>
+        <w:rPr>
+          <w:rFonts w:ascii="Times New Roman" w:hAnsi="Times New Roman" w:cs="Times New Roman"/>
+          <w:sz w:val="24"/>
+          <w:szCs w:val="24"/>
+        </w:rPr>
+      </w:pPr>
+    </w:p>
+    <w:p>
+      <w:pPr>
+        <w:spacing w:after="0" w:line="360" w:lineRule="auto"/>
+        <w:jc w:val="center"/>
+        <w:rPr>
+          <w:rFonts w:ascii="Times New Roman" w:hAnsi="Times New Roman" w:cs="Times New Roman"/>
+          <w:sz w:val="24"/>
+          <w:szCs w:val="24"/>
+        </w:rPr>
+      </w:pPr>
+      <w:r>
+        <w:rPr>
+          <w:rFonts w:ascii="Times New Roman" w:hAnsi="Times New Roman" w:cs="Times New Roman"/>
+          <w:noProof/>
+          <w:sz w:val="24"/>
+          <w:szCs w:val="24"/>
+          <w:lang w:eastAsia="pt-BR"/>
+        </w:rPr>
+        <w:drawing>
+          <wp:inline distT="0" distB="0" distL="0" distR="0">
+            <wp:extent cx="5169803" cy="3600000"/>
+            <wp:effectExtent l="19050" t="19050" r="11797" b="19500"/>
+            <wp:docPr id="14" name="Imagem 13" descr="manual_pic3.PNG"/>
+            <wp:cNvGraphicFramePr>
+              <a:graphicFrameLocks xmlns:a="http://schemas.openxmlformats.org/drawingml/2006/main" noChangeAspect="1"/>
+            </wp:cNvGraphicFramePr>
+            <a:graphic xmlns:a="http://schemas.openxmlformats.org/drawingml/2006/main">
+              <a:graphicData uri="http://schemas.openxmlformats.org/drawingml/2006/picture">
+                <pic:pic xmlns:pic="http://schemas.openxmlformats.org/drawingml/2006/picture">
+                  <pic:nvPicPr>
+                    <pic:cNvPr id="0" name="manual_pic3.PNG"/>
+                    <pic:cNvPicPr/>
+                  </pic:nvPicPr>
+                  <pic:blipFill>
+                    <a:blip r:embed="rId20" cstate="print"/>
+                    <a:stretch>
+                      <a:fillRect/>
+                    </a:stretch>
+                  </pic:blipFill>
+                  <pic:spPr>
+                    <a:xfrm>
+                      <a:off x="0" y="0"/>
+                      <a:ext cx="5169803" cy="3600000"/>
+                    </a:xfrm>
+                    <a:prstGeom prst="rect">
+                      <a:avLst/>
+                    </a:prstGeom>
+                    <a:ln>
+                      <a:solidFill>
+                        <a:schemeClr val="tx1">
+                          <a:lumMod val="95000"/>
+                          <a:lumOff val="5000"/>
+                        </a:schemeClr>
+                      </a:solidFill>
+                    </a:ln>
+                  </pic:spPr>
+                </pic:pic>
+              </a:graphicData>
+            </a:graphic>
+          </wp:inline>
+        </w:drawing>
+      </w:r>
+    </w:p>
+    <w:p>
+      <w:pPr>
+        <w:spacing w:after="0" w:line="360" w:lineRule="auto"/>
+        <w:jc w:val="both"/>
+        <w:rPr>
+          <w:rFonts w:ascii="Times New Roman" w:hAnsi="Times New Roman" w:cs="Times New Roman"/>
+          <w:sz w:val="24"/>
+          <w:szCs w:val="24"/>
+        </w:rPr>
+      </w:pPr>
+    </w:p>
+    <w:p>
+      <w:pPr>
+        <w:spacing w:after="0" w:line="360" w:lineRule="auto"/>
+        <w:jc w:val="both"/>
+        <w:rPr>
+          <w:rFonts w:ascii="Times New Roman" w:hAnsi="Times New Roman" w:cs="Times New Roman"/>
+          <w:sz w:val="24"/>
+          <w:szCs w:val="24"/>
+        </w:rPr>
+      </w:pPr>
+      <w:r>
+        <w:rPr>
+          <w:rFonts w:ascii="Times New Roman" w:hAnsi="Times New Roman" w:cs="Times New Roman"/>
+          <w:sz w:val="24"/>
+          <w:szCs w:val="24"/>
+        </w:rPr>
+        <w:tab/>
+        <w:t>Se o usuário ao invés de clicar em “</w:t>
+      </w:r>
+      <w:proofErr w:type="spellStart"/>
+      <w:r>
+        <w:rPr>
+          <w:rFonts w:ascii="Times New Roman" w:hAnsi="Times New Roman" w:cs="Times New Roman"/>
+          <w:i/>
+          <w:sz w:val="24"/>
+          <w:szCs w:val="24"/>
+        </w:rPr>
+        <w:t>Cancel</w:t>
+      </w:r>
+      <w:proofErr w:type="spellEnd"/>
+      <w:r>
+        <w:rPr>
+          <w:rFonts w:ascii="Times New Roman" w:hAnsi="Times New Roman" w:cs="Times New Roman"/>
+          <w:sz w:val="24"/>
+          <w:szCs w:val="24"/>
+        </w:rPr>
+        <w:t>”, clicar em “</w:t>
+      </w:r>
+      <w:r>
+        <w:rPr>
+          <w:rFonts w:ascii="Times New Roman" w:hAnsi="Times New Roman" w:cs="Times New Roman"/>
+          <w:i/>
+          <w:sz w:val="24"/>
+          <w:szCs w:val="24"/>
+        </w:rPr>
+        <w:t>Open</w:t>
+      </w:r>
+      <w:r>
+        <w:rPr>
+          <w:rFonts w:ascii="Times New Roman" w:hAnsi="Times New Roman" w:cs="Times New Roman"/>
+          <w:sz w:val="24"/>
+          <w:szCs w:val="24"/>
+        </w:rPr>
+        <w:t>”, dependendo do conteúdo do arquivo de levantamento radiométrico, alguns resultados podem ser exibidos para o usuário</w:t>
+      </w:r>
+      <w:r>
+        <w:rPr>
+          <w:rFonts w:ascii="Times New Roman" w:hAnsi="Times New Roman" w:cs="Times New Roman"/>
+          <w:sz w:val="24"/>
+          <w:szCs w:val="24"/>
+        </w:rPr>
+        <w:t xml:space="preserve">; se o arquivo aberto tiver algum dado em branco, não seguir o esquema de </w:t>
+      </w:r>
+      <w:r>
+        <w:rPr>
+          <w:rFonts w:ascii="Times New Roman" w:hAnsi="Times New Roman" w:cs="Times New Roman"/>
+          <w:sz w:val="24"/>
+          <w:szCs w:val="24"/>
+        </w:rPr>
+        <w:lastRenderedPageBreak/>
+        <w:t xml:space="preserve">organização das colunas (exemplificada pelas figuras 6 e 7 do capítulo 2), </w:t>
+      </w:r>
+      <w:r>
+        <w:rPr>
+          <w:rFonts w:ascii="Times New Roman" w:hAnsi="Times New Roman" w:cs="Times New Roman"/>
+          <w:sz w:val="24"/>
+          <w:szCs w:val="24"/>
+        </w:rPr>
+        <w:t xml:space="preserve">ou for outro tipo de arquivo que não um levantamento radiométrico feito pelo </w:t>
+      </w:r>
+      <w:proofErr w:type="spellStart"/>
+      <w:proofErr w:type="gramStart"/>
+      <w:r>
+        <w:rPr>
+          <w:rFonts w:ascii="Times New Roman" w:hAnsi="Times New Roman" w:cs="Times New Roman"/>
+          <w:sz w:val="24"/>
+          <w:szCs w:val="24"/>
+        </w:rPr>
+        <w:t>SpiR</w:t>
+      </w:r>
+      <w:proofErr w:type="gramEnd"/>
+      <w:r>
+        <w:rPr>
+          <w:rFonts w:ascii="Times New Roman" w:hAnsi="Times New Roman" w:cs="Times New Roman"/>
+          <w:sz w:val="24"/>
+          <w:szCs w:val="24"/>
+        </w:rPr>
+        <w:t>-ID</w:t>
+      </w:r>
+      <w:proofErr w:type="spellEnd"/>
+      <w:r>
+        <w:rPr>
+          <w:rFonts w:ascii="Times New Roman" w:hAnsi="Times New Roman" w:cs="Times New Roman"/>
+          <w:sz w:val="24"/>
+          <w:szCs w:val="24"/>
+        </w:rPr>
+        <w:t xml:space="preserve">, </w:t>
+      </w:r>
+      <w:r>
+        <w:rPr>
+          <w:rFonts w:ascii="Times New Roman" w:hAnsi="Times New Roman" w:cs="Times New Roman"/>
+          <w:sz w:val="24"/>
+          <w:szCs w:val="24"/>
+        </w:rPr>
+        <w:t>será apresentada uma mensagem – exemplificada na figura x abaixo:</w:t>
+      </w:r>
+    </w:p>
+    <w:p>
+      <w:pPr>
+        <w:spacing w:after="0" w:line="360" w:lineRule="auto"/>
+        <w:jc w:val="both"/>
+        <w:rPr>
+          <w:rFonts w:ascii="Times New Roman" w:hAnsi="Times New Roman" w:cs="Times New Roman"/>
+          <w:sz w:val="24"/>
+          <w:szCs w:val="24"/>
+        </w:rPr>
+      </w:pPr>
+    </w:p>
+    <w:p>
+      <w:pPr>
+        <w:spacing w:after="0" w:line="360" w:lineRule="auto"/>
+        <w:jc w:val="center"/>
+        <w:rPr>
+          <w:rFonts w:ascii="Times New Roman" w:hAnsi="Times New Roman" w:cs="Times New Roman"/>
+          <w:sz w:val="24"/>
+          <w:szCs w:val="24"/>
+        </w:rPr>
+      </w:pPr>
+      <w:r>
+        <w:rPr>
+          <w:rFonts w:ascii="Times New Roman" w:hAnsi="Times New Roman" w:cs="Times New Roman"/>
+          <w:noProof/>
+          <w:sz w:val="24"/>
+          <w:szCs w:val="24"/>
+          <w:lang w:eastAsia="pt-BR"/>
+        </w:rPr>
+        <w:drawing>
+          <wp:inline distT="0" distB="0" distL="0" distR="0">
+            <wp:extent cx="5169803" cy="3600000"/>
+            <wp:effectExtent l="19050" t="19050" r="11797" b="19500"/>
+            <wp:docPr id="15" name="Imagem 14" descr="manual_pic5.PNG"/>
+            <wp:cNvGraphicFramePr>
+              <a:graphicFrameLocks xmlns:a="http://schemas.openxmlformats.org/drawingml/2006/main" noChangeAspect="1"/>
+            </wp:cNvGraphicFramePr>
+            <a:graphic xmlns:a="http://schemas.openxmlformats.org/drawingml/2006/main">
+              <a:graphicData uri="http://schemas.openxmlformats.org/drawingml/2006/picture">
+                <pic:pic xmlns:pic="http://schemas.openxmlformats.org/drawingml/2006/picture">
+                  <pic:nvPicPr>
+                    <pic:cNvPr id="0" name="manual_pic5.PNG"/>
+                    <pic:cNvPicPr/>
+                  </pic:nvPicPr>
+                  <pic:blipFill>
+                    <a:blip r:embed="rId21" cstate="print"/>
+                    <a:stretch>
+                      <a:fillRect/>
+                    </a:stretch>
+                  </pic:blipFill>
+                  <pic:spPr>
+                    <a:xfrm>
+                      <a:off x="0" y="0"/>
+                      <a:ext cx="5169803" cy="3600000"/>
+                    </a:xfrm>
+                    <a:prstGeom prst="rect">
+                      <a:avLst/>
+                    </a:prstGeom>
+                    <a:ln>
+                      <a:solidFill>
+                        <a:schemeClr val="tx1">
+                          <a:lumMod val="95000"/>
+                          <a:lumOff val="5000"/>
+                        </a:schemeClr>
+                      </a:solidFill>
+                    </a:ln>
+                  </pic:spPr>
+                </pic:pic>
+              </a:graphicData>
+            </a:graphic>
+          </wp:inline>
+        </w:drawing>
+      </w:r>
+    </w:p>
+    <w:p>
+      <w:pPr>
+        <w:spacing w:after="0" w:line="360" w:lineRule="auto"/>
+        <w:jc w:val="both"/>
+        <w:rPr>
+          <w:rFonts w:ascii="Times New Roman" w:hAnsi="Times New Roman" w:cs="Times New Roman"/>
+          <w:sz w:val="24"/>
+          <w:szCs w:val="24"/>
+        </w:rPr>
+      </w:pPr>
+    </w:p>
+    <w:p>
+      <w:pPr>
+        <w:spacing w:after="0" w:line="360" w:lineRule="auto"/>
+        <w:jc w:val="both"/>
+        <w:rPr>
+          <w:rFonts w:ascii="Times New Roman" w:hAnsi="Times New Roman" w:cs="Times New Roman"/>
+          <w:sz w:val="24"/>
+          <w:szCs w:val="24"/>
+        </w:rPr>
+      </w:pPr>
+      <w:r>
+        <w:rPr>
+          <w:rFonts w:ascii="Times New Roman" w:hAnsi="Times New Roman" w:cs="Times New Roman"/>
+          <w:sz w:val="24"/>
+          <w:szCs w:val="24"/>
+        </w:rPr>
+        <w:tab/>
+        <w:t>Caso o arquivo aberto esteja vazio, ou com alguma coluna faltando, a seguinte mensagem será apresentada ao usuário (figura x abaixo):</w:t>
+      </w:r>
+    </w:p>
+    <w:p>
+      <w:pPr>
+        <w:spacing w:after="0" w:line="360" w:lineRule="auto"/>
+        <w:jc w:val="both"/>
+        <w:rPr>
+          <w:rFonts w:ascii="Times New Roman" w:hAnsi="Times New Roman" w:cs="Times New Roman"/>
+          <w:sz w:val="24"/>
+          <w:szCs w:val="24"/>
+        </w:rPr>
+      </w:pPr>
+    </w:p>
+    <w:p>
+      <w:pPr>
+        <w:spacing w:after="0" w:line="360" w:lineRule="auto"/>
+        <w:jc w:val="center"/>
+        <w:rPr>
+          <w:rFonts w:ascii="Times New Roman" w:hAnsi="Times New Roman" w:cs="Times New Roman"/>
+          <w:sz w:val="24"/>
+          <w:szCs w:val="24"/>
+        </w:rPr>
+      </w:pPr>
+      <w:r>
+        <w:rPr>
+          <w:rFonts w:ascii="Times New Roman" w:hAnsi="Times New Roman" w:cs="Times New Roman"/>
+          <w:noProof/>
+          <w:sz w:val="24"/>
+          <w:szCs w:val="24"/>
+          <w:lang w:eastAsia="pt-BR"/>
+        </w:rPr>
+        <w:lastRenderedPageBreak/>
+        <w:drawing>
+          <wp:inline distT="0" distB="0" distL="0" distR="0">
+            <wp:extent cx="5169801" cy="3600000"/>
+            <wp:effectExtent l="19050" t="19050" r="11799" b="19500"/>
+            <wp:docPr id="16" name="Imagem 15" descr="manual_pic4.PNG"/>
+            <wp:cNvGraphicFramePr>
+              <a:graphicFrameLocks xmlns:a="http://schemas.openxmlformats.org/drawingml/2006/main" noChangeAspect="1"/>
+            </wp:cNvGraphicFramePr>
+            <a:graphic xmlns:a="http://schemas.openxmlformats.org/drawingml/2006/main">
+              <a:graphicData uri="http://schemas.openxmlformats.org/drawingml/2006/picture">
+                <pic:pic xmlns:pic="http://schemas.openxmlformats.org/drawingml/2006/picture">
+                  <pic:nvPicPr>
+                    <pic:cNvPr id="0" name="manual_pic4.PNG"/>
+                    <pic:cNvPicPr/>
+                  </pic:nvPicPr>
+                  <pic:blipFill>
+                    <a:blip r:embed="rId22" cstate="print"/>
+                    <a:stretch>
+                      <a:fillRect/>
+                    </a:stretch>
+                  </pic:blipFill>
+                  <pic:spPr>
+                    <a:xfrm>
+                      <a:off x="0" y="0"/>
+                      <a:ext cx="5169801" cy="3600000"/>
+                    </a:xfrm>
+                    <a:prstGeom prst="rect">
+                      <a:avLst/>
+                    </a:prstGeom>
+                    <a:ln>
+                      <a:solidFill>
+                        <a:schemeClr val="tx1">
+                          <a:lumMod val="95000"/>
+                          <a:lumOff val="5000"/>
+                        </a:schemeClr>
+                      </a:solidFill>
+                    </a:ln>
+                  </pic:spPr>
+                </pic:pic>
+              </a:graphicData>
+            </a:graphic>
+          </wp:inline>
+        </w:drawing>
+      </w:r>
+    </w:p>
+    <w:p>
+      <w:pPr>
+        <w:spacing w:after="0" w:line="360" w:lineRule="auto"/>
+        <w:jc w:val="both"/>
+        <w:rPr>
+          <w:rFonts w:ascii="Times New Roman" w:hAnsi="Times New Roman" w:cs="Times New Roman"/>
+          <w:sz w:val="24"/>
+          <w:szCs w:val="24"/>
+        </w:rPr>
+      </w:pPr>
+    </w:p>
+    <w:p>
+      <w:pPr>
+        <w:spacing w:after="0" w:line="360" w:lineRule="auto"/>
+        <w:jc w:val="both"/>
+        <w:rPr>
+          <w:rFonts w:ascii="Times New Roman" w:hAnsi="Times New Roman" w:cs="Times New Roman"/>
+          <w:sz w:val="24"/>
+          <w:szCs w:val="24"/>
+        </w:rPr>
+      </w:pPr>
+      <w:r>
+        <w:rPr>
+          <w:rFonts w:ascii="Times New Roman" w:hAnsi="Times New Roman" w:cs="Times New Roman"/>
+          <w:sz w:val="24"/>
+          <w:szCs w:val="24"/>
+        </w:rPr>
+        <w:tab/>
+        <w:t>Agora, caso o arquivo seja um levantamento radiométrico esperado, será apresentada a seguinte mensagem de sucesso ao usuário:</w:t>
+      </w:r>
+    </w:p>
+    <w:p>
+      <w:pPr>
+        <w:spacing w:after="0" w:line="360" w:lineRule="auto"/>
+        <w:jc w:val="both"/>
+        <w:rPr>
+          <w:rFonts w:ascii="Times New Roman" w:hAnsi="Times New Roman" w:cs="Times New Roman"/>
+          <w:sz w:val="24"/>
+          <w:szCs w:val="24"/>
+        </w:rPr>
+      </w:pPr>
+    </w:p>
+    <w:p>
+      <w:pPr>
+        <w:spacing w:after="0" w:line="360" w:lineRule="auto"/>
+        <w:jc w:val="center"/>
+        <w:rPr>
+          <w:rFonts w:ascii="Times New Roman" w:hAnsi="Times New Roman" w:cs="Times New Roman"/>
+          <w:sz w:val="24"/>
+          <w:szCs w:val="24"/>
+        </w:rPr>
+      </w:pPr>
+      <w:r>
+        <w:rPr>
+          <w:rFonts w:ascii="Times New Roman" w:hAnsi="Times New Roman" w:cs="Times New Roman"/>
+          <w:noProof/>
+          <w:sz w:val="24"/>
+          <w:szCs w:val="24"/>
+          <w:lang w:eastAsia="pt-BR"/>
+        </w:rPr>
+        <w:drawing>
+          <wp:inline distT="0" distB="0" distL="0" distR="0">
+            <wp:extent cx="5169801" cy="3600000"/>
+            <wp:effectExtent l="19050" t="19050" r="11799" b="19500"/>
+            <wp:docPr id="17" name="Imagem 16" descr="manual_pic6.PNG"/>
+            <wp:cNvGraphicFramePr>
+              <a:graphicFrameLocks xmlns:a="http://schemas.openxmlformats.org/drawingml/2006/main" noChangeAspect="1"/>
+            </wp:cNvGraphicFramePr>
+            <a:graphic xmlns:a="http://schemas.openxmlformats.org/drawingml/2006/main">
+              <a:graphicData uri="http://schemas.openxmlformats.org/drawingml/2006/picture">
+                <pic:pic xmlns:pic="http://schemas.openxmlformats.org/drawingml/2006/picture">
+                  <pic:nvPicPr>
+                    <pic:cNvPr id="0" name="manual_pic6.PNG"/>
+                    <pic:cNvPicPr/>
+                  </pic:nvPicPr>
+                  <pic:blipFill>
+                    <a:blip r:embed="rId23" cstate="print"/>
+                    <a:stretch>
+                      <a:fillRect/>
+                    </a:stretch>
+                  </pic:blipFill>
+                  <pic:spPr>
+                    <a:xfrm>
+                      <a:off x="0" y="0"/>
+                      <a:ext cx="5169801" cy="3600000"/>
+                    </a:xfrm>
+                    <a:prstGeom prst="rect">
+                      <a:avLst/>
+                    </a:prstGeom>
+                    <a:ln>
+                      <a:solidFill>
+                        <a:schemeClr val="tx1">
+                          <a:lumMod val="95000"/>
+                          <a:lumOff val="5000"/>
+                        </a:schemeClr>
+                      </a:solidFill>
+                    </a:ln>
+                  </pic:spPr>
+                </pic:pic>
+              </a:graphicData>
+            </a:graphic>
+          </wp:inline>
+        </w:drawing>
+      </w:r>
+    </w:p>
+    <w:p>
+      <w:pPr>
+        <w:spacing w:after="0" w:line="360" w:lineRule="auto"/>
+        <w:jc w:val="both"/>
+        <w:rPr>
+          <w:rFonts w:ascii="Times New Roman" w:hAnsi="Times New Roman" w:cs="Times New Roman"/>
+          <w:sz w:val="24"/>
+          <w:szCs w:val="24"/>
+        </w:rPr>
+      </w:pPr>
+    </w:p>
+    <w:p>
+      <w:pPr>
+        <w:spacing w:after="0" w:line="360" w:lineRule="auto"/>
+        <w:jc w:val="both"/>
+        <w:rPr>
+          <w:rFonts w:ascii="Times New Roman" w:hAnsi="Times New Roman" w:cs="Times New Roman"/>
+          <w:sz w:val="24"/>
+          <w:szCs w:val="24"/>
+        </w:rPr>
+      </w:pPr>
+      <w:r>
+        <w:rPr>
+          <w:rFonts w:ascii="Times New Roman" w:hAnsi="Times New Roman" w:cs="Times New Roman"/>
+          <w:sz w:val="24"/>
+          <w:szCs w:val="24"/>
+        </w:rPr>
+        <w:lastRenderedPageBreak/>
+        <w:tab/>
+        <w:t xml:space="preserve">Ainda, se o arquivo já </w:t>
+      </w:r>
+      <w:r>
+        <w:rPr>
+          <w:rFonts w:ascii="Times New Roman" w:hAnsi="Times New Roman" w:cs="Times New Roman"/>
+          <w:sz w:val="24"/>
+          <w:szCs w:val="24"/>
+        </w:rPr>
+        <w:t xml:space="preserve">foi </w:t>
+      </w:r>
+      <w:r>
+        <w:rPr>
+          <w:rFonts w:ascii="Times New Roman" w:hAnsi="Times New Roman" w:cs="Times New Roman"/>
+          <w:sz w:val="24"/>
+          <w:szCs w:val="24"/>
+        </w:rPr>
+        <w:t xml:space="preserve">lido em alguma operação anterior, e seus dados tenham sido enviados para a base de dados do </w:t>
+      </w:r>
+      <w:proofErr w:type="spellStart"/>
+      <w:r>
+        <w:rPr>
+          <w:rFonts w:ascii="Times New Roman" w:hAnsi="Times New Roman" w:cs="Times New Roman"/>
+          <w:sz w:val="24"/>
+          <w:szCs w:val="24"/>
+        </w:rPr>
+        <w:t>Firebase</w:t>
+      </w:r>
+      <w:proofErr w:type="spellEnd"/>
+      <w:r>
+        <w:rPr>
+          <w:rFonts w:ascii="Times New Roman" w:hAnsi="Times New Roman" w:cs="Times New Roman"/>
+          <w:sz w:val="24"/>
+          <w:szCs w:val="24"/>
+        </w:rPr>
+        <w:t xml:space="preserve">, </w:t>
+      </w:r>
+      <w:r>
+        <w:rPr>
+          <w:rFonts w:ascii="Times New Roman" w:hAnsi="Times New Roman" w:cs="Times New Roman"/>
+          <w:sz w:val="24"/>
+          <w:szCs w:val="24"/>
+        </w:rPr>
+        <w:t xml:space="preserve">será apresentada outra mensagem informando que a leitura </w:t>
+      </w:r>
+      <w:r>
+        <w:rPr>
+          <w:rFonts w:ascii="Times New Roman" w:hAnsi="Times New Roman" w:cs="Times New Roman"/>
+          <w:sz w:val="24"/>
+          <w:szCs w:val="24"/>
+        </w:rPr>
+        <w:t>já foi realizada</w:t>
+      </w:r>
+      <w:r>
+        <w:rPr>
+          <w:rFonts w:ascii="Times New Roman" w:hAnsi="Times New Roman" w:cs="Times New Roman"/>
+          <w:sz w:val="24"/>
+          <w:szCs w:val="24"/>
+        </w:rPr>
+        <w:t>:</w:t>
+      </w:r>
+    </w:p>
+    <w:p>
+      <w:pPr>
+        <w:spacing w:after="0" w:line="360" w:lineRule="auto"/>
+        <w:jc w:val="both"/>
+        <w:rPr>
+          <w:rFonts w:ascii="Times New Roman" w:hAnsi="Times New Roman" w:cs="Times New Roman"/>
+          <w:sz w:val="24"/>
+          <w:szCs w:val="24"/>
+        </w:rPr>
+      </w:pPr>
+    </w:p>
+    <w:p>
+      <w:pPr>
+        <w:spacing w:after="0" w:line="360" w:lineRule="auto"/>
+        <w:jc w:val="center"/>
+        <w:rPr>
+          <w:rFonts w:ascii="Times New Roman" w:hAnsi="Times New Roman" w:cs="Times New Roman"/>
+          <w:sz w:val="24"/>
+          <w:szCs w:val="24"/>
+        </w:rPr>
+      </w:pPr>
+      <w:r>
+        <w:rPr>
+          <w:rFonts w:ascii="Times New Roman" w:hAnsi="Times New Roman" w:cs="Times New Roman"/>
+          <w:noProof/>
+          <w:sz w:val="24"/>
+          <w:szCs w:val="24"/>
+          <w:lang w:eastAsia="pt-BR"/>
+        </w:rPr>
+        <w:drawing>
+          <wp:inline distT="0" distB="0" distL="0" distR="0">
+            <wp:extent cx="5169803" cy="3600000"/>
+            <wp:effectExtent l="19050" t="19050" r="11797" b="19500"/>
+            <wp:docPr id="18" name="Imagem 17" descr="manual_pic7.PNG"/>
+            <wp:cNvGraphicFramePr>
+              <a:graphicFrameLocks xmlns:a="http://schemas.openxmlformats.org/drawingml/2006/main" noChangeAspect="1"/>
+            </wp:cNvGraphicFramePr>
+            <a:graphic xmlns:a="http://schemas.openxmlformats.org/drawingml/2006/main">
+              <a:graphicData uri="http://schemas.openxmlformats.org/drawingml/2006/picture">
+                <pic:pic xmlns:pic="http://schemas.openxmlformats.org/drawingml/2006/picture">
+                  <pic:nvPicPr>
+                    <pic:cNvPr id="0" name="manual_pic7.PNG"/>
+                    <pic:cNvPicPr/>
+                  </pic:nvPicPr>
+                  <pic:blipFill>
+                    <a:blip r:embed="rId24" cstate="print"/>
+                    <a:stretch>
+                      <a:fillRect/>
+                    </a:stretch>
+                  </pic:blipFill>
+                  <pic:spPr>
+                    <a:xfrm>
+                      <a:off x="0" y="0"/>
+                      <a:ext cx="5169803" cy="3600000"/>
+                    </a:xfrm>
+                    <a:prstGeom prst="rect">
+                      <a:avLst/>
+                    </a:prstGeom>
+                    <a:ln>
+                      <a:solidFill>
+                        <a:schemeClr val="tx1">
+                          <a:lumMod val="95000"/>
+                          <a:lumOff val="5000"/>
+                        </a:schemeClr>
+                      </a:solidFill>
+                    </a:ln>
+                  </pic:spPr>
+                </pic:pic>
+              </a:graphicData>
+            </a:graphic>
+          </wp:inline>
+        </w:drawing>
+      </w:r>
+    </w:p>
+    <w:p>
+      <w:pPr>
+        <w:spacing w:after="0" w:line="360" w:lineRule="auto"/>
+        <w:jc w:val="both"/>
+        <w:rPr>
+          <w:rFonts w:ascii="Times New Roman" w:hAnsi="Times New Roman" w:cs="Times New Roman"/>
+          <w:sz w:val="24"/>
+          <w:szCs w:val="24"/>
+        </w:rPr>
+      </w:pPr>
+    </w:p>
+    <w:p>
+      <w:pPr>
+        <w:spacing w:after="0" w:line="360" w:lineRule="auto"/>
+        <w:jc w:val="both"/>
+        <w:rPr>
+          <w:rFonts w:ascii="Times New Roman" w:hAnsi="Times New Roman" w:cs="Times New Roman"/>
+          <w:sz w:val="24"/>
+          <w:szCs w:val="24"/>
+        </w:rPr>
+      </w:pPr>
+      <w:r>
+        <w:rPr>
+          <w:rFonts w:ascii="Times New Roman" w:hAnsi="Times New Roman" w:cs="Times New Roman"/>
+          <w:sz w:val="24"/>
+          <w:szCs w:val="24"/>
+        </w:rPr>
+        <w:tab/>
+        <w:t xml:space="preserve">Após a mensagem de sucesso, o usuário deve clicar em “Calcular ERR” (ficará disponível apenas após a abertura </w:t>
+      </w:r>
+      <w:r>
+        <w:rPr>
+          <w:rFonts w:ascii="Times New Roman" w:hAnsi="Times New Roman" w:cs="Times New Roman"/>
+          <w:sz w:val="24"/>
+          <w:szCs w:val="24"/>
+        </w:rPr>
+        <w:t>com sucesso do arquivo</w:t>
+      </w:r>
+      <w:r>
+        <w:rPr>
+          <w:rFonts w:ascii="Times New Roman" w:hAnsi="Times New Roman" w:cs="Times New Roman"/>
+          <w:sz w:val="24"/>
+          <w:szCs w:val="24"/>
+        </w:rPr>
+        <w:t>), o qual irá preencher os campos de data de leitura e de ERR/</w:t>
+      </w:r>
+      <w:proofErr w:type="spellStart"/>
+      <w:r>
+        <w:rPr>
+          <w:rFonts w:ascii="Times New Roman" w:hAnsi="Times New Roman" w:cs="Times New Roman"/>
+          <w:sz w:val="24"/>
+          <w:szCs w:val="24"/>
+        </w:rPr>
+        <w:t>Sv</w:t>
+      </w:r>
+      <w:proofErr w:type="spellEnd"/>
+      <w:r>
+        <w:rPr>
+          <w:rFonts w:ascii="Times New Roman" w:hAnsi="Times New Roman" w:cs="Times New Roman"/>
+          <w:sz w:val="24"/>
+          <w:szCs w:val="24"/>
+        </w:rPr>
+        <w:t xml:space="preserve">. Logo em seguida, será exibida outra mensagem ao usuário perguntando se deseja visualizar os resultados dos cálculos. A figura x apresenta a mensagem </w:t>
+      </w:r>
+      <w:r>
+        <w:rPr>
+          <w:rFonts w:ascii="Times New Roman" w:hAnsi="Times New Roman" w:cs="Times New Roman"/>
+          <w:sz w:val="24"/>
+          <w:szCs w:val="24"/>
+        </w:rPr>
+        <w:t>questionando a</w:t>
+      </w:r>
+      <w:r>
+        <w:rPr>
+          <w:rFonts w:ascii="Times New Roman" w:hAnsi="Times New Roman" w:cs="Times New Roman"/>
+          <w:sz w:val="24"/>
+          <w:szCs w:val="24"/>
+        </w:rPr>
+        <w:t xml:space="preserve"> visualização dos dados:</w:t>
+      </w:r>
+    </w:p>
+    <w:p>
+      <w:pPr>
+        <w:spacing w:after="0" w:line="360" w:lineRule="auto"/>
+        <w:jc w:val="both"/>
+        <w:rPr>
+          <w:rFonts w:ascii="Times New Roman" w:hAnsi="Times New Roman" w:cs="Times New Roman"/>
+          <w:sz w:val="24"/>
+          <w:szCs w:val="24"/>
+        </w:rPr>
+      </w:pPr>
+    </w:p>
+    <w:p>
+      <w:pPr>
+        <w:spacing w:after="0" w:line="360" w:lineRule="auto"/>
+        <w:jc w:val="center"/>
+        <w:rPr>
+          <w:rFonts w:ascii="Times New Roman" w:hAnsi="Times New Roman" w:cs="Times New Roman"/>
+          <w:sz w:val="24"/>
+          <w:szCs w:val="24"/>
+        </w:rPr>
+      </w:pPr>
+      <w:r>
+        <w:rPr>
+          <w:rFonts w:ascii="Times New Roman" w:hAnsi="Times New Roman" w:cs="Times New Roman"/>
+          <w:noProof/>
+          <w:sz w:val="24"/>
+          <w:szCs w:val="24"/>
+          <w:lang w:eastAsia="pt-BR"/>
+        </w:rPr>
+        <w:lastRenderedPageBreak/>
+        <w:drawing>
+          <wp:inline distT="0" distB="0" distL="0" distR="0">
+            <wp:extent cx="5169801" cy="3600000"/>
+            <wp:effectExtent l="19050" t="19050" r="11799" b="19500"/>
+            <wp:docPr id="19" name="Imagem 18" descr="manual_pic8.PNG"/>
+            <wp:cNvGraphicFramePr>
+              <a:graphicFrameLocks xmlns:a="http://schemas.openxmlformats.org/drawingml/2006/main" noChangeAspect="1"/>
+            </wp:cNvGraphicFramePr>
+            <a:graphic xmlns:a="http://schemas.openxmlformats.org/drawingml/2006/main">
+              <a:graphicData uri="http://schemas.openxmlformats.org/drawingml/2006/picture">
+                <pic:pic xmlns:pic="http://schemas.openxmlformats.org/drawingml/2006/picture">
+                  <pic:nvPicPr>
+                    <pic:cNvPr id="0" name="manual_pic8.PNG"/>
+                    <pic:cNvPicPr/>
+                  </pic:nvPicPr>
+                  <pic:blipFill>
+                    <a:blip r:embed="rId25" cstate="print"/>
+                    <a:stretch>
+                      <a:fillRect/>
+                    </a:stretch>
+                  </pic:blipFill>
+                  <pic:spPr>
+                    <a:xfrm>
+                      <a:off x="0" y="0"/>
+                      <a:ext cx="5169801" cy="3600000"/>
+                    </a:xfrm>
+                    <a:prstGeom prst="rect">
+                      <a:avLst/>
+                    </a:prstGeom>
+                    <a:ln>
+                      <a:solidFill>
+                        <a:schemeClr val="tx1">
+                          <a:lumMod val="95000"/>
+                          <a:lumOff val="5000"/>
+                        </a:schemeClr>
+                      </a:solidFill>
+                    </a:ln>
+                  </pic:spPr>
+                </pic:pic>
+              </a:graphicData>
+            </a:graphic>
+          </wp:inline>
+        </w:drawing>
+      </w:r>
+    </w:p>
+    <w:p>
+      <w:pPr>
+        <w:spacing w:after="0" w:line="360" w:lineRule="auto"/>
+        <w:jc w:val="both"/>
+        <w:rPr>
+          <w:rFonts w:ascii="Times New Roman" w:hAnsi="Times New Roman" w:cs="Times New Roman"/>
+          <w:sz w:val="24"/>
+          <w:szCs w:val="24"/>
+        </w:rPr>
+      </w:pPr>
+    </w:p>
+    <w:p>
+      <w:pPr>
+        <w:spacing w:after="0" w:line="360" w:lineRule="auto"/>
+        <w:jc w:val="both"/>
+        <w:rPr>
+          <w:rFonts w:ascii="Times New Roman" w:hAnsi="Times New Roman" w:cs="Times New Roman"/>
+          <w:sz w:val="24"/>
+          <w:szCs w:val="24"/>
+        </w:rPr>
+      </w:pPr>
+      <w:r>
+        <w:rPr>
+          <w:rFonts w:ascii="Times New Roman" w:hAnsi="Times New Roman" w:cs="Times New Roman"/>
+          <w:sz w:val="24"/>
+          <w:szCs w:val="24"/>
+        </w:rPr>
+        <w:tab/>
+        <w:t>Se o usuário clicar no botão “</w:t>
+      </w:r>
+      <w:proofErr w:type="spellStart"/>
+      <w:r>
+        <w:rPr>
+          <w:rFonts w:ascii="Times New Roman" w:hAnsi="Times New Roman" w:cs="Times New Roman"/>
+          <w:i/>
+          <w:sz w:val="24"/>
+          <w:szCs w:val="24"/>
+        </w:rPr>
+        <w:t>Cancel</w:t>
+      </w:r>
+      <w:proofErr w:type="spellEnd"/>
+      <w:r>
+        <w:rPr>
+          <w:rFonts w:ascii="Times New Roman" w:hAnsi="Times New Roman" w:cs="Times New Roman"/>
+          <w:sz w:val="24"/>
+          <w:szCs w:val="24"/>
+        </w:rPr>
+        <w:t>”</w:t>
+      </w:r>
+      <w:r>
+        <w:rPr>
+          <w:rFonts w:ascii="Times New Roman" w:hAnsi="Times New Roman" w:cs="Times New Roman"/>
+          <w:sz w:val="24"/>
+          <w:szCs w:val="24"/>
+        </w:rPr>
+        <w:t xml:space="preserve">, </w:t>
+      </w:r>
+      <w:r>
+        <w:rPr>
+          <w:rFonts w:ascii="Times New Roman" w:hAnsi="Times New Roman" w:cs="Times New Roman"/>
+          <w:sz w:val="24"/>
+          <w:szCs w:val="24"/>
+        </w:rPr>
+        <w:t>os campos de visualização das doses absorvidas e equivalentes, e do gráfico da aba “Resultado” ficarão indisponíveis para visualização, sendo permitido ao usuário utilizar apenas as opções “Enviar Dados” (quando disponível) e “Gravar Dados”. Assim, caso o usuário queira posteriormente visualizar os resultados, será necessário escolher a opção “Resultados” em “Exibir”, fixado no canto superior direito da aplicação.</w:t>
+      </w:r>
+    </w:p>
+    <w:p>
+      <w:pPr>
+        <w:spacing w:after="0" w:line="360" w:lineRule="auto"/>
+        <w:jc w:val="both"/>
+        <w:rPr>
+          <w:rFonts w:ascii="Times New Roman" w:hAnsi="Times New Roman" w:cs="Times New Roman"/>
+          <w:sz w:val="24"/>
+          <w:szCs w:val="24"/>
+        </w:rPr>
+      </w:pPr>
+    </w:p>
+    <w:p>
+      <w:pPr>
+        <w:pStyle w:val="Ttulo3"/>
+        <w:spacing w:before="0" w:line="360" w:lineRule="auto"/>
+        <w:rPr>
+          <w:rFonts w:ascii="Times New Roman" w:hAnsi="Times New Roman" w:cs="Times New Roman"/>
+          <w:color w:val="auto"/>
+          <w:sz w:val="24"/>
+          <w:szCs w:val="24"/>
+        </w:rPr>
+      </w:pPr>
+      <w:r>
+        <w:rPr>
+          <w:rFonts w:ascii="Times New Roman" w:hAnsi="Times New Roman" w:cs="Times New Roman"/>
+          <w:color w:val="auto"/>
+          <w:sz w:val="24"/>
+          <w:szCs w:val="24"/>
+        </w:rPr>
+        <w:t>4.1.2</w:t>
+      </w:r>
+      <w:r>
+        <w:rPr>
+          <w:rFonts w:ascii="Times New Roman" w:hAnsi="Times New Roman" w:cs="Times New Roman"/>
+          <w:color w:val="auto"/>
+          <w:sz w:val="24"/>
+          <w:szCs w:val="24"/>
+        </w:rPr>
+        <w:tab/>
+      </w:r>
+      <w:r>
+        <w:rPr>
+          <w:rFonts w:ascii="Times New Roman" w:hAnsi="Times New Roman" w:cs="Times New Roman"/>
+          <w:color w:val="auto"/>
+          <w:sz w:val="24"/>
+          <w:szCs w:val="24"/>
+        </w:rPr>
+        <w:t>Tela Resultado</w:t>
+      </w:r>
+    </w:p>
+    <w:p>
+      <w:pPr>
+        <w:spacing w:after="0" w:line="360" w:lineRule="auto"/>
+        <w:jc w:val="both"/>
+        <w:rPr>
+          <w:rFonts w:ascii="Times New Roman" w:hAnsi="Times New Roman" w:cs="Times New Roman"/>
+          <w:sz w:val="24"/>
+          <w:szCs w:val="24"/>
+        </w:rPr>
+      </w:pPr>
+    </w:p>
+    <w:p>
+      <w:pPr>
+        <w:spacing w:after="0" w:line="360" w:lineRule="auto"/>
+        <w:jc w:val="both"/>
+        <w:rPr>
+          <w:rFonts w:ascii="Times New Roman" w:hAnsi="Times New Roman" w:cs="Times New Roman"/>
+          <w:sz w:val="24"/>
+          <w:szCs w:val="24"/>
+        </w:rPr>
+      </w:pPr>
+      <w:r>
+        <w:rPr>
+          <w:rFonts w:ascii="Times New Roman" w:hAnsi="Times New Roman" w:cs="Times New Roman"/>
+          <w:sz w:val="24"/>
+          <w:szCs w:val="24"/>
+        </w:rPr>
+        <w:tab/>
+        <w:t>Caso a escolha do usuário seja positiva</w:t>
+      </w:r>
+      <w:r>
+        <w:rPr>
+          <w:rFonts w:ascii="Times New Roman" w:hAnsi="Times New Roman" w:cs="Times New Roman"/>
+          <w:sz w:val="24"/>
+          <w:szCs w:val="24"/>
+        </w:rPr>
+        <w:t xml:space="preserve"> (clique no botão “</w:t>
+      </w:r>
+      <w:r>
+        <w:rPr>
+          <w:rFonts w:ascii="Times New Roman" w:hAnsi="Times New Roman" w:cs="Times New Roman"/>
+          <w:i/>
+          <w:sz w:val="24"/>
+          <w:szCs w:val="24"/>
+        </w:rPr>
+        <w:t>OK</w:t>
+      </w:r>
+      <w:r>
+        <w:rPr>
+          <w:rFonts w:ascii="Times New Roman" w:hAnsi="Times New Roman" w:cs="Times New Roman"/>
+          <w:sz w:val="24"/>
+          <w:szCs w:val="24"/>
+        </w:rPr>
+        <w:t>”</w:t>
+      </w:r>
+      <w:r>
+        <w:rPr>
+          <w:rFonts w:ascii="Times New Roman" w:hAnsi="Times New Roman" w:cs="Times New Roman"/>
+          <w:sz w:val="24"/>
+          <w:szCs w:val="24"/>
+        </w:rPr>
+        <w:t xml:space="preserve"> da mensagem para visualizar os resultados – exemplificada na figura x</w:t>
+      </w:r>
+      <w:r>
+        <w:rPr>
+          <w:rFonts w:ascii="Times New Roman" w:hAnsi="Times New Roman" w:cs="Times New Roman"/>
+          <w:sz w:val="24"/>
+          <w:szCs w:val="24"/>
+        </w:rPr>
+        <w:t>)</w:t>
+      </w:r>
+      <w:r>
+        <w:rPr>
+          <w:rFonts w:ascii="Times New Roman" w:hAnsi="Times New Roman" w:cs="Times New Roman"/>
+          <w:sz w:val="24"/>
+          <w:szCs w:val="24"/>
+        </w:rPr>
+        <w:t>, os resultados serão exibidos normalmente com a ativação da aba “Resultado”. As figuras x e x exemplificam o processo de exibição dos resultados.</w:t>
+      </w:r>
+    </w:p>
+    <w:p>
+      <w:pPr>
+        <w:spacing w:after="0" w:line="360" w:lineRule="auto"/>
+        <w:jc w:val="both"/>
+        <w:rPr>
+          <w:rFonts w:ascii="Times New Roman" w:hAnsi="Times New Roman" w:cs="Times New Roman"/>
+          <w:sz w:val="24"/>
+          <w:szCs w:val="24"/>
+        </w:rPr>
+      </w:pPr>
+    </w:p>
+    <w:p>
+      <w:pPr>
+        <w:spacing w:after="0" w:line="360" w:lineRule="auto"/>
+        <w:jc w:val="center"/>
+        <w:rPr>
+          <w:rFonts w:ascii="Times New Roman" w:hAnsi="Times New Roman" w:cs="Times New Roman"/>
+          <w:sz w:val="24"/>
+          <w:szCs w:val="24"/>
+          <w:u w:val="single"/>
+        </w:rPr>
+      </w:pPr>
+      <w:r>
+        <w:rPr>
+          <w:rFonts w:ascii="Times New Roman" w:hAnsi="Times New Roman" w:cs="Times New Roman"/>
+          <w:noProof/>
+          <w:sz w:val="24"/>
+          <w:szCs w:val="24"/>
+          <w:lang w:eastAsia="pt-BR"/>
+        </w:rPr>
+        <w:lastRenderedPageBreak/>
+        <w:drawing>
+          <wp:inline distT="0" distB="0" distL="0" distR="0">
+            <wp:extent cx="4652133" cy="3600000"/>
+            <wp:effectExtent l="19050" t="19050" r="15117" b="19500"/>
+            <wp:docPr id="20" name="Imagem 19" descr="manual_pic8.5.PNG"/>
+            <wp:cNvGraphicFramePr>
+              <a:graphicFrameLocks xmlns:a="http://schemas.openxmlformats.org/drawingml/2006/main" noChangeAspect="1"/>
+            </wp:cNvGraphicFramePr>
+            <a:graphic xmlns:a="http://schemas.openxmlformats.org/drawingml/2006/main">
+              <a:graphicData uri="http://schemas.openxmlformats.org/drawingml/2006/picture">
+                <pic:pic xmlns:pic="http://schemas.openxmlformats.org/drawingml/2006/picture">
+                  <pic:nvPicPr>
+                    <pic:cNvPr id="0" name="manual_pic8.5.PNG"/>
+                    <pic:cNvPicPr/>
+                  </pic:nvPicPr>
+                  <pic:blipFill>
+                    <a:blip r:embed="rId26" cstate="print"/>
+                    <a:stretch>
+                      <a:fillRect/>
+                    </a:stretch>
+                  </pic:blipFill>
+                  <pic:spPr>
+                    <a:xfrm>
+                      <a:off x="0" y="0"/>
+                      <a:ext cx="4652133" cy="3600000"/>
+                    </a:xfrm>
+                    <a:prstGeom prst="rect">
+                      <a:avLst/>
+                    </a:prstGeom>
+                    <a:ln>
+                      <a:solidFill>
+                        <a:schemeClr val="tx1">
+                          <a:lumMod val="95000"/>
+                          <a:lumOff val="5000"/>
+                        </a:schemeClr>
+                      </a:solidFill>
+                    </a:ln>
+                  </pic:spPr>
+                </pic:pic>
+              </a:graphicData>
+            </a:graphic>
+          </wp:inline>
+        </w:drawing>
+      </w:r>
+    </w:p>
+    <w:p>
+      <w:pPr>
+        <w:spacing w:after="0" w:line="360" w:lineRule="auto"/>
+        <w:jc w:val="both"/>
+        <w:rPr>
+          <w:rFonts w:ascii="Times New Roman" w:hAnsi="Times New Roman" w:cs="Times New Roman"/>
+          <w:sz w:val="24"/>
+          <w:szCs w:val="24"/>
+          <w:u w:val="single"/>
+        </w:rPr>
+      </w:pPr>
+    </w:p>
+    <w:p>
+      <w:pPr>
+        <w:spacing w:after="0" w:line="360" w:lineRule="auto"/>
+        <w:jc w:val="center"/>
+        <w:rPr>
+          <w:rFonts w:ascii="Times New Roman" w:hAnsi="Times New Roman" w:cs="Times New Roman"/>
+          <w:sz w:val="24"/>
+          <w:szCs w:val="24"/>
+          <w:u w:val="single"/>
+        </w:rPr>
+      </w:pPr>
+      <w:r>
+        <w:rPr>
+          <w:rFonts w:ascii="Times New Roman" w:hAnsi="Times New Roman" w:cs="Times New Roman"/>
+          <w:noProof/>
+          <w:sz w:val="24"/>
+          <w:szCs w:val="24"/>
+          <w:lang w:eastAsia="pt-BR"/>
+        </w:rPr>
+        <w:drawing>
+          <wp:inline distT="0" distB="0" distL="0" distR="0">
+            <wp:extent cx="4652131" cy="3600000"/>
+            <wp:effectExtent l="19050" t="19050" r="15119" b="19500"/>
+            <wp:docPr id="21" name="Imagem 20" descr="manual_pic9.PNG"/>
+            <wp:cNvGraphicFramePr>
+              <a:graphicFrameLocks xmlns:a="http://schemas.openxmlformats.org/drawingml/2006/main" noChangeAspect="1"/>
+            </wp:cNvGraphicFramePr>
+            <a:graphic xmlns:a="http://schemas.openxmlformats.org/drawingml/2006/main">
+              <a:graphicData uri="http://schemas.openxmlformats.org/drawingml/2006/picture">
+                <pic:pic xmlns:pic="http://schemas.openxmlformats.org/drawingml/2006/picture">
+                  <pic:nvPicPr>
+                    <pic:cNvPr id="0" name="manual_pic9.PNG"/>
+                    <pic:cNvPicPr/>
+                  </pic:nvPicPr>
+                  <pic:blipFill>
+                    <a:blip r:embed="rId27" cstate="print"/>
+                    <a:stretch>
+                      <a:fillRect/>
+                    </a:stretch>
+                  </pic:blipFill>
+                  <pic:spPr>
+                    <a:xfrm>
+                      <a:off x="0" y="0"/>
+                      <a:ext cx="4652131" cy="3600000"/>
+                    </a:xfrm>
+                    <a:prstGeom prst="rect">
+                      <a:avLst/>
+                    </a:prstGeom>
+                    <a:ln>
+                      <a:solidFill>
+                        <a:schemeClr val="tx1">
+                          <a:lumMod val="95000"/>
+                          <a:lumOff val="5000"/>
+                        </a:schemeClr>
+                      </a:solidFill>
+                    </a:ln>
+                  </pic:spPr>
+                </pic:pic>
+              </a:graphicData>
+            </a:graphic>
+          </wp:inline>
+        </w:drawing>
+      </w:r>
+    </w:p>
+    <w:p>
+      <w:pPr>
+        <w:spacing w:after="0" w:line="360" w:lineRule="auto"/>
+        <w:jc w:val="both"/>
+        <w:rPr>
+          <w:rFonts w:ascii="Times New Roman" w:hAnsi="Times New Roman" w:cs="Times New Roman"/>
+          <w:sz w:val="24"/>
+          <w:szCs w:val="24"/>
+          <w:u w:val="single"/>
+        </w:rPr>
+      </w:pPr>
+    </w:p>
+    <w:p>
+      <w:pPr>
+        <w:spacing w:after="0" w:line="360" w:lineRule="auto"/>
+        <w:jc w:val="both"/>
+        <w:rPr>
+          <w:rFonts w:ascii="Times New Roman" w:hAnsi="Times New Roman" w:cs="Times New Roman"/>
+          <w:sz w:val="24"/>
+          <w:szCs w:val="24"/>
+        </w:rPr>
+      </w:pPr>
+      <w:r>
+        <w:rPr>
+          <w:rFonts w:ascii="Times New Roman" w:hAnsi="Times New Roman" w:cs="Times New Roman"/>
+          <w:sz w:val="24"/>
+          <w:szCs w:val="24"/>
+        </w:rPr>
+        <w:tab/>
+        <w:t>Ainda na aba de resultados, é possível enviar as estimativas de ERR/</w:t>
+      </w:r>
+      <w:proofErr w:type="spellStart"/>
+      <w:r>
+        <w:rPr>
+          <w:rFonts w:ascii="Times New Roman" w:hAnsi="Times New Roman" w:cs="Times New Roman"/>
+          <w:sz w:val="24"/>
+          <w:szCs w:val="24"/>
+        </w:rPr>
+        <w:t>Sv</w:t>
+      </w:r>
+      <w:proofErr w:type="spellEnd"/>
+      <w:r>
+        <w:rPr>
+          <w:rFonts w:ascii="Times New Roman" w:hAnsi="Times New Roman" w:cs="Times New Roman"/>
+          <w:sz w:val="24"/>
+          <w:szCs w:val="24"/>
+        </w:rPr>
+        <w:t xml:space="preserve"> para a base de dados </w:t>
+      </w:r>
+      <w:r>
+        <w:rPr>
+          <w:rFonts w:ascii="Times New Roman" w:hAnsi="Times New Roman" w:cs="Times New Roman"/>
+          <w:i/>
+          <w:sz w:val="24"/>
+          <w:szCs w:val="24"/>
+        </w:rPr>
+        <w:t>online</w:t>
+      </w:r>
+      <w:r>
+        <w:rPr>
+          <w:rFonts w:ascii="Times New Roman" w:hAnsi="Times New Roman" w:cs="Times New Roman"/>
+          <w:i/>
+          <w:sz w:val="24"/>
+          <w:szCs w:val="24"/>
+        </w:rPr>
+        <w:t xml:space="preserve"> </w:t>
+      </w:r>
+      <w:r>
+        <w:rPr>
+          <w:rFonts w:ascii="Times New Roman" w:hAnsi="Times New Roman" w:cs="Times New Roman"/>
+          <w:sz w:val="24"/>
+          <w:szCs w:val="24"/>
+        </w:rPr>
+        <w:t xml:space="preserve">do </w:t>
+      </w:r>
+      <w:proofErr w:type="spellStart"/>
+      <w:r>
+        <w:rPr>
+          <w:rFonts w:ascii="Times New Roman" w:hAnsi="Times New Roman" w:cs="Times New Roman"/>
+          <w:sz w:val="24"/>
+          <w:szCs w:val="24"/>
+        </w:rPr>
+        <w:t>Firebase</w:t>
+      </w:r>
+      <w:proofErr w:type="spellEnd"/>
+      <w:r>
+        <w:rPr>
+          <w:rFonts w:ascii="Times New Roman" w:hAnsi="Times New Roman" w:cs="Times New Roman"/>
+          <w:sz w:val="24"/>
+          <w:szCs w:val="24"/>
+        </w:rPr>
+        <w:t xml:space="preserve">, opção que estará disponível ou não, de acordo com o arquivo de </w:t>
+      </w:r>
+      <w:r>
+        <w:rPr>
+          <w:rFonts w:ascii="Times New Roman" w:hAnsi="Times New Roman" w:cs="Times New Roman"/>
+          <w:sz w:val="24"/>
+          <w:szCs w:val="24"/>
+        </w:rPr>
+        <w:lastRenderedPageBreak/>
+        <w:t>levantamento radiométrico lido inicialmente (exemplo na figura x).</w:t>
+      </w:r>
+      <w:r>
+        <w:rPr>
+          <w:rFonts w:ascii="Times New Roman" w:hAnsi="Times New Roman" w:cs="Times New Roman"/>
+          <w:sz w:val="24"/>
+          <w:szCs w:val="24"/>
+        </w:rPr>
+        <w:t xml:space="preserve"> A figura x abaixo apresenta o diálogo caso o usuário clique no botão “Enviar Dados” (quando disponível):</w:t>
+      </w:r>
+    </w:p>
+    <w:p>
+      <w:pPr>
+        <w:spacing w:after="0" w:line="360" w:lineRule="auto"/>
+        <w:jc w:val="both"/>
+        <w:rPr>
+          <w:rFonts w:ascii="Times New Roman" w:hAnsi="Times New Roman" w:cs="Times New Roman"/>
+          <w:sz w:val="24"/>
+          <w:szCs w:val="24"/>
+        </w:rPr>
+      </w:pPr>
+    </w:p>
+    <w:p>
+      <w:pPr>
+        <w:spacing w:after="0" w:line="360" w:lineRule="auto"/>
+        <w:jc w:val="center"/>
+        <w:rPr>
+          <w:rFonts w:ascii="Times New Roman" w:hAnsi="Times New Roman" w:cs="Times New Roman"/>
+          <w:sz w:val="24"/>
+          <w:szCs w:val="24"/>
+        </w:rPr>
+      </w:pPr>
+      <w:r>
+        <w:rPr>
+          <w:rFonts w:ascii="Times New Roman" w:hAnsi="Times New Roman" w:cs="Times New Roman"/>
+          <w:noProof/>
+          <w:sz w:val="24"/>
+          <w:szCs w:val="24"/>
+          <w:lang w:eastAsia="pt-BR"/>
+        </w:rPr>
+        <w:drawing>
+          <wp:inline distT="0" distB="0" distL="0" distR="0">
+            <wp:extent cx="5163770" cy="3600000"/>
+            <wp:effectExtent l="19050" t="19050" r="17830" b="19500"/>
+            <wp:docPr id="22" name="Imagem 21" descr="manual_pic17.PNG"/>
+            <wp:cNvGraphicFramePr>
+              <a:graphicFrameLocks xmlns:a="http://schemas.openxmlformats.org/drawingml/2006/main" noChangeAspect="1"/>
+            </wp:cNvGraphicFramePr>
+            <a:graphic xmlns:a="http://schemas.openxmlformats.org/drawingml/2006/main">
+              <a:graphicData uri="http://schemas.openxmlformats.org/drawingml/2006/picture">
+                <pic:pic xmlns:pic="http://schemas.openxmlformats.org/drawingml/2006/picture">
+                  <pic:nvPicPr>
+                    <pic:cNvPr id="0" name="manual_pic17.PNG"/>
+                    <pic:cNvPicPr/>
+                  </pic:nvPicPr>
+                  <pic:blipFill>
+                    <a:blip r:embed="rId28" cstate="print"/>
+                    <a:stretch>
+                      <a:fillRect/>
+                    </a:stretch>
+                  </pic:blipFill>
+                  <pic:spPr>
+                    <a:xfrm>
+                      <a:off x="0" y="0"/>
+                      <a:ext cx="5163770" cy="3600000"/>
+                    </a:xfrm>
+                    <a:prstGeom prst="rect">
+                      <a:avLst/>
+                    </a:prstGeom>
+                    <a:ln>
+                      <a:solidFill>
+                        <a:schemeClr val="tx1">
+                          <a:lumMod val="95000"/>
+                          <a:lumOff val="5000"/>
+                        </a:schemeClr>
+                      </a:solidFill>
+                    </a:ln>
+                  </pic:spPr>
+                </pic:pic>
+              </a:graphicData>
+            </a:graphic>
+          </wp:inline>
+        </w:drawing>
+      </w:r>
+    </w:p>
+    <w:p>
+      <w:pPr>
+        <w:spacing w:after="0" w:line="360" w:lineRule="auto"/>
+        <w:jc w:val="both"/>
+        <w:rPr>
+          <w:rFonts w:ascii="Times New Roman" w:hAnsi="Times New Roman" w:cs="Times New Roman"/>
+          <w:sz w:val="24"/>
+          <w:szCs w:val="24"/>
+        </w:rPr>
+      </w:pPr>
+    </w:p>
+    <w:p>
+      <w:pPr>
+        <w:spacing w:after="0" w:line="360" w:lineRule="auto"/>
+        <w:jc w:val="both"/>
+        <w:rPr>
+          <w:rFonts w:ascii="Times New Roman" w:hAnsi="Times New Roman" w:cs="Times New Roman"/>
+          <w:sz w:val="24"/>
+          <w:szCs w:val="24"/>
+        </w:rPr>
+      </w:pPr>
+      <w:r>
+        <w:rPr>
+          <w:rFonts w:ascii="Times New Roman" w:hAnsi="Times New Roman" w:cs="Times New Roman"/>
+          <w:sz w:val="24"/>
+          <w:szCs w:val="24"/>
+        </w:rPr>
+        <w:tab/>
+        <w:t>E a figura x abaixo demonstra o resultado esperado do envio das estimativas:</w:t>
+      </w:r>
+    </w:p>
+    <w:p>
+      <w:pPr>
+        <w:spacing w:after="0" w:line="360" w:lineRule="auto"/>
+        <w:jc w:val="both"/>
+        <w:rPr>
+          <w:rFonts w:ascii="Times New Roman" w:hAnsi="Times New Roman" w:cs="Times New Roman"/>
+          <w:sz w:val="24"/>
+          <w:szCs w:val="24"/>
+        </w:rPr>
+      </w:pPr>
+    </w:p>
+    <w:p>
+      <w:pPr>
+        <w:spacing w:after="0" w:line="360" w:lineRule="auto"/>
+        <w:jc w:val="center"/>
+        <w:rPr>
+          <w:rFonts w:ascii="Times New Roman" w:hAnsi="Times New Roman" w:cs="Times New Roman"/>
+          <w:sz w:val="24"/>
+          <w:szCs w:val="24"/>
+        </w:rPr>
+      </w:pPr>
+      <w:r>
+        <w:rPr>
+          <w:rFonts w:ascii="Times New Roman" w:hAnsi="Times New Roman" w:cs="Times New Roman"/>
+          <w:noProof/>
+          <w:sz w:val="24"/>
+          <w:szCs w:val="24"/>
+          <w:lang w:eastAsia="pt-BR"/>
+        </w:rPr>
+        <w:lastRenderedPageBreak/>
+        <w:drawing>
+          <wp:inline distT="0" distB="0" distL="0" distR="0">
+            <wp:extent cx="5163770" cy="3600000"/>
+            <wp:effectExtent l="19050" t="19050" r="17830" b="19500"/>
+            <wp:docPr id="23" name="Imagem 22" descr="manual_pic18.PNG"/>
+            <wp:cNvGraphicFramePr>
+              <a:graphicFrameLocks xmlns:a="http://schemas.openxmlformats.org/drawingml/2006/main" noChangeAspect="1"/>
+            </wp:cNvGraphicFramePr>
+            <a:graphic xmlns:a="http://schemas.openxmlformats.org/drawingml/2006/main">
+              <a:graphicData uri="http://schemas.openxmlformats.org/drawingml/2006/picture">
+                <pic:pic xmlns:pic="http://schemas.openxmlformats.org/drawingml/2006/picture">
+                  <pic:nvPicPr>
+                    <pic:cNvPr id="0" name="manual_pic18.PNG"/>
+                    <pic:cNvPicPr/>
+                  </pic:nvPicPr>
+                  <pic:blipFill>
+                    <a:blip r:embed="rId29" cstate="print"/>
+                    <a:stretch>
+                      <a:fillRect/>
+                    </a:stretch>
+                  </pic:blipFill>
+                  <pic:spPr>
+                    <a:xfrm>
+                      <a:off x="0" y="0"/>
+                      <a:ext cx="5163770" cy="3600000"/>
+                    </a:xfrm>
+                    <a:prstGeom prst="rect">
+                      <a:avLst/>
+                    </a:prstGeom>
+                    <a:ln>
+                      <a:solidFill>
+                        <a:schemeClr val="tx1">
+                          <a:lumMod val="95000"/>
+                          <a:lumOff val="5000"/>
+                        </a:schemeClr>
+                      </a:solidFill>
+                    </a:ln>
+                  </pic:spPr>
+                </pic:pic>
+              </a:graphicData>
+            </a:graphic>
+          </wp:inline>
+        </w:drawing>
+      </w:r>
+    </w:p>
+    <w:p>
+      <w:pPr>
+        <w:spacing w:after="0" w:line="360" w:lineRule="auto"/>
+        <w:jc w:val="center"/>
+        <w:rPr>
+          <w:rFonts w:ascii="Times New Roman" w:hAnsi="Times New Roman" w:cs="Times New Roman"/>
+          <w:sz w:val="24"/>
+          <w:szCs w:val="24"/>
+        </w:rPr>
+      </w:pPr>
+    </w:p>
+    <w:p>
+      <w:pPr>
+        <w:spacing w:after="0" w:line="360" w:lineRule="auto"/>
+        <w:jc w:val="both"/>
+        <w:rPr>
+          <w:rFonts w:ascii="Times New Roman" w:hAnsi="Times New Roman" w:cs="Times New Roman"/>
+          <w:sz w:val="24"/>
+          <w:szCs w:val="24"/>
+          <w:u w:val="single"/>
+        </w:rPr>
+      </w:pPr>
+      <w:r>
+        <w:rPr>
+          <w:rFonts w:ascii="Times New Roman" w:hAnsi="Times New Roman" w:cs="Times New Roman"/>
+          <w:sz w:val="24"/>
+          <w:szCs w:val="24"/>
+        </w:rPr>
+        <w:tab/>
+        <w:t>A opção “Gravar Dados” permite ao usuário da aplicação armazenar os valores de Dose (</w:t>
+      </w:r>
+      <w:r>
+        <w:rPr>
+          <w:rFonts w:ascii="Times New Roman" w:hAnsi="Times New Roman" w:cs="Times New Roman"/>
+          <w:i/>
+          <w:sz w:val="24"/>
+          <w:szCs w:val="24"/>
+        </w:rPr>
+        <w:t>D</w:t>
+      </w:r>
+      <w:r>
+        <w:rPr>
+          <w:rFonts w:ascii="Times New Roman" w:hAnsi="Times New Roman" w:cs="Times New Roman"/>
+          <w:sz w:val="24"/>
+          <w:szCs w:val="24"/>
+        </w:rPr>
+        <w:t xml:space="preserve">) em um arquivo de texto (com valores separados por ponto-e-vírgula) que poderá ser salvo em qualquer diretório permitido pelo </w:t>
+      </w:r>
+      <w:r>
+        <w:rPr>
+          <w:rFonts w:ascii="Times New Roman" w:hAnsi="Times New Roman" w:cs="Times New Roman"/>
+          <w:sz w:val="24"/>
+          <w:szCs w:val="24"/>
+        </w:rPr>
+        <w:t>SO no computador do usuário. As figuras x, x e x representam o</w:t>
+      </w:r>
+      <w:r>
+        <w:rPr>
+          <w:rFonts w:ascii="Times New Roman" w:hAnsi="Times New Roman" w:cs="Times New Roman"/>
+          <w:sz w:val="24"/>
+          <w:szCs w:val="24"/>
+        </w:rPr>
+        <w:t>s</w:t>
+      </w:r>
+      <w:r>
+        <w:rPr>
+          <w:rFonts w:ascii="Times New Roman" w:hAnsi="Times New Roman" w:cs="Times New Roman"/>
+          <w:sz w:val="24"/>
+          <w:szCs w:val="24"/>
+        </w:rPr>
+        <w:t xml:space="preserve"> diálogo</w:t>
+      </w:r>
+      <w:r>
+        <w:rPr>
+          <w:rFonts w:ascii="Times New Roman" w:hAnsi="Times New Roman" w:cs="Times New Roman"/>
+          <w:sz w:val="24"/>
+          <w:szCs w:val="24"/>
+        </w:rPr>
+        <w:t>s</w:t>
+      </w:r>
+      <w:r>
+        <w:rPr>
+          <w:rFonts w:ascii="Times New Roman" w:hAnsi="Times New Roman" w:cs="Times New Roman"/>
+          <w:sz w:val="24"/>
+          <w:szCs w:val="24"/>
+        </w:rPr>
+        <w:t xml:space="preserve"> </w:t>
+      </w:r>
+      <w:r>
+        <w:rPr>
+          <w:rFonts w:ascii="Times New Roman" w:hAnsi="Times New Roman" w:cs="Times New Roman"/>
+          <w:sz w:val="24"/>
+          <w:szCs w:val="24"/>
+        </w:rPr>
+        <w:t>para</w:t>
+      </w:r>
+      <w:r>
+        <w:rPr>
+          <w:rFonts w:ascii="Times New Roman" w:hAnsi="Times New Roman" w:cs="Times New Roman"/>
+          <w:sz w:val="24"/>
+          <w:szCs w:val="24"/>
+        </w:rPr>
+        <w:t xml:space="preserve"> gravar os dados, </w:t>
+      </w:r>
+      <w:r>
+        <w:rPr>
+          <w:rFonts w:ascii="Times New Roman" w:hAnsi="Times New Roman" w:cs="Times New Roman"/>
+          <w:sz w:val="24"/>
+          <w:szCs w:val="24"/>
+        </w:rPr>
+        <w:t xml:space="preserve">para </w:t>
+      </w:r>
+      <w:r>
+        <w:rPr>
+          <w:rFonts w:ascii="Times New Roman" w:hAnsi="Times New Roman" w:cs="Times New Roman"/>
+          <w:sz w:val="24"/>
+          <w:szCs w:val="24"/>
+        </w:rPr>
+        <w:t>escolha do nome do arquivo e diretório onde será salvo e</w:t>
+      </w:r>
+      <w:r>
+        <w:rPr>
+          <w:rFonts w:ascii="Times New Roman" w:hAnsi="Times New Roman" w:cs="Times New Roman"/>
+          <w:sz w:val="24"/>
+          <w:szCs w:val="24"/>
+        </w:rPr>
+        <w:t xml:space="preserve"> para indicação de</w:t>
+      </w:r>
+      <w:r>
+        <w:rPr>
+          <w:rFonts w:ascii="Times New Roman" w:hAnsi="Times New Roman" w:cs="Times New Roman"/>
+          <w:sz w:val="24"/>
+          <w:szCs w:val="24"/>
+        </w:rPr>
+        <w:t xml:space="preserve"> sucesso na gravação</w:t>
+      </w:r>
+      <w:r>
+        <w:rPr>
+          <w:rFonts w:ascii="Times New Roman" w:hAnsi="Times New Roman" w:cs="Times New Roman"/>
+          <w:sz w:val="24"/>
+          <w:szCs w:val="24"/>
+        </w:rPr>
+        <w:t>,</w:t>
+      </w:r>
+      <w:r>
+        <w:rPr>
+          <w:rFonts w:ascii="Times New Roman" w:hAnsi="Times New Roman" w:cs="Times New Roman"/>
+          <w:sz w:val="24"/>
+          <w:szCs w:val="24"/>
+        </w:rPr>
+        <w:t xml:space="preserve"> respectivamente.</w:t>
+      </w:r>
+    </w:p>
+    <w:p>
+      <w:pPr>
+        <w:spacing w:after="0" w:line="360" w:lineRule="auto"/>
+        <w:jc w:val="both"/>
+        <w:rPr>
+          <w:rFonts w:ascii="Times New Roman" w:hAnsi="Times New Roman" w:cs="Times New Roman"/>
+          <w:sz w:val="24"/>
+          <w:szCs w:val="24"/>
+        </w:rPr>
+      </w:pPr>
+    </w:p>
+    <w:p>
+      <w:pPr>
+        <w:spacing w:after="0" w:line="360" w:lineRule="auto"/>
+        <w:jc w:val="center"/>
+        <w:rPr>
+          <w:rFonts w:ascii="Times New Roman" w:hAnsi="Times New Roman" w:cs="Times New Roman"/>
+          <w:sz w:val="24"/>
+          <w:szCs w:val="24"/>
+        </w:rPr>
+      </w:pPr>
+      <w:r>
+        <w:rPr>
+          <w:rFonts w:ascii="Times New Roman" w:hAnsi="Times New Roman" w:cs="Times New Roman"/>
+          <w:noProof/>
+          <w:sz w:val="24"/>
+          <w:szCs w:val="24"/>
+          <w:lang w:eastAsia="pt-BR"/>
+        </w:rPr>
+        <w:lastRenderedPageBreak/>
+        <w:drawing>
+          <wp:inline distT="0" distB="0" distL="0" distR="0">
+            <wp:extent cx="5162400" cy="3731001"/>
+            <wp:effectExtent l="19050" t="19050" r="19200" b="21849"/>
+            <wp:docPr id="24" name="Imagem 23" descr="manual_pic10.PNG"/>
+            <wp:cNvGraphicFramePr>
+              <a:graphicFrameLocks xmlns:a="http://schemas.openxmlformats.org/drawingml/2006/main" noChangeAspect="1"/>
+            </wp:cNvGraphicFramePr>
+            <a:graphic xmlns:a="http://schemas.openxmlformats.org/drawingml/2006/main">
+              <a:graphicData uri="http://schemas.openxmlformats.org/drawingml/2006/picture">
+                <pic:pic xmlns:pic="http://schemas.openxmlformats.org/drawingml/2006/picture">
+                  <pic:nvPicPr>
+                    <pic:cNvPr id="0" name="manual_pic10.PNG"/>
+                    <pic:cNvPicPr/>
+                  </pic:nvPicPr>
+                  <pic:blipFill>
+                    <a:blip r:embed="rId30" cstate="print"/>
+                    <a:stretch>
+                      <a:fillRect/>
+                    </a:stretch>
+                  </pic:blipFill>
+                  <pic:spPr>
+                    <a:xfrm>
+                      <a:off x="0" y="0"/>
+                      <a:ext cx="5162400" cy="3731001"/>
+                    </a:xfrm>
+                    <a:prstGeom prst="rect">
+                      <a:avLst/>
+                    </a:prstGeom>
+                    <a:ln>
+                      <a:solidFill>
+                        <a:schemeClr val="tx1">
+                          <a:lumMod val="95000"/>
+                          <a:lumOff val="5000"/>
+                        </a:schemeClr>
+                      </a:solidFill>
+                    </a:ln>
+                  </pic:spPr>
+                </pic:pic>
+              </a:graphicData>
+            </a:graphic>
+          </wp:inline>
+        </w:drawing>
+      </w:r>
+    </w:p>
+    <w:p>
+      <w:pPr>
+        <w:spacing w:after="0" w:line="360" w:lineRule="auto"/>
+        <w:jc w:val="center"/>
+        <w:rPr>
+          <w:rFonts w:ascii="Times New Roman" w:hAnsi="Times New Roman" w:cs="Times New Roman"/>
+          <w:sz w:val="24"/>
+          <w:szCs w:val="24"/>
+        </w:rPr>
+      </w:pPr>
+    </w:p>
+    <w:p>
+      <w:pPr>
+        <w:spacing w:after="0" w:line="360" w:lineRule="auto"/>
+        <w:jc w:val="center"/>
+        <w:rPr>
+          <w:rFonts w:ascii="Times New Roman" w:hAnsi="Times New Roman" w:cs="Times New Roman"/>
+          <w:sz w:val="24"/>
+          <w:szCs w:val="24"/>
+        </w:rPr>
+      </w:pPr>
+      <w:r>
+        <w:rPr>
+          <w:rFonts w:ascii="Times New Roman" w:hAnsi="Times New Roman" w:cs="Times New Roman"/>
+          <w:noProof/>
+          <w:sz w:val="24"/>
+          <w:szCs w:val="24"/>
+          <w:lang w:eastAsia="pt-BR"/>
+        </w:rPr>
+        <w:drawing>
+          <wp:inline distT="0" distB="0" distL="0" distR="0">
+            <wp:extent cx="5760085" cy="3013710"/>
+            <wp:effectExtent l="19050" t="19050" r="12065" b="15240"/>
+            <wp:docPr id="25" name="Imagem 24" descr="manual_pic11.PNG"/>
+            <wp:cNvGraphicFramePr>
+              <a:graphicFrameLocks xmlns:a="http://schemas.openxmlformats.org/drawingml/2006/main" noChangeAspect="1"/>
+            </wp:cNvGraphicFramePr>
+            <a:graphic xmlns:a="http://schemas.openxmlformats.org/drawingml/2006/main">
+              <a:graphicData uri="http://schemas.openxmlformats.org/drawingml/2006/picture">
+                <pic:pic xmlns:pic="http://schemas.openxmlformats.org/drawingml/2006/picture">
+                  <pic:nvPicPr>
+                    <pic:cNvPr id="0" name="manual_pic11.PNG"/>
+                    <pic:cNvPicPr/>
+                  </pic:nvPicPr>
+                  <pic:blipFill>
+                    <a:blip r:embed="rId31" cstate="print"/>
+                    <a:stretch>
+                      <a:fillRect/>
+                    </a:stretch>
+                  </pic:blipFill>
+                  <pic:spPr>
+                    <a:xfrm>
+                      <a:off x="0" y="0"/>
+                      <a:ext cx="5760085" cy="3013710"/>
+                    </a:xfrm>
+                    <a:prstGeom prst="rect">
+                      <a:avLst/>
+                    </a:prstGeom>
+                    <a:ln>
+                      <a:solidFill>
+                        <a:schemeClr val="tx1">
+                          <a:lumMod val="95000"/>
+                          <a:lumOff val="5000"/>
+                        </a:schemeClr>
+                      </a:solidFill>
+                    </a:ln>
+                  </pic:spPr>
+                </pic:pic>
+              </a:graphicData>
+            </a:graphic>
+          </wp:inline>
+        </w:drawing>
+      </w:r>
+    </w:p>
+    <w:p>
+      <w:pPr>
+        <w:spacing w:after="0" w:line="360" w:lineRule="auto"/>
+        <w:jc w:val="center"/>
+        <w:rPr>
+          <w:rFonts w:ascii="Times New Roman" w:hAnsi="Times New Roman" w:cs="Times New Roman"/>
+          <w:sz w:val="24"/>
+          <w:szCs w:val="24"/>
+        </w:rPr>
+      </w:pPr>
+    </w:p>
+    <w:p>
+      <w:pPr>
+        <w:spacing w:after="0" w:line="360" w:lineRule="auto"/>
+        <w:jc w:val="center"/>
+        <w:rPr>
+          <w:rFonts w:ascii="Times New Roman" w:hAnsi="Times New Roman" w:cs="Times New Roman"/>
+          <w:sz w:val="24"/>
+          <w:szCs w:val="24"/>
+        </w:rPr>
+      </w:pPr>
+      <w:r>
+        <w:rPr>
+          <w:rFonts w:ascii="Times New Roman" w:hAnsi="Times New Roman" w:cs="Times New Roman"/>
+          <w:noProof/>
+          <w:sz w:val="24"/>
+          <w:szCs w:val="24"/>
+          <w:lang w:eastAsia="pt-BR"/>
+        </w:rPr>
+        <w:lastRenderedPageBreak/>
+        <w:drawing>
+          <wp:inline distT="0" distB="0" distL="0" distR="0">
+            <wp:extent cx="5163770" cy="3600000"/>
+            <wp:effectExtent l="19050" t="19050" r="17830" b="19500"/>
+            <wp:docPr id="26" name="Imagem 25" descr="manual_pic12.PNG"/>
+            <wp:cNvGraphicFramePr>
+              <a:graphicFrameLocks xmlns:a="http://schemas.openxmlformats.org/drawingml/2006/main" noChangeAspect="1"/>
+            </wp:cNvGraphicFramePr>
+            <a:graphic xmlns:a="http://schemas.openxmlformats.org/drawingml/2006/main">
+              <a:graphicData uri="http://schemas.openxmlformats.org/drawingml/2006/picture">
+                <pic:pic xmlns:pic="http://schemas.openxmlformats.org/drawingml/2006/picture">
+                  <pic:nvPicPr>
+                    <pic:cNvPr id="0" name="manual_pic12.PNG"/>
+                    <pic:cNvPicPr/>
+                  </pic:nvPicPr>
+                  <pic:blipFill>
+                    <a:blip r:embed="rId32" cstate="print"/>
+                    <a:stretch>
+                      <a:fillRect/>
+                    </a:stretch>
+                  </pic:blipFill>
+                  <pic:spPr>
+                    <a:xfrm>
+                      <a:off x="0" y="0"/>
+                      <a:ext cx="5163770" cy="3600000"/>
+                    </a:xfrm>
+                    <a:prstGeom prst="rect">
+                      <a:avLst/>
+                    </a:prstGeom>
+                    <a:ln>
+                      <a:solidFill>
+                        <a:schemeClr val="tx1">
+                          <a:lumMod val="95000"/>
+                          <a:lumOff val="5000"/>
+                        </a:schemeClr>
+                      </a:solidFill>
+                    </a:ln>
+                  </pic:spPr>
+                </pic:pic>
+              </a:graphicData>
+            </a:graphic>
+          </wp:inline>
+        </w:drawing>
+      </w:r>
+    </w:p>
+    <w:p>
+      <w:pPr>
+        <w:spacing w:after="0" w:line="360" w:lineRule="auto"/>
+        <w:jc w:val="center"/>
+        <w:rPr>
+          <w:rFonts w:ascii="Times New Roman" w:hAnsi="Times New Roman" w:cs="Times New Roman"/>
+          <w:sz w:val="24"/>
+          <w:szCs w:val="24"/>
+        </w:rPr>
+      </w:pPr>
+    </w:p>
+    <w:p>
+      <w:pPr>
+        <w:pStyle w:val="Ttulo3"/>
+        <w:spacing w:before="0" w:line="360" w:lineRule="auto"/>
+        <w:rPr>
+          <w:rFonts w:ascii="Times New Roman" w:hAnsi="Times New Roman" w:cs="Times New Roman"/>
+          <w:color w:val="auto"/>
+          <w:sz w:val="24"/>
+          <w:szCs w:val="24"/>
+        </w:rPr>
+      </w:pPr>
+      <w:r>
+        <w:rPr>
+          <w:rFonts w:ascii="Times New Roman" w:hAnsi="Times New Roman" w:cs="Times New Roman"/>
+          <w:color w:val="auto"/>
+          <w:sz w:val="24"/>
+          <w:szCs w:val="24"/>
+        </w:rPr>
+        <w:t>4.1.3</w:t>
+      </w:r>
+      <w:r>
+        <w:rPr>
+          <w:rFonts w:ascii="Times New Roman" w:hAnsi="Times New Roman" w:cs="Times New Roman"/>
+          <w:color w:val="auto"/>
+          <w:sz w:val="24"/>
+          <w:szCs w:val="24"/>
+        </w:rPr>
+        <w:tab/>
+      </w:r>
+      <w:r>
+        <w:rPr>
+          <w:rFonts w:ascii="Times New Roman" w:hAnsi="Times New Roman" w:cs="Times New Roman"/>
+          <w:color w:val="auto"/>
+          <w:sz w:val="24"/>
+          <w:szCs w:val="24"/>
+        </w:rPr>
+        <w:t>Tela Equações</w:t>
+      </w:r>
+    </w:p>
+    <w:p>
+      <w:pPr>
+        <w:spacing w:after="0" w:line="360" w:lineRule="auto"/>
+        <w:jc w:val="both"/>
+        <w:rPr>
+          <w:rFonts w:ascii="Times New Roman" w:hAnsi="Times New Roman" w:cs="Times New Roman"/>
+          <w:sz w:val="24"/>
+          <w:szCs w:val="24"/>
+        </w:rPr>
+      </w:pPr>
+    </w:p>
+    <w:p>
+      <w:pPr>
+        <w:spacing w:after="0" w:line="360" w:lineRule="auto"/>
+        <w:jc w:val="both"/>
+        <w:rPr>
+          <w:rFonts w:ascii="Times New Roman" w:hAnsi="Times New Roman" w:cs="Times New Roman"/>
+          <w:sz w:val="24"/>
+          <w:szCs w:val="24"/>
+          <w:u w:val="single"/>
+        </w:rPr>
+      </w:pPr>
+      <w:r>
+        <w:rPr>
+          <w:rFonts w:ascii="Times New Roman" w:hAnsi="Times New Roman" w:cs="Times New Roman"/>
+          <w:sz w:val="24"/>
+          <w:szCs w:val="24"/>
+        </w:rPr>
+        <w:tab/>
+      </w:r>
+      <w:r>
+        <w:rPr>
+          <w:rFonts w:ascii="Times New Roman" w:hAnsi="Times New Roman" w:cs="Times New Roman"/>
+          <w:sz w:val="24"/>
+          <w:szCs w:val="24"/>
+        </w:rPr>
+        <w:t xml:space="preserve">As figuras x e x </w:t>
+      </w:r>
+      <w:r>
+        <w:rPr>
+          <w:rFonts w:ascii="Times New Roman" w:hAnsi="Times New Roman" w:cs="Times New Roman"/>
+          <w:sz w:val="24"/>
+          <w:szCs w:val="24"/>
+        </w:rPr>
+        <w:t xml:space="preserve">abaixo </w:t>
+      </w:r>
+      <w:r>
+        <w:rPr>
+          <w:rFonts w:ascii="Times New Roman" w:hAnsi="Times New Roman" w:cs="Times New Roman"/>
+          <w:sz w:val="24"/>
+          <w:szCs w:val="24"/>
+        </w:rPr>
+        <w:t xml:space="preserve">representam </w:t>
+      </w:r>
+      <w:r>
+        <w:rPr>
+          <w:rFonts w:ascii="Times New Roman" w:hAnsi="Times New Roman" w:cs="Times New Roman"/>
+          <w:sz w:val="24"/>
+          <w:szCs w:val="24"/>
+        </w:rPr>
+        <w:t>as abas “Dosimetria” e “BEIR VII” pertencentes à aba pai “Equações”, onde são apresentadas as equações utilizadas para solução deste trabalho, assim como os valores das variáveis presentes nestas:</w:t>
+      </w:r>
+    </w:p>
+    <w:p>
+      <w:pPr>
+        <w:spacing w:after="0" w:line="360" w:lineRule="auto"/>
+        <w:jc w:val="both"/>
+        <w:rPr>
+          <w:rFonts w:ascii="Times New Roman" w:hAnsi="Times New Roman" w:cs="Times New Roman"/>
+          <w:sz w:val="24"/>
+          <w:szCs w:val="24"/>
+          <w:u w:val="single"/>
+        </w:rPr>
+      </w:pPr>
+    </w:p>
+    <w:p>
+      <w:pPr>
+        <w:spacing w:after="0" w:line="360" w:lineRule="auto"/>
+        <w:jc w:val="center"/>
+        <w:rPr>
+          <w:rFonts w:ascii="Times New Roman" w:hAnsi="Times New Roman" w:cs="Times New Roman"/>
+          <w:sz w:val="24"/>
+          <w:szCs w:val="24"/>
+          <w:u w:val="single"/>
+        </w:rPr>
+      </w:pPr>
+      <w:r>
+        <w:rPr>
+          <w:rFonts w:ascii="Times New Roman" w:hAnsi="Times New Roman" w:cs="Times New Roman"/>
+          <w:noProof/>
+          <w:sz w:val="24"/>
+          <w:szCs w:val="24"/>
+          <w:lang w:eastAsia="pt-BR"/>
+        </w:rPr>
+        <w:lastRenderedPageBreak/>
+        <w:drawing>
+          <wp:inline distT="0" distB="0" distL="0" distR="0">
+            <wp:extent cx="5113655" cy="3600004"/>
+            <wp:effectExtent l="19050" t="19050" r="10795" b="19496"/>
+            <wp:docPr id="27" name="Imagem 26" descr="manual_pic13.PNG"/>
+            <wp:cNvGraphicFramePr>
+              <a:graphicFrameLocks xmlns:a="http://schemas.openxmlformats.org/drawingml/2006/main" noChangeAspect="1"/>
+            </wp:cNvGraphicFramePr>
+            <a:graphic xmlns:a="http://schemas.openxmlformats.org/drawingml/2006/main">
+              <a:graphicData uri="http://schemas.openxmlformats.org/drawingml/2006/picture">
+                <pic:pic xmlns:pic="http://schemas.openxmlformats.org/drawingml/2006/picture">
+                  <pic:nvPicPr>
+                    <pic:cNvPr id="0" name="manual_pic13.PNG"/>
+                    <pic:cNvPicPr/>
+                  </pic:nvPicPr>
+                  <pic:blipFill>
+                    <a:blip r:embed="rId33" cstate="print"/>
+                    <a:stretch>
+                      <a:fillRect/>
+                    </a:stretch>
+                  </pic:blipFill>
+                  <pic:spPr>
+                    <a:xfrm>
+                      <a:off x="0" y="0"/>
+                      <a:ext cx="5113649" cy="3600000"/>
+                    </a:xfrm>
+                    <a:prstGeom prst="rect">
+                      <a:avLst/>
+                    </a:prstGeom>
+                    <a:ln>
+                      <a:solidFill>
+                        <a:schemeClr val="tx1">
+                          <a:lumMod val="95000"/>
+                          <a:lumOff val="5000"/>
+                        </a:schemeClr>
+                      </a:solidFill>
+                    </a:ln>
+                  </pic:spPr>
+                </pic:pic>
+              </a:graphicData>
+            </a:graphic>
+          </wp:inline>
+        </w:drawing>
+      </w:r>
+    </w:p>
+    <w:p>
+      <w:pPr>
+        <w:spacing w:after="0" w:line="360" w:lineRule="auto"/>
+        <w:jc w:val="center"/>
+        <w:rPr>
+          <w:rFonts w:ascii="Times New Roman" w:hAnsi="Times New Roman" w:cs="Times New Roman"/>
+          <w:sz w:val="24"/>
+          <w:szCs w:val="24"/>
+          <w:u w:val="single"/>
+        </w:rPr>
+      </w:pPr>
+    </w:p>
+    <w:p>
+      <w:pPr>
+        <w:spacing w:after="0" w:line="360" w:lineRule="auto"/>
+        <w:jc w:val="center"/>
+        <w:rPr>
+          <w:rFonts w:ascii="Times New Roman" w:hAnsi="Times New Roman" w:cs="Times New Roman"/>
+          <w:sz w:val="24"/>
+          <w:szCs w:val="24"/>
+          <w:u w:val="single"/>
+        </w:rPr>
+      </w:pPr>
+      <w:r>
+        <w:rPr>
+          <w:rFonts w:ascii="Times New Roman" w:hAnsi="Times New Roman" w:cs="Times New Roman"/>
+          <w:noProof/>
+          <w:sz w:val="24"/>
+          <w:szCs w:val="24"/>
+          <w:lang w:eastAsia="pt-BR"/>
+        </w:rPr>
+        <w:drawing>
+          <wp:inline distT="0" distB="0" distL="0" distR="0">
+            <wp:extent cx="5124706" cy="3600000"/>
+            <wp:effectExtent l="19050" t="19050" r="18794" b="19500"/>
+            <wp:docPr id="28" name="Imagem 27" descr="manual_pic14.PNG"/>
+            <wp:cNvGraphicFramePr>
+              <a:graphicFrameLocks xmlns:a="http://schemas.openxmlformats.org/drawingml/2006/main" noChangeAspect="1"/>
+            </wp:cNvGraphicFramePr>
+            <a:graphic xmlns:a="http://schemas.openxmlformats.org/drawingml/2006/main">
+              <a:graphicData uri="http://schemas.openxmlformats.org/drawingml/2006/picture">
+                <pic:pic xmlns:pic="http://schemas.openxmlformats.org/drawingml/2006/picture">
+                  <pic:nvPicPr>
+                    <pic:cNvPr id="0" name="manual_pic14.PNG"/>
+                    <pic:cNvPicPr/>
+                  </pic:nvPicPr>
+                  <pic:blipFill>
+                    <a:blip r:embed="rId34" cstate="print"/>
+                    <a:stretch>
+                      <a:fillRect/>
+                    </a:stretch>
+                  </pic:blipFill>
+                  <pic:spPr>
+                    <a:xfrm>
+                      <a:off x="0" y="0"/>
+                      <a:ext cx="5124706" cy="3600000"/>
+                    </a:xfrm>
+                    <a:prstGeom prst="rect">
+                      <a:avLst/>
+                    </a:prstGeom>
+                    <a:ln>
+                      <a:solidFill>
+                        <a:schemeClr val="tx1">
+                          <a:lumMod val="95000"/>
+                          <a:lumOff val="5000"/>
+                        </a:schemeClr>
+                      </a:solidFill>
+                    </a:ln>
+                  </pic:spPr>
+                </pic:pic>
+              </a:graphicData>
+            </a:graphic>
+          </wp:inline>
+        </w:drawing>
+      </w:r>
+    </w:p>
+    <w:p>
+      <w:pPr>
+        <w:spacing w:after="0" w:line="360" w:lineRule="auto"/>
+        <w:jc w:val="center"/>
+        <w:rPr>
+          <w:rFonts w:ascii="Times New Roman" w:hAnsi="Times New Roman" w:cs="Times New Roman"/>
+          <w:sz w:val="24"/>
+          <w:szCs w:val="24"/>
+          <w:u w:val="single"/>
+        </w:rPr>
+      </w:pPr>
+    </w:p>
+    <w:p>
+      <w:pPr>
+        <w:spacing w:after="0" w:line="360" w:lineRule="auto"/>
+        <w:jc w:val="center"/>
+        <w:rPr>
+          <w:rFonts w:ascii="Times New Roman" w:hAnsi="Times New Roman" w:cs="Times New Roman"/>
+          <w:sz w:val="24"/>
+          <w:szCs w:val="24"/>
+          <w:u w:val="single"/>
+        </w:rPr>
+      </w:pPr>
+    </w:p>
+    <w:p>
+      <w:pPr>
+        <w:spacing w:after="0" w:line="360" w:lineRule="auto"/>
+        <w:jc w:val="center"/>
+        <w:rPr>
+          <w:rFonts w:ascii="Times New Roman" w:hAnsi="Times New Roman" w:cs="Times New Roman"/>
+          <w:sz w:val="24"/>
+          <w:szCs w:val="24"/>
+          <w:u w:val="single"/>
+        </w:rPr>
+      </w:pPr>
+    </w:p>
+    <w:p>
+      <w:pPr>
+        <w:pStyle w:val="Ttulo3"/>
+        <w:spacing w:before="0" w:line="360" w:lineRule="auto"/>
+        <w:rPr>
+          <w:rFonts w:ascii="Times New Roman" w:hAnsi="Times New Roman" w:cs="Times New Roman"/>
+          <w:color w:val="auto"/>
+          <w:sz w:val="24"/>
+          <w:szCs w:val="24"/>
+        </w:rPr>
+      </w:pPr>
+      <w:r>
+        <w:rPr>
+          <w:rFonts w:ascii="Times New Roman" w:hAnsi="Times New Roman" w:cs="Times New Roman"/>
+          <w:color w:val="auto"/>
+          <w:sz w:val="24"/>
+          <w:szCs w:val="24"/>
+        </w:rPr>
+        <w:lastRenderedPageBreak/>
+        <w:t>4.1.4</w:t>
+      </w:r>
+      <w:r>
+        <w:rPr>
+          <w:rFonts w:ascii="Times New Roman" w:hAnsi="Times New Roman" w:cs="Times New Roman"/>
+          <w:color w:val="auto"/>
+          <w:sz w:val="24"/>
+          <w:szCs w:val="24"/>
+        </w:rPr>
+        <w:tab/>
+        <w:t>Outras opções</w:t>
+      </w:r>
+    </w:p>
+    <w:p>
+      <w:pPr>
+        <w:spacing w:after="0" w:line="360" w:lineRule="auto"/>
+        <w:rPr>
+          <w:rFonts w:ascii="Times New Roman" w:hAnsi="Times New Roman" w:cs="Times New Roman"/>
+          <w:sz w:val="24"/>
+          <w:szCs w:val="24"/>
+        </w:rPr>
+      </w:pPr>
+    </w:p>
+    <w:p>
+      <w:pPr>
+        <w:spacing w:after="0" w:line="360" w:lineRule="auto"/>
+        <w:rPr>
+          <w:rFonts w:ascii="Times New Roman" w:hAnsi="Times New Roman" w:cs="Times New Roman"/>
+          <w:sz w:val="24"/>
+          <w:szCs w:val="24"/>
+        </w:rPr>
+      </w:pPr>
+      <w:r>
+        <w:rPr>
+          <w:rFonts w:ascii="Times New Roman" w:hAnsi="Times New Roman" w:cs="Times New Roman"/>
+          <w:sz w:val="24"/>
+          <w:szCs w:val="24"/>
+        </w:rPr>
+        <w:tab/>
+        <w:t xml:space="preserve">No final de toda a operação com um arquivo de levantamento radiométrico feito pelo usuário, é possível que ele </w:t>
+      </w:r>
+      <w:r>
+        <w:rPr>
+          <w:rFonts w:ascii="Times New Roman" w:hAnsi="Times New Roman" w:cs="Times New Roman"/>
+          <w:sz w:val="24"/>
+          <w:szCs w:val="24"/>
+        </w:rPr>
+        <w:t xml:space="preserve">queira buscar por outro. </w:t>
+      </w:r>
+      <w:r>
+        <w:rPr>
+          <w:rFonts w:ascii="Times New Roman" w:hAnsi="Times New Roman" w:cs="Times New Roman"/>
+          <w:sz w:val="24"/>
+          <w:szCs w:val="24"/>
+        </w:rPr>
+        <w:t>Ele terá</w:t>
+      </w:r>
+      <w:r>
+        <w:rPr>
+          <w:rFonts w:ascii="Times New Roman" w:hAnsi="Times New Roman" w:cs="Times New Roman"/>
+          <w:sz w:val="24"/>
+          <w:szCs w:val="24"/>
+        </w:rPr>
+        <w:t xml:space="preserve"> acesso a essa opção voltando para a </w:t>
+      </w:r>
+      <w:r>
+        <w:rPr>
+          <w:rFonts w:ascii="Times New Roman" w:hAnsi="Times New Roman" w:cs="Times New Roman"/>
+          <w:sz w:val="24"/>
+          <w:szCs w:val="24"/>
+        </w:rPr>
+        <w:t>aba</w:t>
+      </w:r>
+      <w:r>
+        <w:rPr>
+          <w:rFonts w:ascii="Times New Roman" w:hAnsi="Times New Roman" w:cs="Times New Roman"/>
+          <w:sz w:val="24"/>
+          <w:szCs w:val="24"/>
+        </w:rPr>
+        <w:t xml:space="preserve"> inicial “Abrir Arquivo” e clicando no botão “Abrir Arquivo”, ou ainda pode escolher a opção “Abrir” presente em “</w:t>
+      </w:r>
+      <w:proofErr w:type="gramStart"/>
+      <w:r>
+        <w:rPr>
+          <w:rFonts w:ascii="Times New Roman" w:hAnsi="Times New Roman" w:cs="Times New Roman"/>
+          <w:sz w:val="24"/>
+          <w:szCs w:val="24"/>
+        </w:rPr>
+        <w:t>Menu</w:t>
+      </w:r>
+      <w:proofErr w:type="gramEnd"/>
+      <w:r>
+        <w:rPr>
+          <w:rFonts w:ascii="Times New Roman" w:hAnsi="Times New Roman" w:cs="Times New Roman"/>
+          <w:sz w:val="24"/>
+          <w:szCs w:val="24"/>
+        </w:rPr>
+        <w:t>”, fixado no canto superior direito da aplicação.</w:t>
+      </w:r>
+      <w:r>
+        <w:rPr>
+          <w:rFonts w:ascii="Times New Roman" w:hAnsi="Times New Roman" w:cs="Times New Roman"/>
+          <w:sz w:val="24"/>
+          <w:szCs w:val="24"/>
+        </w:rPr>
+        <w:t xml:space="preserve"> Qualquer uma das escolhas cria um diálogo, demonstrado</w:t>
+      </w:r>
+      <w:r>
+        <w:rPr>
+          <w:rFonts w:ascii="Times New Roman" w:hAnsi="Times New Roman" w:cs="Times New Roman"/>
+          <w:sz w:val="24"/>
+          <w:szCs w:val="24"/>
+        </w:rPr>
+        <w:t xml:space="preserve"> na figura x abaixo:</w:t>
+      </w:r>
+    </w:p>
+    <w:p>
+      <w:pPr>
+        <w:spacing w:after="0" w:line="360" w:lineRule="auto"/>
+        <w:rPr>
+          <w:rFonts w:ascii="Times New Roman" w:hAnsi="Times New Roman" w:cs="Times New Roman"/>
+          <w:sz w:val="24"/>
+          <w:szCs w:val="24"/>
+        </w:rPr>
+      </w:pPr>
+    </w:p>
+    <w:p>
+      <w:pPr>
+        <w:spacing w:after="0" w:line="360" w:lineRule="auto"/>
+        <w:jc w:val="center"/>
+        <w:rPr>
+          <w:rFonts w:ascii="Times New Roman" w:hAnsi="Times New Roman" w:cs="Times New Roman"/>
+          <w:sz w:val="24"/>
+          <w:szCs w:val="24"/>
+        </w:rPr>
+      </w:pPr>
+      <w:r>
+        <w:rPr>
+          <w:rFonts w:ascii="Times New Roman" w:hAnsi="Times New Roman" w:cs="Times New Roman"/>
+          <w:noProof/>
+          <w:sz w:val="24"/>
+          <w:szCs w:val="24"/>
+          <w:lang w:eastAsia="pt-BR"/>
+        </w:rPr>
+        <w:drawing>
+          <wp:inline distT="0" distB="0" distL="0" distR="0">
+            <wp:extent cx="5163770" cy="3600000"/>
+            <wp:effectExtent l="19050" t="19050" r="17830" b="19500"/>
+            <wp:docPr id="29" name="Imagem 28" descr="manual_pic15.PNG"/>
+            <wp:cNvGraphicFramePr>
+              <a:graphicFrameLocks xmlns:a="http://schemas.openxmlformats.org/drawingml/2006/main" noChangeAspect="1"/>
+            </wp:cNvGraphicFramePr>
+            <a:graphic xmlns:a="http://schemas.openxmlformats.org/drawingml/2006/main">
+              <a:graphicData uri="http://schemas.openxmlformats.org/drawingml/2006/picture">
+                <pic:pic xmlns:pic="http://schemas.openxmlformats.org/drawingml/2006/picture">
+                  <pic:nvPicPr>
+                    <pic:cNvPr id="0" name="manual_pic15.PNG"/>
+                    <pic:cNvPicPr/>
+                  </pic:nvPicPr>
+                  <pic:blipFill>
+                    <a:blip r:embed="rId35" cstate="print"/>
+                    <a:stretch>
+                      <a:fillRect/>
+                    </a:stretch>
+                  </pic:blipFill>
+                  <pic:spPr>
+                    <a:xfrm>
+                      <a:off x="0" y="0"/>
+                      <a:ext cx="5163770" cy="3600000"/>
+                    </a:xfrm>
+                    <a:prstGeom prst="rect">
+                      <a:avLst/>
+                    </a:prstGeom>
+                    <a:ln>
+                      <a:solidFill>
+                        <a:schemeClr val="tx1">
+                          <a:lumMod val="95000"/>
+                          <a:lumOff val="5000"/>
+                        </a:schemeClr>
+                      </a:solidFill>
+                    </a:ln>
+                  </pic:spPr>
+                </pic:pic>
+              </a:graphicData>
+            </a:graphic>
+          </wp:inline>
+        </w:drawing>
+      </w:r>
+    </w:p>
+    <w:p>
+      <w:pPr>
+        <w:spacing w:after="0" w:line="360" w:lineRule="auto"/>
+        <w:jc w:val="center"/>
+        <w:rPr>
+          <w:rFonts w:ascii="Times New Roman" w:hAnsi="Times New Roman" w:cs="Times New Roman"/>
+          <w:sz w:val="24"/>
+          <w:szCs w:val="24"/>
+        </w:rPr>
+      </w:pPr>
+    </w:p>
+    <w:p>
+      <w:pPr>
+        <w:spacing w:after="0" w:line="360" w:lineRule="auto"/>
+        <w:jc w:val="both"/>
+        <w:rPr>
+          <w:rFonts w:ascii="Times New Roman" w:hAnsi="Times New Roman" w:cs="Times New Roman"/>
+          <w:sz w:val="24"/>
+          <w:szCs w:val="24"/>
+        </w:rPr>
+      </w:pPr>
+      <w:r>
+        <w:rPr>
+          <w:rFonts w:ascii="Times New Roman" w:hAnsi="Times New Roman" w:cs="Times New Roman"/>
+          <w:sz w:val="24"/>
+          <w:szCs w:val="24"/>
+        </w:rPr>
+        <w:tab/>
+      </w:r>
+      <w:r>
+        <w:rPr>
+          <w:rFonts w:ascii="Times New Roman" w:hAnsi="Times New Roman" w:cs="Times New Roman"/>
+          <w:sz w:val="24"/>
+          <w:szCs w:val="24"/>
+        </w:rPr>
+        <w:t>Caso o usuário clique em “</w:t>
+      </w:r>
+      <w:r>
+        <w:rPr>
+          <w:rFonts w:ascii="Times New Roman" w:hAnsi="Times New Roman" w:cs="Times New Roman"/>
+          <w:i/>
+          <w:sz w:val="24"/>
+          <w:szCs w:val="24"/>
+        </w:rPr>
+        <w:t>OK</w:t>
+      </w:r>
+      <w:r>
+        <w:rPr>
+          <w:rFonts w:ascii="Times New Roman" w:hAnsi="Times New Roman" w:cs="Times New Roman"/>
+          <w:sz w:val="24"/>
+          <w:szCs w:val="24"/>
+        </w:rPr>
+        <w:t>”, a aplicação voltará ao seu estado inicial (exemplificado na figura x) e todo o processo de busca de um arquivo de levantamento radiométrico será iniciado n</w:t>
+      </w:r>
+      <w:r>
+        <w:rPr>
+          <w:rFonts w:ascii="Times New Roman" w:hAnsi="Times New Roman" w:cs="Times New Roman"/>
+          <w:sz w:val="24"/>
+          <w:szCs w:val="24"/>
+        </w:rPr>
+        <w:t>ovamente, como demonstrado a partir d</w:t>
+      </w:r>
+      <w:r>
+        <w:rPr>
+          <w:rFonts w:ascii="Times New Roman" w:hAnsi="Times New Roman" w:cs="Times New Roman"/>
+          <w:sz w:val="24"/>
+          <w:szCs w:val="24"/>
+        </w:rPr>
+        <w:t>o item 4.1.1 até o item 4.1.3.</w:t>
+      </w:r>
+    </w:p>
+    <w:p>
+      <w:pPr>
+        <w:spacing w:after="0" w:line="360" w:lineRule="auto"/>
+        <w:jc w:val="both"/>
+        <w:rPr>
+          <w:rFonts w:ascii="Times New Roman" w:hAnsi="Times New Roman" w:cs="Times New Roman"/>
+          <w:sz w:val="24"/>
+          <w:szCs w:val="24"/>
+        </w:rPr>
+      </w:pPr>
+      <w:r>
+        <w:rPr>
+          <w:rFonts w:ascii="Times New Roman" w:hAnsi="Times New Roman" w:cs="Times New Roman"/>
+          <w:sz w:val="24"/>
+          <w:szCs w:val="24"/>
+        </w:rPr>
+        <w:tab/>
+        <w:t>Qualquer aba poderá ser ativada através das opções presentes em “Exibir” no canto superior direito da aplicação, assim como as operações “A</w:t>
+      </w:r>
+      <w:r>
+        <w:rPr>
+          <w:rFonts w:ascii="Times New Roman" w:hAnsi="Times New Roman" w:cs="Times New Roman"/>
+          <w:sz w:val="24"/>
+          <w:szCs w:val="24"/>
+        </w:rPr>
+        <w:t>brir”, “Gravar Dados</w:t>
+      </w:r>
+      <w:r>
+        <w:rPr>
+          <w:rFonts w:ascii="Times New Roman" w:hAnsi="Times New Roman" w:cs="Times New Roman"/>
+          <w:sz w:val="24"/>
+          <w:szCs w:val="24"/>
+        </w:rPr>
+        <w:t>” e “Sair”</w:t>
+      </w:r>
+      <w:r>
+        <w:rPr>
+          <w:rFonts w:ascii="Times New Roman" w:hAnsi="Times New Roman" w:cs="Times New Roman"/>
+          <w:sz w:val="24"/>
+          <w:szCs w:val="24"/>
+        </w:rPr>
+        <w:t xml:space="preserve"> presentes em “</w:t>
+      </w:r>
+      <w:proofErr w:type="gramStart"/>
+      <w:r>
+        <w:rPr>
+          <w:rFonts w:ascii="Times New Roman" w:hAnsi="Times New Roman" w:cs="Times New Roman"/>
+          <w:sz w:val="24"/>
+          <w:szCs w:val="24"/>
+        </w:rPr>
+        <w:t>Menu</w:t>
+      </w:r>
+      <w:proofErr w:type="gramEnd"/>
+      <w:r>
+        <w:rPr>
+          <w:rFonts w:ascii="Times New Roman" w:hAnsi="Times New Roman" w:cs="Times New Roman"/>
+          <w:sz w:val="24"/>
+          <w:szCs w:val="24"/>
+        </w:rPr>
+        <w:t>”, também fixado no canto superior direito da aplicação.</w:t>
+      </w:r>
+    </w:p>
+    <w:p>
+      <w:pPr>
+        <w:spacing w:after="0" w:line="360" w:lineRule="auto"/>
+        <w:jc w:val="both"/>
+        <w:rPr>
+          <w:rFonts w:ascii="Times New Roman" w:hAnsi="Times New Roman" w:cs="Times New Roman"/>
+          <w:sz w:val="24"/>
+          <w:szCs w:val="24"/>
+        </w:rPr>
+      </w:pPr>
+    </w:p>
+    <w:p>
+      <w:pPr>
+        <w:spacing w:after="0" w:line="360" w:lineRule="auto"/>
+        <w:jc w:val="both"/>
+        <w:rPr>
+          <w:rFonts w:ascii="Times New Roman" w:hAnsi="Times New Roman" w:cs="Times New Roman"/>
+          <w:sz w:val="24"/>
+          <w:szCs w:val="24"/>
+        </w:rPr>
+      </w:pPr>
+    </w:p>
+    <w:p>
+      <w:pPr>
+        <w:pStyle w:val="Ttulo2"/>
+        <w:spacing w:before="0"/>
+        <w:rPr>
+          <w:rFonts w:ascii="Times New Roman" w:hAnsi="Times New Roman" w:cs="Times New Roman"/>
+          <w:color w:val="auto"/>
+          <w:sz w:val="28"/>
+          <w:szCs w:val="28"/>
+        </w:rPr>
+      </w:pPr>
+      <w:r>
+        <w:rPr>
+          <w:rFonts w:ascii="Times New Roman" w:hAnsi="Times New Roman" w:cs="Times New Roman"/>
+          <w:color w:val="auto"/>
+          <w:sz w:val="28"/>
+          <w:szCs w:val="28"/>
+        </w:rPr>
+        <w:lastRenderedPageBreak/>
+        <w:t>4.2</w:t>
+      </w:r>
+      <w:r>
+        <w:rPr>
+          <w:rFonts w:ascii="Times New Roman" w:hAnsi="Times New Roman" w:cs="Times New Roman"/>
+          <w:color w:val="auto"/>
+          <w:sz w:val="28"/>
+          <w:szCs w:val="28"/>
+        </w:rPr>
+        <w:tab/>
+      </w:r>
+      <w:r>
+        <w:rPr>
+          <w:rFonts w:ascii="Times New Roman" w:hAnsi="Times New Roman" w:cs="Times New Roman"/>
+          <w:color w:val="auto"/>
+          <w:sz w:val="28"/>
+          <w:szCs w:val="28"/>
+        </w:rPr>
+        <w:t xml:space="preserve">Manual </w:t>
+      </w:r>
+      <w:r>
+        <w:rPr>
+          <w:rFonts w:ascii="Times New Roman" w:hAnsi="Times New Roman" w:cs="Times New Roman"/>
+          <w:color w:val="auto"/>
+          <w:sz w:val="28"/>
+          <w:szCs w:val="28"/>
+        </w:rPr>
+        <w:t>da A</w:t>
+      </w:r>
+      <w:r>
+        <w:rPr>
+          <w:rFonts w:ascii="Times New Roman" w:hAnsi="Times New Roman" w:cs="Times New Roman"/>
+          <w:color w:val="auto"/>
+          <w:sz w:val="28"/>
+          <w:szCs w:val="28"/>
+        </w:rPr>
+        <w:t xml:space="preserve">plicação </w:t>
+      </w:r>
+      <w:proofErr w:type="spellStart"/>
+      <w:r>
+        <w:rPr>
+          <w:rFonts w:ascii="Times New Roman" w:hAnsi="Times New Roman" w:cs="Times New Roman"/>
+          <w:i/>
+          <w:color w:val="auto"/>
+          <w:sz w:val="28"/>
+          <w:szCs w:val="28"/>
+        </w:rPr>
+        <w:t>mobile</w:t>
+      </w:r>
+      <w:proofErr w:type="spellEnd"/>
+      <w:r>
+        <w:rPr>
+          <w:rFonts w:ascii="Times New Roman" w:hAnsi="Times New Roman" w:cs="Times New Roman"/>
+          <w:i/>
+          <w:color w:val="auto"/>
+          <w:sz w:val="28"/>
+          <w:szCs w:val="28"/>
+        </w:rPr>
+        <w:t xml:space="preserve"> </w:t>
+      </w:r>
+      <w:r>
+        <w:rPr>
+          <w:rFonts w:ascii="Times New Roman" w:hAnsi="Times New Roman" w:cs="Times New Roman"/>
+          <w:color w:val="auto"/>
+          <w:sz w:val="28"/>
+          <w:szCs w:val="28"/>
+        </w:rPr>
+        <w:t>“ERR”</w:t>
+      </w:r>
+    </w:p>
+    <w:p>
+      <w:pPr>
+        <w:spacing w:after="0" w:line="360" w:lineRule="auto"/>
+        <w:rPr>
+          <w:rFonts w:ascii="Times New Roman" w:hAnsi="Times New Roman" w:cs="Times New Roman"/>
+          <w:sz w:val="28"/>
+          <w:szCs w:val="28"/>
+        </w:rPr>
+      </w:pPr>
+    </w:p>
+    <w:p>
+      <w:pPr>
+        <w:spacing w:after="0" w:line="360" w:lineRule="auto"/>
+        <w:rPr>
+          <w:rFonts w:ascii="Times New Roman" w:hAnsi="Times New Roman" w:cs="Times New Roman"/>
+          <w:sz w:val="24"/>
+          <w:szCs w:val="24"/>
+        </w:rPr>
+      </w:pPr>
+      <w:r>
+        <w:rPr>
+          <w:rFonts w:ascii="Times New Roman" w:hAnsi="Times New Roman" w:cs="Times New Roman"/>
+          <w:sz w:val="28"/>
+          <w:szCs w:val="28"/>
+        </w:rPr>
+        <w:tab/>
+      </w:r>
+      <w:r>
+        <w:rPr>
+          <w:rFonts w:ascii="Times New Roman" w:hAnsi="Times New Roman" w:cs="Times New Roman"/>
+          <w:sz w:val="24"/>
+          <w:szCs w:val="24"/>
+        </w:rPr>
+        <w:t xml:space="preserve">O aplicativo </w:t>
+      </w:r>
+      <w:r>
+        <w:rPr>
+          <w:rFonts w:ascii="Times New Roman" w:hAnsi="Times New Roman" w:cs="Times New Roman"/>
+          <w:sz w:val="24"/>
+          <w:szCs w:val="24"/>
+        </w:rPr>
+        <w:t>ERR possui uma interface simples, apresentando apenas duas telas</w:t>
+      </w:r>
+      <w:r>
+        <w:rPr>
+          <w:rFonts w:ascii="Times New Roman" w:hAnsi="Times New Roman" w:cs="Times New Roman"/>
+          <w:sz w:val="24"/>
+          <w:szCs w:val="24"/>
+        </w:rPr>
+        <w:t xml:space="preserve">. A tela inicial do aplicativo nos apresenta a lista de leituras feitas e armazenadas na base de dados </w:t>
+      </w:r>
+      <w:r>
+        <w:rPr>
+          <w:rFonts w:ascii="Times New Roman" w:hAnsi="Times New Roman" w:cs="Times New Roman"/>
+          <w:i/>
+          <w:sz w:val="24"/>
+          <w:szCs w:val="24"/>
+        </w:rPr>
+        <w:t>online</w:t>
+      </w:r>
+      <w:r>
+        <w:rPr>
+          <w:rFonts w:ascii="Times New Roman" w:hAnsi="Times New Roman" w:cs="Times New Roman"/>
+          <w:sz w:val="24"/>
+          <w:szCs w:val="24"/>
+        </w:rPr>
+        <w:t xml:space="preserve"> do </w:t>
+      </w:r>
+      <w:proofErr w:type="spellStart"/>
+      <w:r>
+        <w:rPr>
+          <w:rFonts w:ascii="Times New Roman" w:hAnsi="Times New Roman" w:cs="Times New Roman"/>
+          <w:sz w:val="24"/>
+          <w:szCs w:val="24"/>
+        </w:rPr>
+        <w:t>Firebase</w:t>
+      </w:r>
+      <w:proofErr w:type="spellEnd"/>
+      <w:r>
+        <w:rPr>
+          <w:rFonts w:ascii="Times New Roman" w:hAnsi="Times New Roman" w:cs="Times New Roman"/>
+          <w:sz w:val="24"/>
+          <w:szCs w:val="24"/>
+        </w:rPr>
+        <w:t xml:space="preserve">; enquanto </w:t>
+      </w:r>
+      <w:r>
+        <w:rPr>
+          <w:rFonts w:ascii="Times New Roman" w:hAnsi="Times New Roman" w:cs="Times New Roman"/>
+          <w:sz w:val="24"/>
+          <w:szCs w:val="24"/>
+        </w:rPr>
+        <w:t xml:space="preserve">que </w:t>
+      </w:r>
+      <w:r>
+        <w:rPr>
+          <w:rFonts w:ascii="Times New Roman" w:hAnsi="Times New Roman" w:cs="Times New Roman"/>
+          <w:sz w:val="24"/>
+          <w:szCs w:val="24"/>
+        </w:rPr>
+        <w:t xml:space="preserve">a segunda tela é criada a partir da interação de clique do usuário em um item da lista de leituras, e que exibe o gráfico correspondente </w:t>
+      </w:r>
+      <w:r>
+        <w:rPr>
+          <w:rFonts w:ascii="Times New Roman" w:hAnsi="Times New Roman" w:cs="Times New Roman"/>
+          <w:sz w:val="24"/>
+          <w:szCs w:val="24"/>
+        </w:rPr>
+        <w:t>à</w:t>
+      </w:r>
+      <w:r>
+        <w:rPr>
+          <w:rFonts w:ascii="Times New Roman" w:hAnsi="Times New Roman" w:cs="Times New Roman"/>
+          <w:sz w:val="24"/>
+          <w:szCs w:val="24"/>
+        </w:rPr>
+        <w:t xml:space="preserve"> leitura selecionada pelo usuário na tela inicial. A figura x exemplifica a tela inicial:</w:t>
+      </w:r>
+    </w:p>
+    <w:p>
+      <w:pPr>
+        <w:spacing w:after="0" w:line="360" w:lineRule="auto"/>
+        <w:rPr>
+          <w:rFonts w:ascii="Times New Roman" w:hAnsi="Times New Roman" w:cs="Times New Roman"/>
+          <w:sz w:val="24"/>
+          <w:szCs w:val="24"/>
+        </w:rPr>
+      </w:pPr>
+    </w:p>
+    <w:p>
+      <w:pPr>
+        <w:spacing w:after="0" w:line="360" w:lineRule="auto"/>
+        <w:jc w:val="center"/>
+        <w:rPr>
+          <w:rFonts w:ascii="Times New Roman" w:hAnsi="Times New Roman" w:cs="Times New Roman"/>
+          <w:sz w:val="24"/>
+          <w:szCs w:val="24"/>
+        </w:rPr>
+      </w:pPr>
+      <w:r>
+        <w:rPr>
+          <w:rFonts w:ascii="Times New Roman" w:hAnsi="Times New Roman" w:cs="Times New Roman"/>
+          <w:noProof/>
+          <w:sz w:val="24"/>
+          <w:szCs w:val="24"/>
+          <w:lang w:eastAsia="pt-BR"/>
+        </w:rPr>
+        <w:drawing>
+          <wp:inline distT="0" distB="0" distL="0" distR="0">
+            <wp:extent cx="2023303" cy="3600000"/>
+            <wp:effectExtent l="38100" t="19050" r="15047" b="19500"/>
+            <wp:docPr id="30" name="Imagem 29" descr="device-2018-12-09-014535.png"/>
+            <wp:cNvGraphicFramePr>
+              <a:graphicFrameLocks xmlns:a="http://schemas.openxmlformats.org/drawingml/2006/main" noChangeAspect="1"/>
+            </wp:cNvGraphicFramePr>
+            <a:graphic xmlns:a="http://schemas.openxmlformats.org/drawingml/2006/main">
+              <a:graphicData uri="http://schemas.openxmlformats.org/drawingml/2006/picture">
+                <pic:pic xmlns:pic="http://schemas.openxmlformats.org/drawingml/2006/picture">
+                  <pic:nvPicPr>
+                    <pic:cNvPr id="0" name="device-2018-12-09-014535.png"/>
+                    <pic:cNvPicPr/>
+                  </pic:nvPicPr>
+                  <pic:blipFill>
+                    <a:blip r:embed="rId36" cstate="print"/>
+                    <a:stretch>
+                      <a:fillRect/>
+                    </a:stretch>
+                  </pic:blipFill>
+                  <pic:spPr>
+                    <a:xfrm>
+                      <a:off x="0" y="0"/>
+                      <a:ext cx="2023303" cy="3600000"/>
+                    </a:xfrm>
+                    <a:prstGeom prst="rect">
+                      <a:avLst/>
+                    </a:prstGeom>
+                    <a:ln>
+                      <a:solidFill>
+                        <a:schemeClr val="tx1">
+                          <a:lumMod val="95000"/>
+                          <a:lumOff val="5000"/>
+                        </a:schemeClr>
+                      </a:solidFill>
+                    </a:ln>
+                  </pic:spPr>
+                </pic:pic>
+              </a:graphicData>
+            </a:graphic>
+          </wp:inline>
+        </w:drawing>
+      </w:r>
+    </w:p>
+    <w:p>
+      <w:pPr>
+        <w:spacing w:after="0" w:line="360" w:lineRule="auto"/>
+        <w:jc w:val="center"/>
+        <w:rPr>
+          <w:rFonts w:ascii="Times New Roman" w:hAnsi="Times New Roman" w:cs="Times New Roman"/>
+          <w:sz w:val="24"/>
+          <w:szCs w:val="24"/>
+        </w:rPr>
+      </w:pPr>
+    </w:p>
+    <w:p>
+      <w:pPr>
+        <w:spacing w:after="0" w:line="360" w:lineRule="auto"/>
+        <w:jc w:val="both"/>
+        <w:rPr>
+          <w:rFonts w:ascii="Times New Roman" w:hAnsi="Times New Roman" w:cs="Times New Roman"/>
+          <w:sz w:val="24"/>
+          <w:szCs w:val="24"/>
+        </w:rPr>
+      </w:pPr>
+      <w:r>
+        <w:rPr>
+          <w:rFonts w:ascii="Times New Roman" w:hAnsi="Times New Roman" w:cs="Times New Roman"/>
+          <w:sz w:val="24"/>
+          <w:szCs w:val="24"/>
+        </w:rPr>
+        <w:tab/>
+        <w:t>A cada inicialização do aplicativo será exibid</w:t>
+      </w:r>
+      <w:r>
+        <w:rPr>
+          <w:rFonts w:ascii="Times New Roman" w:hAnsi="Times New Roman" w:cs="Times New Roman"/>
+          <w:sz w:val="24"/>
+          <w:szCs w:val="24"/>
+        </w:rPr>
+        <w:t>a</w:t>
+      </w:r>
+      <w:r>
+        <w:rPr>
+          <w:rFonts w:ascii="Times New Roman" w:hAnsi="Times New Roman" w:cs="Times New Roman"/>
+          <w:sz w:val="24"/>
+          <w:szCs w:val="24"/>
+        </w:rPr>
+        <w:t xml:space="preserve"> temporariamente uma notificação (similar à notificação presente na figura acima), conhecida como </w:t>
+      </w:r>
+      <w:proofErr w:type="spellStart"/>
+      <w:r>
+        <w:rPr>
+          <w:rFonts w:ascii="Times New Roman" w:hAnsi="Times New Roman" w:cs="Times New Roman"/>
+          <w:i/>
+          <w:sz w:val="24"/>
+          <w:szCs w:val="24"/>
+        </w:rPr>
+        <w:t>Toast</w:t>
+      </w:r>
+      <w:proofErr w:type="spellEnd"/>
+      <w:r>
+        <w:rPr>
+          <w:rFonts w:ascii="Times New Roman" w:hAnsi="Times New Roman" w:cs="Times New Roman"/>
+          <w:i/>
+          <w:sz w:val="24"/>
+          <w:szCs w:val="24"/>
+        </w:rPr>
+        <w:t xml:space="preserve"> </w:t>
+      </w:r>
+      <w:proofErr w:type="spellStart"/>
+      <w:r>
+        <w:rPr>
+          <w:rFonts w:ascii="Times New Roman" w:hAnsi="Times New Roman" w:cs="Times New Roman"/>
+          <w:i/>
+          <w:sz w:val="24"/>
+          <w:szCs w:val="24"/>
+        </w:rPr>
+        <w:t>Notification</w:t>
+      </w:r>
+      <w:proofErr w:type="spellEnd"/>
+      <w:r>
+        <w:rPr>
+          <w:rFonts w:ascii="Times New Roman" w:hAnsi="Times New Roman" w:cs="Times New Roman"/>
+          <w:sz w:val="24"/>
+          <w:szCs w:val="24"/>
+        </w:rPr>
+        <w:t xml:space="preserve">, um recurso do SO móvel </w:t>
+      </w:r>
+      <w:proofErr w:type="spellStart"/>
+      <w:r>
+        <w:rPr>
+          <w:rFonts w:ascii="Times New Roman" w:hAnsi="Times New Roman" w:cs="Times New Roman"/>
+          <w:sz w:val="24"/>
+          <w:szCs w:val="24"/>
+        </w:rPr>
+        <w:t>Android</w:t>
+      </w:r>
+      <w:proofErr w:type="spellEnd"/>
+      <w:r>
+        <w:rPr>
+          <w:rFonts w:ascii="Times New Roman" w:hAnsi="Times New Roman" w:cs="Times New Roman"/>
+          <w:sz w:val="24"/>
+          <w:szCs w:val="24"/>
+        </w:rPr>
+        <w:t xml:space="preserve"> que permite notificações em tempo real configuradas no aplicativo, sem interferir nas interações com o mesmo. A notificação que é exibida logo após a inicialização diz quantas leituras estão salvas no </w:t>
+      </w:r>
+      <w:proofErr w:type="spellStart"/>
+      <w:r>
+        <w:rPr>
+          <w:rFonts w:ascii="Times New Roman" w:hAnsi="Times New Roman" w:cs="Times New Roman"/>
+          <w:sz w:val="24"/>
+          <w:szCs w:val="24"/>
+        </w:rPr>
+        <w:t>Firebase</w:t>
+      </w:r>
+      <w:proofErr w:type="spellEnd"/>
+      <w:r>
+        <w:rPr>
+          <w:rFonts w:ascii="Times New Roman" w:hAnsi="Times New Roman" w:cs="Times New Roman"/>
+          <w:sz w:val="24"/>
+          <w:szCs w:val="24"/>
+        </w:rPr>
+        <w:t>, e consequentemente representa a quantidade de itens na lista de leituras da tela inicial.</w:t>
+      </w:r>
+      <w:r>
+        <w:rPr>
+          <w:rFonts w:ascii="Times New Roman" w:hAnsi="Times New Roman" w:cs="Times New Roman"/>
+          <w:sz w:val="24"/>
+          <w:szCs w:val="24"/>
+        </w:rPr>
+        <w:t xml:space="preserve"> Como a plataforma </w:t>
+      </w:r>
+      <w:proofErr w:type="spellStart"/>
+      <w:r>
+        <w:rPr>
+          <w:rFonts w:ascii="Times New Roman" w:hAnsi="Times New Roman" w:cs="Times New Roman"/>
+          <w:sz w:val="24"/>
+          <w:szCs w:val="24"/>
+        </w:rPr>
+        <w:t>Firebase</w:t>
+      </w:r>
+      <w:proofErr w:type="spellEnd"/>
+      <w:r>
+        <w:rPr>
+          <w:rFonts w:ascii="Times New Roman" w:hAnsi="Times New Roman" w:cs="Times New Roman"/>
+          <w:sz w:val="24"/>
+          <w:szCs w:val="24"/>
+        </w:rPr>
+        <w:t xml:space="preserve"> é assíncrona, enquanto o usuário estiver utilizando o aplicativo, podem ocorrer alterações na base de dados, como por exemplo: adição de uma nova leitura, remoção de uma leitura feita ou até modificações nos valores de uma determinada leitura. Em qualquer destas situações, a </w:t>
+      </w:r>
+      <w:r>
+        <w:rPr>
+          <w:rFonts w:ascii="Times New Roman" w:hAnsi="Times New Roman" w:cs="Times New Roman"/>
+          <w:sz w:val="24"/>
+          <w:szCs w:val="24"/>
+        </w:rPr>
+        <w:lastRenderedPageBreak/>
+        <w:t xml:space="preserve">tela inicial do aplicativo será recarregada, e exibirá uma nova notificação </w:t>
+      </w:r>
+      <w:proofErr w:type="spellStart"/>
+      <w:r>
+        <w:rPr>
+          <w:rFonts w:ascii="Times New Roman" w:hAnsi="Times New Roman" w:cs="Times New Roman"/>
+          <w:i/>
+          <w:sz w:val="24"/>
+          <w:szCs w:val="24"/>
+        </w:rPr>
+        <w:t>Toast</w:t>
+      </w:r>
+      <w:proofErr w:type="spellEnd"/>
+      <w:r>
+        <w:rPr>
+          <w:rFonts w:ascii="Times New Roman" w:hAnsi="Times New Roman" w:cs="Times New Roman"/>
+          <w:sz w:val="24"/>
+          <w:szCs w:val="24"/>
+        </w:rPr>
+        <w:t>, indicando o motivo da atualização da tela.</w:t>
+      </w:r>
+    </w:p>
+    <w:p>
+      <w:pPr>
+        <w:spacing w:after="0" w:line="360" w:lineRule="auto"/>
+        <w:jc w:val="both"/>
+        <w:rPr>
+          <w:rFonts w:ascii="Times New Roman" w:hAnsi="Times New Roman" w:cs="Times New Roman"/>
+          <w:sz w:val="24"/>
+          <w:szCs w:val="24"/>
+        </w:rPr>
+      </w:pPr>
+      <w:r>
+        <w:rPr>
+          <w:rFonts w:ascii="Times New Roman" w:hAnsi="Times New Roman" w:cs="Times New Roman"/>
+          <w:sz w:val="24"/>
+          <w:szCs w:val="24"/>
+        </w:rPr>
+        <w:tab/>
+        <w:t>Para o usuário visualizar os resultados de uma leitura presente na lista da tela inicial, é preciso que ele clique na opção “VER DETALHES” presente no canto inferior direito de cada item.</w:t>
+      </w:r>
+      <w:r>
+        <w:rPr>
+          <w:rFonts w:ascii="Times New Roman" w:hAnsi="Times New Roman" w:cs="Times New Roman"/>
+          <w:sz w:val="24"/>
+          <w:szCs w:val="24"/>
+        </w:rPr>
+        <w:t xml:space="preserve"> A figura x abaixo representa os resultados de um determinado item da lista de leituras:</w:t>
+      </w:r>
+    </w:p>
+    <w:p>
+      <w:pPr>
+        <w:spacing w:after="0" w:line="360" w:lineRule="auto"/>
+        <w:jc w:val="both"/>
+        <w:rPr>
+          <w:rFonts w:ascii="Times New Roman" w:hAnsi="Times New Roman" w:cs="Times New Roman"/>
+          <w:sz w:val="24"/>
+          <w:szCs w:val="24"/>
+        </w:rPr>
+      </w:pPr>
+    </w:p>
+    <w:p>
+      <w:pPr>
+        <w:spacing w:after="0" w:line="360" w:lineRule="auto"/>
+        <w:jc w:val="center"/>
+        <w:rPr>
+          <w:rFonts w:ascii="Times New Roman" w:hAnsi="Times New Roman" w:cs="Times New Roman"/>
+          <w:sz w:val="24"/>
+          <w:szCs w:val="24"/>
+        </w:rPr>
+      </w:pPr>
+      <w:r>
+        <w:rPr>
+          <w:rFonts w:ascii="Times New Roman" w:hAnsi="Times New Roman" w:cs="Times New Roman"/>
+          <w:noProof/>
+          <w:sz w:val="24"/>
+          <w:szCs w:val="24"/>
+          <w:lang w:eastAsia="pt-BR"/>
+        </w:rPr>
+        <w:drawing>
+          <wp:inline distT="0" distB="0" distL="0" distR="0">
+            <wp:extent cx="2025000" cy="3600000"/>
+            <wp:effectExtent l="38100" t="19050" r="13350" b="19500"/>
+            <wp:docPr id="32" name="Imagem 31" descr="device-2018-12-09-014626.png"/>
+            <wp:cNvGraphicFramePr>
+              <a:graphicFrameLocks xmlns:a="http://schemas.openxmlformats.org/drawingml/2006/main" noChangeAspect="1"/>
+            </wp:cNvGraphicFramePr>
+            <a:graphic xmlns:a="http://schemas.openxmlformats.org/drawingml/2006/main">
+              <a:graphicData uri="http://schemas.openxmlformats.org/drawingml/2006/picture">
+                <pic:pic xmlns:pic="http://schemas.openxmlformats.org/drawingml/2006/picture">
+                  <pic:nvPicPr>
+                    <pic:cNvPr id="0" name="device-2018-12-09-014626.png"/>
+                    <pic:cNvPicPr/>
+                  </pic:nvPicPr>
+                  <pic:blipFill>
+                    <a:blip r:embed="rId37" cstate="print"/>
+                    <a:stretch>
+                      <a:fillRect/>
+                    </a:stretch>
+                  </pic:blipFill>
+                  <pic:spPr>
+                    <a:xfrm>
+                      <a:off x="0" y="0"/>
+                      <a:ext cx="2025000" cy="3600000"/>
+                    </a:xfrm>
+                    <a:prstGeom prst="rect">
+                      <a:avLst/>
+                    </a:prstGeom>
+                    <a:ln>
+                      <a:solidFill>
+                        <a:schemeClr val="tx1">
+                          <a:lumMod val="95000"/>
+                          <a:lumOff val="5000"/>
+                        </a:schemeClr>
+                      </a:solidFill>
+                    </a:ln>
+                  </pic:spPr>
+                </pic:pic>
+              </a:graphicData>
+            </a:graphic>
+          </wp:inline>
+        </w:drawing>
+      </w:r>
+    </w:p>
+    <w:p>
+      <w:pPr>
+        <w:spacing w:after="0" w:line="360" w:lineRule="auto"/>
+        <w:jc w:val="center"/>
+        <w:rPr>
+          <w:rFonts w:ascii="Times New Roman" w:hAnsi="Times New Roman" w:cs="Times New Roman"/>
+          <w:sz w:val="24"/>
+          <w:szCs w:val="24"/>
+        </w:rPr>
+      </w:pPr>
+    </w:p>
+    <w:p>
+      <w:pPr>
+        <w:spacing w:after="0" w:line="360" w:lineRule="auto"/>
+        <w:jc w:val="both"/>
+        <w:rPr>
+          <w:rFonts w:ascii="Times New Roman" w:hAnsi="Times New Roman" w:cs="Times New Roman"/>
+          <w:sz w:val="24"/>
+          <w:szCs w:val="24"/>
+        </w:rPr>
+      </w:pPr>
+      <w:r>
+        <w:rPr>
+          <w:rFonts w:ascii="Times New Roman" w:hAnsi="Times New Roman" w:cs="Times New Roman"/>
+          <w:sz w:val="24"/>
+          <w:szCs w:val="24"/>
+        </w:rPr>
+        <w:tab/>
+        <w:t xml:space="preserve">A única interação do usuário possível nesta tela é a seleção de cada barra do gráfico, o qual exibe logo acima da barra selecionada o valor exato da mesma. Ainda, na parte inferior da tela são exibidas a data de leitura e os valores de ERR que compõe cada barra do gráfico. </w:t>
+      </w:r>
+    </w:p>
+    <w:p>
+      <w:pPr>
         <w:spacing w:after="0"/>
         <w:jc w:val="center"/>
         <w:rPr>
@@ -30974,7 +34488,7 @@
         </w:rPr>
         <w:pict>
           <v:shape id="_x0000_s1047" type="#_x0000_t202" style="position:absolute;left:0;text-align:left;margin-left:439pt;margin-top:-65.3pt;width:24.8pt;height:17.3pt;z-index:251679744" stroked="f">
-            <v:textbox>
+            <v:textbox style="mso-next-textbox:#_x0000_s1047">
               <w:txbxContent>
                 <w:p/>
               </w:txbxContent>
@@ -31238,7 +34752,7 @@
                     <pic:cNvPicPr/>
                   </pic:nvPicPr>
                   <pic:blipFill>
-                    <a:blip r:embed="rId18" cstate="print"/>
+                    <a:blip r:embed="rId38" cstate="print"/>
                     <a:stretch>
                       <a:fillRect/>
                     </a:stretch>
@@ -31560,7 +35074,7 @@
                     <pic:cNvPicPr/>
                   </pic:nvPicPr>
                   <pic:blipFill>
-                    <a:blip r:embed="rId19" cstate="print"/>
+                    <a:blip r:embed="rId39" cstate="print"/>
                     <a:stretch>
                       <a:fillRect/>
                     </a:stretch>
@@ -33802,7 +37316,7 @@
         </w:rPr>
         <w:t>nível em: &lt;</w:t>
       </w:r>
-      <w:hyperlink r:id="rId20" w:history="1">
+      <w:hyperlink r:id="rId40" w:history="1">
         <w:r>
           <w:rPr>
             <w:rStyle w:val="Hyperlink"/>
@@ -33947,7 +37461,7 @@
         </w:rPr>
         <w:t>Disponível em: &lt;</w:t>
       </w:r>
-      <w:hyperlink r:id="rId21" w:history="1">
+      <w:hyperlink r:id="rId41" w:history="1">
         <w:r>
           <w:rPr>
             <w:rStyle w:val="Hyperlink"/>
@@ -34053,7 +37567,7 @@
         </w:rPr>
         <w:t>&lt;</w:t>
       </w:r>
-      <w:hyperlink r:id="rId22" w:history="1">
+      <w:hyperlink r:id="rId42" w:history="1">
         <w:r>
           <w:rPr>
             <w:rStyle w:val="Hyperlink"/>
@@ -34569,7 +38083,7 @@
         </w:rPr>
         <w:t>&lt;</w:t>
       </w:r>
-      <w:hyperlink r:id="rId23" w:history="1">
+      <w:hyperlink r:id="rId43" w:history="1">
         <w:r>
           <w:rPr>
             <w:rStyle w:val="Hyperlink"/>
@@ -34863,7 +38377,7 @@
       </w:pPr>
     </w:p>
     <w:sectPr>
-      <w:headerReference w:type="default" r:id="rId24"/>
+      <w:headerReference w:type="default" r:id="rId44"/>
       <w:pgSz w:w="11906" w:h="16838" w:code="9"/>
       <w:pgMar w:top="1701" w:right="1134" w:bottom="1134" w:left="1701" w:header="851" w:footer="851" w:gutter="0"/>
       <w:pgNumType w:start="0"/>
@@ -34945,7 +38459,7 @@
             <w:rPr>
               <w:noProof/>
             </w:rPr>
-            <w:t>46</w:t>
+            <w:t>56</w:t>
           </w:r>
         </w:fldSimple>
       </w:p>
@@ -37760,7 +41274,7 @@
 </file>
 
 <file path=customXml/itemProps1.xml><?xml version="1.0" encoding="utf-8"?>
-<ds:datastoreItem xmlns:ds="http://schemas.openxmlformats.org/officeDocument/2006/customXml" ds:itemID="{852D4ECF-DC18-4BF6-AD54-F10F61EBB394}">
+<ds:datastoreItem xmlns:ds="http://schemas.openxmlformats.org/officeDocument/2006/customXml" ds:itemID="{D2752F11-5E74-47CA-887E-85AE199D48F7}">
   <ds:schemaRefs>
     <ds:schemaRef ds:uri="http://schemas.openxmlformats.org/officeDocument/2006/bibliography"/>
   </ds:schemaRefs>

</xml_diff>